<commit_message>
Fase 2 (metodo de la ingenieria) finalizada
</commit_message>
<xml_diff>
--- a/doc/El METODO DE DISEÑO DE LA INGENIERIA.docx
+++ b/doc/El METODO DE DISEÑO DE LA INGENIERIA.docx
@@ -125,7 +125,7 @@
           <w:lang w:eastAsia="es-CO"/>
           <w14:ligatures w14:val="none"/>
         </w:rPr>
-        <w:t>) y Árbol de Recubrimiento Mínimo (Prim, Kruskal</w:t>
+        <w:t>) y Árbol de Recubrimiento Mínimo (Prim, Kruskal).</w:t>
       </w:r>
       <w:proofErr w:type="gramStart"/>
       <w:r>
@@ -138,9 +138,9 @@
           <w:lang w:eastAsia="es-CO"/>
           <w14:ligatures w14:val="none"/>
         </w:rPr>
-        <w:t>).</w:t>
-      </w:r>
-      <w:proofErr w:type="spellStart"/>
+        <w:t>m</w:t>
+      </w:r>
+      <w:proofErr w:type="gramEnd"/>
       <w:r>
         <w:rPr>
           <w:rFonts w:ascii="Times New Roman" w:eastAsia="Times New Roman" w:hAnsi="Times New Roman" w:cs="Times New Roman"/>
@@ -151,7 +151,7 @@
           <w:lang w:eastAsia="es-CO"/>
           <w14:ligatures w14:val="none"/>
         </w:rPr>
-        <w:t>m</w:t>
+        <w:t xml:space="preserve"> </w:t>
       </w:r>
       <w:r>
         <w:rPr>
@@ -163,21 +163,7 @@
           <w:lang w:eastAsia="es-CO"/>
           <w14:ligatures w14:val="none"/>
         </w:rPr>
-        <w:t>Además</w:t>
-      </w:r>
-      <w:proofErr w:type="spellEnd"/>
-      <w:proofErr w:type="gramEnd"/>
-      <w:r>
-        <w:rPr>
-          <w:rFonts w:ascii="Times New Roman" w:eastAsia="Times New Roman" w:hAnsi="Times New Roman" w:cs="Times New Roman"/>
-          <w:color w:val="000000"/>
-          <w:kern w:val="0"/>
-          <w:sz w:val="24"/>
-          <w:szCs w:val="24"/>
-          <w:lang w:eastAsia="es-CO"/>
-          <w14:ligatures w14:val="none"/>
-        </w:rPr>
-        <w:t>, se establecen requisitos mínimos estrictos, que incluyen el desarrollo de dos versiones diferentes del grafo, cada una de las cuales debe seguir un proceso comple</w:t>
+        <w:t>Además, se establecen requisitos mínimos estrictos, que incluyen el desarrollo de dos versiones diferentes del grafo, cada una de las cuales debe seguir un proceso comple</w:t>
       </w:r>
       <w:r>
         <w:rPr>
@@ -3426,6 +3412,1675 @@
         </w:rPr>
       </w:pPr>
     </w:p>
+    <w:p>
+      <w:pPr>
+        <w:rPr>
+          <w:rFonts w:ascii="Times New Roman" w:hAnsi="Times New Roman" w:cs="Times New Roman"/>
+          <w:sz w:val="24"/>
+          <w:szCs w:val="24"/>
+        </w:rPr>
+      </w:pPr>
+      <w:r>
+        <w:rPr>
+          <w:rFonts w:ascii="Times New Roman" w:hAnsi="Times New Roman" w:cs="Times New Roman"/>
+          <w:b/>
+          <w:bCs/>
+          <w:sz w:val="24"/>
+          <w:szCs w:val="24"/>
+        </w:rPr>
+        <w:t>FASE 2: RECOPILACIÓN DE LA INFORMACIÓN NECESARIA</w:t>
+      </w:r>
+    </w:p>
+    <w:p>
+      <w:pPr>
+        <w:rPr>
+          <w:rFonts w:ascii="Times New Roman" w:hAnsi="Times New Roman" w:cs="Times New Roman"/>
+          <w:b/>
+          <w:bCs/>
+          <w:sz w:val="24"/>
+          <w:szCs w:val="24"/>
+        </w:rPr>
+      </w:pPr>
+      <w:proofErr w:type="spellStart"/>
+      <w:r>
+        <w:rPr>
+          <w:rFonts w:ascii="Times New Roman" w:hAnsi="Times New Roman" w:cs="Times New Roman"/>
+          <w:b/>
+          <w:bCs/>
+          <w:sz w:val="24"/>
+          <w:szCs w:val="24"/>
+        </w:rPr>
+        <w:t>A</w:t>
+      </w:r>
+      <w:r>
+        <w:rPr>
+          <w:rFonts w:ascii="Times New Roman" w:hAnsi="Times New Roman" w:cs="Times New Roman"/>
+          <w:b/>
+          <w:bCs/>
+          <w:sz w:val="24"/>
+          <w:szCs w:val="24"/>
+        </w:rPr>
+        <w:t>djacency</w:t>
+      </w:r>
+      <w:proofErr w:type="spellEnd"/>
+      <w:r>
+        <w:rPr>
+          <w:rFonts w:ascii="Times New Roman" w:hAnsi="Times New Roman" w:cs="Times New Roman"/>
+          <w:b/>
+          <w:bCs/>
+          <w:sz w:val="24"/>
+          <w:szCs w:val="24"/>
+        </w:rPr>
+        <w:t xml:space="preserve"> </w:t>
+      </w:r>
+      <w:proofErr w:type="spellStart"/>
+      <w:r>
+        <w:rPr>
+          <w:rFonts w:ascii="Times New Roman" w:hAnsi="Times New Roman" w:cs="Times New Roman"/>
+          <w:b/>
+          <w:bCs/>
+          <w:sz w:val="24"/>
+          <w:szCs w:val="24"/>
+        </w:rPr>
+        <w:t>matrix</w:t>
+      </w:r>
+      <w:proofErr w:type="spellEnd"/>
+      <w:r>
+        <w:rPr>
+          <w:rFonts w:ascii="Times New Roman" w:hAnsi="Times New Roman" w:cs="Times New Roman"/>
+          <w:b/>
+          <w:bCs/>
+          <w:sz w:val="24"/>
+          <w:szCs w:val="24"/>
+        </w:rPr>
+        <w:t xml:space="preserve">                                                                                                                 </w:t>
+      </w:r>
+      <w:r>
+        <w:rPr>
+          <w:rFonts w:ascii="Times New Roman" w:hAnsi="Times New Roman" w:cs="Times New Roman"/>
+          <w:sz w:val="24"/>
+          <w:szCs w:val="24"/>
+        </w:rPr>
+        <w:t>La matriz de adyacencia es una matriz cuadrada que se utiliza como una forma de representar relaciones binarias</w:t>
+      </w:r>
+      <w:r>
+        <w:rPr>
+          <w:rFonts w:ascii="Times New Roman" w:hAnsi="Times New Roman" w:cs="Times New Roman"/>
+          <w:sz w:val="24"/>
+          <w:szCs w:val="24"/>
+        </w:rPr>
+        <w:t>.</w:t>
+      </w:r>
+    </w:p>
+    <w:p>
+      <w:pPr>
+        <w:numPr>
+          <w:ilvl w:val="0"/>
+          <w:numId w:val="11"/>
+        </w:numPr>
+        <w:jc w:val="both"/>
+        <w:rPr>
+          <w:rFonts w:ascii="Times New Roman" w:hAnsi="Times New Roman" w:cs="Times New Roman"/>
+          <w:sz w:val="24"/>
+          <w:szCs w:val="24"/>
+        </w:rPr>
+      </w:pPr>
+      <w:r>
+        <w:rPr>
+          <w:rFonts w:ascii="Times New Roman" w:hAnsi="Times New Roman" w:cs="Times New Roman"/>
+          <w:sz w:val="24"/>
+          <w:szCs w:val="24"/>
+        </w:rPr>
+        <w:t>Por cada arista que une a dos nodos, se suma </w:t>
+      </w:r>
+      <w:hyperlink r:id="rId5" w:tooltip="Uno" w:history="1">
+        <w:r>
+          <w:rPr>
+            <w:rStyle w:val="Hipervnculo"/>
+            <w:rFonts w:ascii="Times New Roman" w:hAnsi="Times New Roman" w:cs="Times New Roman"/>
+            <w:color w:val="auto"/>
+            <w:sz w:val="24"/>
+            <w:szCs w:val="24"/>
+            <w:u w:val="none"/>
+          </w:rPr>
+          <w:t>1</w:t>
+        </w:r>
+      </w:hyperlink>
+      <w:r>
+        <w:rPr>
+          <w:rFonts w:ascii="Times New Roman" w:hAnsi="Times New Roman" w:cs="Times New Roman"/>
+          <w:sz w:val="24"/>
+          <w:szCs w:val="24"/>
+        </w:rPr>
+        <w:t> al valor que hay actualmente en la ubicación correspondiente de la matriz.</w:t>
+      </w:r>
+    </w:p>
+    <w:p>
+      <w:pPr>
+        <w:numPr>
+          <w:ilvl w:val="1"/>
+          <w:numId w:val="12"/>
+        </w:numPr>
+        <w:jc w:val="both"/>
+        <w:rPr>
+          <w:rFonts w:ascii="Times New Roman" w:hAnsi="Times New Roman" w:cs="Times New Roman"/>
+          <w:sz w:val="24"/>
+          <w:szCs w:val="24"/>
+        </w:rPr>
+      </w:pPr>
+      <w:r>
+        <w:rPr>
+          <w:rFonts w:ascii="Times New Roman" w:hAnsi="Times New Roman" w:cs="Times New Roman"/>
+          <w:sz w:val="24"/>
+          <w:szCs w:val="24"/>
+        </w:rPr>
+        <w:t>Si tal arista es un </w:t>
+      </w:r>
+      <w:hyperlink r:id="rId6" w:tooltip="Bucle (teoría de grafos)" w:history="1">
+        <w:r>
+          <w:rPr>
+            <w:rStyle w:val="Hipervnculo"/>
+            <w:rFonts w:ascii="Times New Roman" w:hAnsi="Times New Roman" w:cs="Times New Roman"/>
+            <w:color w:val="auto"/>
+            <w:sz w:val="24"/>
+            <w:szCs w:val="24"/>
+            <w:u w:val="none"/>
+          </w:rPr>
+          <w:t>bucle</w:t>
+        </w:r>
+      </w:hyperlink>
+      <w:r>
+        <w:rPr>
+          <w:rFonts w:ascii="Times New Roman" w:hAnsi="Times New Roman" w:cs="Times New Roman"/>
+          <w:sz w:val="24"/>
+          <w:szCs w:val="24"/>
+        </w:rPr>
+        <w:t> y el grafo es </w:t>
+      </w:r>
+      <w:hyperlink r:id="rId7" w:anchor="Grafo_no_dirigido" w:tooltip="Grafo" w:history="1">
+        <w:r>
+          <w:rPr>
+            <w:rStyle w:val="Hipervnculo"/>
+            <w:rFonts w:ascii="Times New Roman" w:hAnsi="Times New Roman" w:cs="Times New Roman"/>
+            <w:color w:val="auto"/>
+            <w:sz w:val="24"/>
+            <w:szCs w:val="24"/>
+            <w:u w:val="none"/>
+          </w:rPr>
+          <w:t>no dirigido</w:t>
+        </w:r>
+      </w:hyperlink>
+      <w:r>
+        <w:rPr>
+          <w:rFonts w:ascii="Times New Roman" w:hAnsi="Times New Roman" w:cs="Times New Roman"/>
+          <w:sz w:val="24"/>
+          <w:szCs w:val="24"/>
+        </w:rPr>
+        <w:t>, entonces se suma 1 o </w:t>
+      </w:r>
+      <w:hyperlink r:id="rId8" w:tooltip="Dos" w:history="1">
+        <w:r>
+          <w:rPr>
+            <w:rStyle w:val="Hipervnculo"/>
+            <w:rFonts w:ascii="Times New Roman" w:hAnsi="Times New Roman" w:cs="Times New Roman"/>
+            <w:color w:val="auto"/>
+            <w:sz w:val="24"/>
+            <w:szCs w:val="24"/>
+            <w:u w:val="none"/>
+          </w:rPr>
+          <w:t>2</w:t>
+        </w:r>
+      </w:hyperlink>
+      <w:r>
+        <w:rPr>
+          <w:rFonts w:ascii="Times New Roman" w:hAnsi="Times New Roman" w:cs="Times New Roman"/>
+          <w:sz w:val="24"/>
+          <w:szCs w:val="24"/>
+        </w:rPr>
+        <w:t> (dependiendo de la convención usada).</w:t>
+      </w:r>
+    </w:p>
+    <w:p>
+      <w:pPr>
+        <w:numPr>
+          <w:ilvl w:val="1"/>
+          <w:numId w:val="12"/>
+        </w:numPr>
+        <w:jc w:val="both"/>
+        <w:rPr>
+          <w:rFonts w:ascii="Times New Roman" w:hAnsi="Times New Roman" w:cs="Times New Roman"/>
+          <w:sz w:val="24"/>
+          <w:szCs w:val="24"/>
+        </w:rPr>
+      </w:pPr>
+      <w:r>
+        <w:rPr>
+          <w:rFonts w:ascii="Times New Roman" w:hAnsi="Times New Roman" w:cs="Times New Roman"/>
+          <w:sz w:val="24"/>
+          <w:szCs w:val="24"/>
+        </w:rPr>
+        <w:t>Si el grafo es </w:t>
+      </w:r>
+      <w:hyperlink r:id="rId9" w:tooltip="Grafo ponderado" w:history="1">
+        <w:r>
+          <w:rPr>
+            <w:rStyle w:val="Hipervnculo"/>
+            <w:rFonts w:ascii="Times New Roman" w:hAnsi="Times New Roman" w:cs="Times New Roman"/>
+            <w:color w:val="auto"/>
+            <w:sz w:val="24"/>
+            <w:szCs w:val="24"/>
+            <w:u w:val="none"/>
+          </w:rPr>
+          <w:t>ponderado</w:t>
+        </w:r>
+      </w:hyperlink>
+      <w:r>
+        <w:rPr>
+          <w:rFonts w:ascii="Times New Roman" w:hAnsi="Times New Roman" w:cs="Times New Roman"/>
+          <w:sz w:val="24"/>
+          <w:szCs w:val="24"/>
+        </w:rPr>
+        <w:t>, entonces en lugar de un 1 se suma el peso de la arista respectiva.</w:t>
+      </w:r>
+    </w:p>
+    <w:p>
+      <w:pPr>
+        <w:jc w:val="both"/>
+        <w:rPr>
+          <w:rFonts w:ascii="Times New Roman" w:hAnsi="Times New Roman" w:cs="Times New Roman"/>
+          <w:sz w:val="24"/>
+          <w:szCs w:val="24"/>
+        </w:rPr>
+      </w:pPr>
+      <w:r>
+        <w:rPr>
+          <w:rFonts w:ascii="Times New Roman" w:hAnsi="Times New Roman" w:cs="Times New Roman"/>
+          <w:sz w:val="24"/>
+          <w:szCs w:val="24"/>
+        </w:rPr>
+        <w:t>Finalmente, se obtiene una matriz que representa el número de aristas (relaciones) entre cada par de nodos (elementos).</w:t>
+      </w:r>
+    </w:p>
+    <w:p>
+      <w:pPr>
+        <w:jc w:val="both"/>
+        <w:rPr>
+          <w:rFonts w:ascii="Times New Roman" w:hAnsi="Times New Roman" w:cs="Times New Roman"/>
+          <w:sz w:val="24"/>
+          <w:szCs w:val="24"/>
+        </w:rPr>
+      </w:pPr>
+      <w:r>
+        <w:rPr>
+          <w:rFonts w:ascii="Times New Roman" w:hAnsi="Times New Roman" w:cs="Times New Roman"/>
+          <w:sz w:val="24"/>
+          <w:szCs w:val="24"/>
+        </w:rPr>
+        <w:t>Existe una matriz de adyacencia única para cada grafo (sin considerar las </w:t>
+      </w:r>
+      <w:hyperlink r:id="rId10" w:tooltip="Permutación" w:history="1">
+        <w:r>
+          <w:rPr>
+            <w:rStyle w:val="Hipervnculo"/>
+            <w:rFonts w:ascii="Times New Roman" w:hAnsi="Times New Roman" w:cs="Times New Roman"/>
+            <w:color w:val="auto"/>
+            <w:sz w:val="24"/>
+            <w:szCs w:val="24"/>
+            <w:u w:val="none"/>
+          </w:rPr>
+          <w:t>permutaciones</w:t>
+        </w:r>
+      </w:hyperlink>
+      <w:r>
+        <w:rPr>
+          <w:rFonts w:ascii="Times New Roman" w:hAnsi="Times New Roman" w:cs="Times New Roman"/>
+          <w:sz w:val="24"/>
+          <w:szCs w:val="24"/>
+        </w:rPr>
+        <w:t> de filas o columnas), y viceversa.</w:t>
+      </w:r>
+    </w:p>
+    <w:p>
+      <w:pPr>
+        <w:numPr>
+          <w:ilvl w:val="0"/>
+          <w:numId w:val="13"/>
+        </w:numPr>
+        <w:jc w:val="both"/>
+        <w:rPr>
+          <w:rFonts w:ascii="Times New Roman" w:hAnsi="Times New Roman" w:cs="Times New Roman"/>
+          <w:sz w:val="24"/>
+          <w:szCs w:val="24"/>
+        </w:rPr>
+      </w:pPr>
+      <w:r>
+        <w:rPr>
+          <w:rFonts w:ascii="Times New Roman" w:hAnsi="Times New Roman" w:cs="Times New Roman"/>
+          <w:sz w:val="24"/>
+          <w:szCs w:val="24"/>
+        </w:rPr>
+        <w:t>Para un grafo no dirigido la matriz de adyacencia es simétrica.</w:t>
+      </w:r>
+    </w:p>
+    <w:p>
+      <w:pPr>
+        <w:numPr>
+          <w:ilvl w:val="0"/>
+          <w:numId w:val="13"/>
+        </w:numPr>
+        <w:jc w:val="both"/>
+        <w:rPr>
+          <w:rFonts w:ascii="Times New Roman" w:hAnsi="Times New Roman" w:cs="Times New Roman"/>
+          <w:sz w:val="24"/>
+          <w:szCs w:val="24"/>
+        </w:rPr>
+      </w:pPr>
+      <w:r>
+        <w:rPr>
+          <w:rFonts w:ascii="Times New Roman" w:hAnsi="Times New Roman" w:cs="Times New Roman"/>
+          <w:sz w:val="24"/>
+          <w:szCs w:val="24"/>
+        </w:rPr>
+        <w:t>El número de caminos </w:t>
+      </w:r>
+      <w:proofErr w:type="spellStart"/>
+      <w:proofErr w:type="gramStart"/>
+      <w:r>
+        <w:rPr>
+          <w:rFonts w:ascii="Times New Roman" w:hAnsi="Times New Roman" w:cs="Times New Roman"/>
+          <w:i/>
+          <w:iCs/>
+          <w:sz w:val="24"/>
+          <w:szCs w:val="24"/>
+        </w:rPr>
+        <w:t>C</w:t>
+      </w:r>
+      <w:r>
+        <w:rPr>
+          <w:rFonts w:ascii="Times New Roman" w:hAnsi="Times New Roman" w:cs="Times New Roman"/>
+          <w:i/>
+          <w:iCs/>
+          <w:sz w:val="24"/>
+          <w:szCs w:val="24"/>
+          <w:vertAlign w:val="subscript"/>
+        </w:rPr>
+        <w:t>i,j</w:t>
+      </w:r>
+      <w:proofErr w:type="spellEnd"/>
+      <w:proofErr w:type="gramEnd"/>
+      <w:r>
+        <w:rPr>
+          <w:rFonts w:ascii="Times New Roman" w:hAnsi="Times New Roman" w:cs="Times New Roman"/>
+          <w:sz w:val="24"/>
+          <w:szCs w:val="24"/>
+        </w:rPr>
+        <w:t>(</w:t>
+      </w:r>
+      <w:r>
+        <w:rPr>
+          <w:rFonts w:ascii="Times New Roman" w:hAnsi="Times New Roman" w:cs="Times New Roman"/>
+          <w:i/>
+          <w:iCs/>
+          <w:sz w:val="24"/>
+          <w:szCs w:val="24"/>
+        </w:rPr>
+        <w:t>k</w:t>
+      </w:r>
+      <w:r>
+        <w:rPr>
+          <w:rFonts w:ascii="Times New Roman" w:hAnsi="Times New Roman" w:cs="Times New Roman"/>
+          <w:sz w:val="24"/>
+          <w:szCs w:val="24"/>
+        </w:rPr>
+        <w:t>), atravesando </w:t>
+      </w:r>
+      <w:r>
+        <w:rPr>
+          <w:rFonts w:ascii="Times New Roman" w:hAnsi="Times New Roman" w:cs="Times New Roman"/>
+          <w:i/>
+          <w:iCs/>
+          <w:sz w:val="24"/>
+          <w:szCs w:val="24"/>
+        </w:rPr>
+        <w:t>k</w:t>
+      </w:r>
+      <w:r>
+        <w:rPr>
+          <w:rFonts w:ascii="Times New Roman" w:hAnsi="Times New Roman" w:cs="Times New Roman"/>
+          <w:sz w:val="24"/>
+          <w:szCs w:val="24"/>
+        </w:rPr>
+        <w:t> aristas desde el nodo </w:t>
+      </w:r>
+      <w:r>
+        <w:rPr>
+          <w:rFonts w:ascii="Times New Roman" w:hAnsi="Times New Roman" w:cs="Times New Roman"/>
+          <w:i/>
+          <w:iCs/>
+          <w:sz w:val="24"/>
+          <w:szCs w:val="24"/>
+        </w:rPr>
+        <w:t>i</w:t>
+      </w:r>
+      <w:r>
+        <w:rPr>
+          <w:rFonts w:ascii="Times New Roman" w:hAnsi="Times New Roman" w:cs="Times New Roman"/>
+          <w:sz w:val="24"/>
+          <w:szCs w:val="24"/>
+        </w:rPr>
+        <w:t> al nodo </w:t>
+      </w:r>
+      <w:r>
+        <w:rPr>
+          <w:rFonts w:ascii="Times New Roman" w:hAnsi="Times New Roman" w:cs="Times New Roman"/>
+          <w:i/>
+          <w:iCs/>
+          <w:sz w:val="24"/>
+          <w:szCs w:val="24"/>
+        </w:rPr>
+        <w:t>j</w:t>
+      </w:r>
+      <w:r>
+        <w:rPr>
+          <w:rFonts w:ascii="Times New Roman" w:hAnsi="Times New Roman" w:cs="Times New Roman"/>
+          <w:sz w:val="24"/>
+          <w:szCs w:val="24"/>
+        </w:rPr>
+        <w:t>, viene dado por un elemento de la potencia k-</w:t>
+      </w:r>
+      <w:proofErr w:type="spellStart"/>
+      <w:r>
+        <w:rPr>
+          <w:rFonts w:ascii="Times New Roman" w:hAnsi="Times New Roman" w:cs="Times New Roman"/>
+          <w:sz w:val="24"/>
+          <w:szCs w:val="24"/>
+        </w:rPr>
+        <w:t>ésima</w:t>
+      </w:r>
+      <w:proofErr w:type="spellEnd"/>
+      <w:r>
+        <w:rPr>
+          <w:rFonts w:ascii="Times New Roman" w:hAnsi="Times New Roman" w:cs="Times New Roman"/>
+          <w:sz w:val="24"/>
+          <w:szCs w:val="24"/>
+        </w:rPr>
+        <w:t xml:space="preserve"> de la matriz de adyacencia:</w:t>
+      </w:r>
+    </w:p>
+    <w:p>
+      <w:pPr>
+        <w:rPr>
+          <w:rFonts w:ascii="Times New Roman" w:hAnsi="Times New Roman" w:cs="Times New Roman"/>
+          <w:b/>
+          <w:bCs/>
+          <w:sz w:val="24"/>
+          <w:szCs w:val="24"/>
+        </w:rPr>
+      </w:pPr>
+      <w:r>
+        <w:rPr>
+          <w:rFonts w:ascii="Times New Roman" w:hAnsi="Times New Roman" w:cs="Times New Roman"/>
+          <w:b/>
+          <w:bCs/>
+          <w:sz w:val="24"/>
+          <w:szCs w:val="24"/>
+        </w:rPr>
+        <w:t>Grafo</w:t>
+      </w:r>
+      <w:r>
+        <w:rPr>
+          <w:rFonts w:ascii="Times New Roman" w:hAnsi="Times New Roman" w:cs="Times New Roman"/>
+          <w:b/>
+          <w:bCs/>
+          <w:sz w:val="24"/>
+          <w:szCs w:val="24"/>
+        </w:rPr>
+        <w:t xml:space="preserve">                                                                                                                                         </w:t>
+      </w:r>
+      <w:r>
+        <w:rPr>
+          <w:rFonts w:ascii="Times New Roman" w:hAnsi="Times New Roman" w:cs="Times New Roman"/>
+          <w:sz w:val="24"/>
+          <w:szCs w:val="24"/>
+        </w:rPr>
+        <w:t>U</w:t>
+      </w:r>
+      <w:r>
+        <w:rPr>
+          <w:rFonts w:ascii="Times New Roman" w:hAnsi="Times New Roman" w:cs="Times New Roman"/>
+          <w:sz w:val="24"/>
+          <w:szCs w:val="24"/>
+        </w:rPr>
+        <w:t>n</w:t>
+      </w:r>
+      <w:r>
+        <w:rPr>
+          <w:rFonts w:ascii="Times New Roman" w:hAnsi="Times New Roman" w:cs="Times New Roman"/>
+          <w:sz w:val="24"/>
+          <w:szCs w:val="24"/>
+        </w:rPr>
+        <w:t xml:space="preserve"> grafo ​ es un conjunto de objetos llamados vértices o nodos unidos por enlaces llamados aristas o arcos, que permiten representar relaciones binarias entre elementos de un conjunto</w:t>
+      </w:r>
+    </w:p>
+    <w:p>
+      <w:pPr>
+        <w:jc w:val="both"/>
+        <w:rPr>
+          <w:rFonts w:ascii="Times New Roman" w:hAnsi="Times New Roman" w:cs="Times New Roman"/>
+          <w:b/>
+          <w:bCs/>
+          <w:sz w:val="24"/>
+          <w:szCs w:val="24"/>
+        </w:rPr>
+      </w:pPr>
+      <w:proofErr w:type="spellStart"/>
+      <w:r>
+        <w:rPr>
+          <w:rFonts w:ascii="Times New Roman" w:hAnsi="Times New Roman" w:cs="Times New Roman"/>
+          <w:b/>
+          <w:bCs/>
+          <w:sz w:val="24"/>
+          <w:szCs w:val="24"/>
+        </w:rPr>
+        <w:t>Adjacendy</w:t>
+      </w:r>
+      <w:proofErr w:type="spellEnd"/>
+      <w:r>
+        <w:rPr>
+          <w:rFonts w:ascii="Times New Roman" w:hAnsi="Times New Roman" w:cs="Times New Roman"/>
+          <w:b/>
+          <w:bCs/>
+          <w:sz w:val="24"/>
+          <w:szCs w:val="24"/>
+        </w:rPr>
+        <w:t xml:space="preserve"> </w:t>
+      </w:r>
+      <w:proofErr w:type="spellStart"/>
+      <w:r>
+        <w:rPr>
+          <w:rFonts w:ascii="Times New Roman" w:hAnsi="Times New Roman" w:cs="Times New Roman"/>
+          <w:b/>
+          <w:bCs/>
+          <w:sz w:val="24"/>
+          <w:szCs w:val="24"/>
+        </w:rPr>
+        <w:t>list</w:t>
+      </w:r>
+      <w:proofErr w:type="spellEnd"/>
+      <w:r>
+        <w:rPr>
+          <w:rFonts w:ascii="Times New Roman" w:hAnsi="Times New Roman" w:cs="Times New Roman"/>
+          <w:b/>
+          <w:bCs/>
+          <w:sz w:val="24"/>
+          <w:szCs w:val="24"/>
+        </w:rPr>
+        <w:t xml:space="preserve">                                                                                                              </w:t>
+      </w:r>
+      <w:r>
+        <w:rPr>
+          <w:rFonts w:ascii="Times New Roman" w:hAnsi="Times New Roman" w:cs="Times New Roman"/>
+          <w:sz w:val="24"/>
+          <w:szCs w:val="24"/>
+        </w:rPr>
+        <w:t>U</w:t>
+      </w:r>
+      <w:r>
+        <w:rPr>
+          <w:rFonts w:ascii="Times New Roman" w:hAnsi="Times New Roman" w:cs="Times New Roman"/>
+          <w:sz w:val="24"/>
+          <w:szCs w:val="24"/>
+        </w:rPr>
+        <w:t>na lista de adyacencia es una representación de todas las </w:t>
+      </w:r>
+      <w:hyperlink r:id="rId11" w:tooltip="Arista (teoría de grafos)" w:history="1">
+        <w:r>
+          <w:rPr>
+            <w:rStyle w:val="Hipervnculo"/>
+            <w:rFonts w:ascii="Times New Roman" w:hAnsi="Times New Roman" w:cs="Times New Roman"/>
+            <w:color w:val="auto"/>
+            <w:sz w:val="24"/>
+            <w:szCs w:val="24"/>
+            <w:u w:val="none"/>
+          </w:rPr>
+          <w:t>aristas</w:t>
+        </w:r>
+      </w:hyperlink>
+      <w:r>
+        <w:rPr>
+          <w:rFonts w:ascii="Times New Roman" w:hAnsi="Times New Roman" w:cs="Times New Roman"/>
+          <w:sz w:val="24"/>
+          <w:szCs w:val="24"/>
+        </w:rPr>
+        <w:t> o arcos de un </w:t>
+      </w:r>
+      <w:hyperlink r:id="rId12" w:tooltip="Grafo" w:history="1">
+        <w:r>
+          <w:rPr>
+            <w:rStyle w:val="Hipervnculo"/>
+            <w:rFonts w:ascii="Times New Roman" w:hAnsi="Times New Roman" w:cs="Times New Roman"/>
+            <w:color w:val="auto"/>
+            <w:sz w:val="24"/>
+            <w:szCs w:val="24"/>
+            <w:u w:val="none"/>
+          </w:rPr>
+          <w:t>grafo</w:t>
+        </w:r>
+      </w:hyperlink>
+      <w:r>
+        <w:rPr>
+          <w:rFonts w:ascii="Times New Roman" w:hAnsi="Times New Roman" w:cs="Times New Roman"/>
+          <w:sz w:val="24"/>
+          <w:szCs w:val="24"/>
+        </w:rPr>
+        <w:t> mediante una </w:t>
+      </w:r>
+      <w:hyperlink r:id="rId13" w:tooltip="Lista (informática)" w:history="1">
+        <w:r>
+          <w:rPr>
+            <w:rStyle w:val="Hipervnculo"/>
+            <w:rFonts w:ascii="Times New Roman" w:hAnsi="Times New Roman" w:cs="Times New Roman"/>
+            <w:color w:val="auto"/>
+            <w:sz w:val="24"/>
+            <w:szCs w:val="24"/>
+            <w:u w:val="none"/>
+          </w:rPr>
+          <w:t>lista</w:t>
+        </w:r>
+      </w:hyperlink>
+      <w:r>
+        <w:rPr>
+          <w:rFonts w:ascii="Times New Roman" w:hAnsi="Times New Roman" w:cs="Times New Roman"/>
+          <w:sz w:val="24"/>
+          <w:szCs w:val="24"/>
+        </w:rPr>
+        <w:t>.</w:t>
+      </w:r>
+      <w:r>
+        <w:rPr>
+          <w:rFonts w:ascii="Times New Roman" w:hAnsi="Times New Roman" w:cs="Times New Roman"/>
+          <w:sz w:val="24"/>
+          <w:szCs w:val="24"/>
+        </w:rPr>
+        <w:t xml:space="preserve"> </w:t>
+      </w:r>
+      <w:r>
+        <w:rPr>
+          <w:rFonts w:ascii="Times New Roman" w:hAnsi="Times New Roman" w:cs="Times New Roman"/>
+          <w:sz w:val="24"/>
+          <w:szCs w:val="24"/>
+        </w:rPr>
+        <w:t>Si el grafo es no dirigido, cada entrada es un </w:t>
+      </w:r>
+      <w:hyperlink r:id="rId14" w:tooltip="Conjunto" w:history="1">
+        <w:r>
+          <w:rPr>
+            <w:rStyle w:val="Hipervnculo"/>
+            <w:rFonts w:ascii="Times New Roman" w:hAnsi="Times New Roman" w:cs="Times New Roman"/>
+            <w:color w:val="auto"/>
+            <w:sz w:val="24"/>
+            <w:szCs w:val="24"/>
+            <w:u w:val="none"/>
+          </w:rPr>
+          <w:t>conjunto</w:t>
+        </w:r>
+      </w:hyperlink>
+      <w:r>
+        <w:rPr>
+          <w:rFonts w:ascii="Times New Roman" w:hAnsi="Times New Roman" w:cs="Times New Roman"/>
+          <w:sz w:val="24"/>
+          <w:szCs w:val="24"/>
+        </w:rPr>
+        <w:t> o </w:t>
+      </w:r>
+      <w:hyperlink r:id="rId15" w:tooltip="Multiconjunto" w:history="1">
+        <w:r>
+          <w:rPr>
+            <w:rStyle w:val="Hipervnculo"/>
+            <w:rFonts w:ascii="Times New Roman" w:hAnsi="Times New Roman" w:cs="Times New Roman"/>
+            <w:color w:val="auto"/>
+            <w:sz w:val="24"/>
+            <w:szCs w:val="24"/>
+            <w:u w:val="none"/>
+          </w:rPr>
+          <w:t>multiconjunto</w:t>
+        </w:r>
+      </w:hyperlink>
+      <w:r>
+        <w:rPr>
+          <w:rFonts w:ascii="Times New Roman" w:hAnsi="Times New Roman" w:cs="Times New Roman"/>
+          <w:sz w:val="24"/>
+          <w:szCs w:val="24"/>
+        </w:rPr>
+        <w:t> de dos </w:t>
+      </w:r>
+      <w:hyperlink r:id="rId16" w:tooltip="Vértice (teoría de grafos)" w:history="1">
+        <w:r>
+          <w:rPr>
+            <w:rStyle w:val="Hipervnculo"/>
+            <w:rFonts w:ascii="Times New Roman" w:hAnsi="Times New Roman" w:cs="Times New Roman"/>
+            <w:color w:val="auto"/>
+            <w:sz w:val="24"/>
+            <w:szCs w:val="24"/>
+            <w:u w:val="none"/>
+          </w:rPr>
+          <w:t>vértices</w:t>
+        </w:r>
+      </w:hyperlink>
+      <w:r>
+        <w:rPr>
+          <w:rFonts w:ascii="Times New Roman" w:hAnsi="Times New Roman" w:cs="Times New Roman"/>
+          <w:sz w:val="24"/>
+          <w:szCs w:val="24"/>
+        </w:rPr>
+        <w:t> conteniendo los dos extremos de la arista correspondiente. Si el grafo es dirigido, cada entrada es una </w:t>
+      </w:r>
+      <w:hyperlink r:id="rId17" w:tooltip="Tupla" w:history="1">
+        <w:r>
+          <w:rPr>
+            <w:rStyle w:val="Hipervnculo"/>
+            <w:rFonts w:ascii="Times New Roman" w:hAnsi="Times New Roman" w:cs="Times New Roman"/>
+            <w:color w:val="auto"/>
+            <w:sz w:val="24"/>
+            <w:szCs w:val="24"/>
+            <w:u w:val="none"/>
+          </w:rPr>
+          <w:t>tupla</w:t>
+        </w:r>
+      </w:hyperlink>
+      <w:r>
+        <w:rPr>
+          <w:rFonts w:ascii="Times New Roman" w:hAnsi="Times New Roman" w:cs="Times New Roman"/>
+          <w:sz w:val="24"/>
+          <w:szCs w:val="24"/>
+        </w:rPr>
+        <w:t> de dos nodos, uno denotando el nodo fuente y el otro denotando el nodo destino del arco correspondiente.</w:t>
+      </w:r>
+      <w:r>
+        <w:rPr>
+          <w:rFonts w:ascii="Times New Roman" w:hAnsi="Times New Roman" w:cs="Times New Roman"/>
+          <w:sz w:val="24"/>
+          <w:szCs w:val="24"/>
+        </w:rPr>
+        <w:t xml:space="preserve"> </w:t>
+      </w:r>
+      <w:r>
+        <w:rPr>
+          <w:rFonts w:ascii="Times New Roman" w:hAnsi="Times New Roman" w:cs="Times New Roman"/>
+          <w:sz w:val="24"/>
+          <w:szCs w:val="24"/>
+        </w:rPr>
+        <w:t>Típicamente, las listas de adyacentes no son ordenadas</w:t>
+      </w:r>
+    </w:p>
+    <w:p>
+      <w:pPr>
+        <w:rPr>
+          <w:rFonts w:ascii="Times New Roman" w:hAnsi="Times New Roman" w:cs="Times New Roman"/>
+          <w:sz w:val="24"/>
+          <w:szCs w:val="24"/>
+        </w:rPr>
+      </w:pPr>
+      <w:r>
+        <w:rPr>
+          <w:rFonts w:ascii="Times New Roman" w:hAnsi="Times New Roman" w:cs="Times New Roman"/>
+          <w:b/>
+          <w:bCs/>
+          <w:sz w:val="24"/>
+          <w:szCs w:val="24"/>
+        </w:rPr>
+        <w:t xml:space="preserve">BFS  </w:t>
+      </w:r>
+      <w:r>
+        <w:rPr>
+          <w:rFonts w:ascii="Times New Roman" w:hAnsi="Times New Roman" w:cs="Times New Roman"/>
+          <w:sz w:val="24"/>
+          <w:szCs w:val="24"/>
+        </w:rPr>
+        <w:t xml:space="preserve">                                                                                                                                         E</w:t>
+      </w:r>
+      <w:r>
+        <w:rPr>
+          <w:rFonts w:ascii="Times New Roman" w:hAnsi="Times New Roman" w:cs="Times New Roman"/>
+          <w:sz w:val="24"/>
+          <w:szCs w:val="24"/>
+        </w:rPr>
+        <w:t>s un algoritmo de búsqueda para lo cual recorre los nodos de un grafo, comenzando en la raíz (eligiendo algún nodo como elemento raíz en el caso de un grafo), para luego explorar todos los vecinos de este nodo.</w:t>
+      </w:r>
+      <w:r>
+        <w:rPr>
+          <w:rFonts w:ascii="Times New Roman" w:hAnsi="Times New Roman" w:cs="Times New Roman"/>
+          <w:sz w:val="24"/>
+          <w:szCs w:val="24"/>
+        </w:rPr>
+        <w:t xml:space="preserve"> I</w:t>
+      </w:r>
+      <w:r>
+        <w:rPr>
+          <w:rFonts w:ascii="Times New Roman" w:hAnsi="Times New Roman" w:cs="Times New Roman"/>
+          <w:sz w:val="24"/>
+          <w:szCs w:val="24"/>
+        </w:rPr>
+        <w:t xml:space="preserve">ntuitivamente, se comienza en la raíz (eligiendo algún nodo como elemento raíz en el caso de un grafo) y se exploran todos los vecinos de este nodo. A </w:t>
+      </w:r>
+      <w:proofErr w:type="gramStart"/>
+      <w:r>
+        <w:rPr>
+          <w:rFonts w:ascii="Times New Roman" w:hAnsi="Times New Roman" w:cs="Times New Roman"/>
+          <w:sz w:val="24"/>
+          <w:szCs w:val="24"/>
+        </w:rPr>
+        <w:t>continuación</w:t>
+      </w:r>
+      <w:proofErr w:type="gramEnd"/>
+      <w:r>
+        <w:rPr>
+          <w:rFonts w:ascii="Times New Roman" w:hAnsi="Times New Roman" w:cs="Times New Roman"/>
+          <w:sz w:val="24"/>
+          <w:szCs w:val="24"/>
+        </w:rPr>
+        <w:t xml:space="preserve"> para cada uno de los vecinos se exploran sus respectivos vecinos adyacentes, y así hasta que se recorra todo el árbol.</w:t>
+      </w:r>
+    </w:p>
+    <w:p>
+      <w:pPr>
+        <w:rPr>
+          <w:rFonts w:ascii="Times New Roman" w:hAnsi="Times New Roman" w:cs="Times New Roman"/>
+          <w:sz w:val="24"/>
+          <w:szCs w:val="24"/>
+        </w:rPr>
+      </w:pPr>
+      <w:r>
+        <w:rPr>
+          <w:rFonts w:ascii="Times New Roman" w:hAnsi="Times New Roman" w:cs="Times New Roman"/>
+          <w:b/>
+          <w:bCs/>
+          <w:sz w:val="24"/>
+          <w:szCs w:val="24"/>
+        </w:rPr>
+        <w:t>DFS</w:t>
+      </w:r>
+      <w:r>
+        <w:rPr>
+          <w:rFonts w:ascii="Times New Roman" w:hAnsi="Times New Roman" w:cs="Times New Roman"/>
+          <w:sz w:val="24"/>
+          <w:szCs w:val="24"/>
+        </w:rPr>
+        <w:t xml:space="preserve">                                                                                                                                        </w:t>
+      </w:r>
+      <w:r>
+        <w:rPr>
+          <w:rFonts w:ascii="Times New Roman" w:hAnsi="Times New Roman" w:cs="Times New Roman"/>
+          <w:sz w:val="24"/>
+          <w:szCs w:val="24"/>
+        </w:rPr>
+        <w:t>Es u</w:t>
+      </w:r>
+      <w:r>
+        <w:rPr>
+          <w:rFonts w:ascii="Times New Roman" w:hAnsi="Times New Roman" w:cs="Times New Roman"/>
+          <w:sz w:val="24"/>
+          <w:szCs w:val="24"/>
+        </w:rPr>
+        <w:t>n </w:t>
+      </w:r>
+      <w:hyperlink r:id="rId18" w:tooltip="Algoritmo" w:history="1">
+        <w:r>
+          <w:rPr>
+            <w:rStyle w:val="Hipervnculo"/>
+            <w:rFonts w:ascii="Times New Roman" w:hAnsi="Times New Roman" w:cs="Times New Roman"/>
+            <w:color w:val="auto"/>
+            <w:sz w:val="24"/>
+            <w:szCs w:val="24"/>
+            <w:u w:val="none"/>
+          </w:rPr>
+          <w:t>algoritmo</w:t>
+        </w:r>
+      </w:hyperlink>
+      <w:r>
+        <w:rPr>
+          <w:rFonts w:ascii="Times New Roman" w:hAnsi="Times New Roman" w:cs="Times New Roman"/>
+          <w:sz w:val="24"/>
+          <w:szCs w:val="24"/>
+        </w:rPr>
+        <w:t> de </w:t>
+      </w:r>
+      <w:hyperlink r:id="rId19" w:tooltip="Búsquedas no informadas" w:history="1">
+        <w:r>
+          <w:rPr>
+            <w:rStyle w:val="Hipervnculo"/>
+            <w:rFonts w:ascii="Times New Roman" w:hAnsi="Times New Roman" w:cs="Times New Roman"/>
+            <w:color w:val="auto"/>
+            <w:sz w:val="24"/>
+            <w:szCs w:val="24"/>
+            <w:u w:val="none"/>
+          </w:rPr>
+          <w:t>búsqueda no informada</w:t>
+        </w:r>
+      </w:hyperlink>
+      <w:r>
+        <w:rPr>
+          <w:rFonts w:ascii="Times New Roman" w:hAnsi="Times New Roman" w:cs="Times New Roman"/>
+          <w:sz w:val="24"/>
+          <w:szCs w:val="24"/>
+        </w:rPr>
+        <w:t> utilizado para recorrer todos los nodos de un </w:t>
+      </w:r>
+      <w:hyperlink r:id="rId20" w:tooltip="Grafo" w:history="1">
+        <w:r>
+          <w:rPr>
+            <w:rStyle w:val="Hipervnculo"/>
+            <w:rFonts w:ascii="Times New Roman" w:hAnsi="Times New Roman" w:cs="Times New Roman"/>
+            <w:color w:val="auto"/>
+            <w:sz w:val="24"/>
+            <w:szCs w:val="24"/>
+            <w:u w:val="none"/>
+          </w:rPr>
+          <w:t>grafo</w:t>
+        </w:r>
+      </w:hyperlink>
+      <w:r>
+        <w:rPr>
+          <w:rFonts w:ascii="Times New Roman" w:hAnsi="Times New Roman" w:cs="Times New Roman"/>
+          <w:sz w:val="24"/>
+          <w:szCs w:val="24"/>
+        </w:rPr>
+        <w:t> o </w:t>
+      </w:r>
+      <w:hyperlink r:id="rId21" w:tooltip="Árbol (teoría de grafos)" w:history="1">
+        <w:r>
+          <w:rPr>
+            <w:rStyle w:val="Hipervnculo"/>
+            <w:rFonts w:ascii="Times New Roman" w:hAnsi="Times New Roman" w:cs="Times New Roman"/>
+            <w:color w:val="auto"/>
+            <w:sz w:val="24"/>
+            <w:szCs w:val="24"/>
+            <w:u w:val="none"/>
+          </w:rPr>
+          <w:t>árbol (teoría de grafos)</w:t>
+        </w:r>
+      </w:hyperlink>
+      <w:r>
+        <w:rPr>
+          <w:rFonts w:ascii="Times New Roman" w:hAnsi="Times New Roman" w:cs="Times New Roman"/>
+          <w:sz w:val="24"/>
+          <w:szCs w:val="24"/>
+        </w:rPr>
+        <w:t> de manera ordenada, pero no uniforme. Su funcionamiento consiste en ir expandiendo todos y cada uno de los nodos que va localizando, de forma recurrente, en un camino concreto. Cuando ya no quedan más nodos que visitar en dicho camino, regresa (</w:t>
+      </w:r>
+      <w:proofErr w:type="spellStart"/>
+      <w:r>
+        <w:rPr>
+          <w:rFonts w:ascii="Times New Roman" w:hAnsi="Times New Roman" w:cs="Times New Roman"/>
+          <w:sz w:val="24"/>
+          <w:szCs w:val="24"/>
+        </w:rPr>
+        <w:fldChar w:fldCharType="begin"/>
+      </w:r>
+      <w:r>
+        <w:rPr>
+          <w:rFonts w:ascii="Times New Roman" w:hAnsi="Times New Roman" w:cs="Times New Roman"/>
+          <w:sz w:val="24"/>
+          <w:szCs w:val="24"/>
+        </w:rPr>
+        <w:instrText>HYPERLINK "https://es.wikipedia.org/wiki/Backtracking" \o "Backtracking"</w:instrText>
+      </w:r>
+      <w:r>
+        <w:rPr>
+          <w:rFonts w:ascii="Times New Roman" w:hAnsi="Times New Roman" w:cs="Times New Roman"/>
+          <w:sz w:val="24"/>
+          <w:szCs w:val="24"/>
+        </w:rPr>
+      </w:r>
+      <w:r>
+        <w:rPr>
+          <w:rFonts w:ascii="Times New Roman" w:hAnsi="Times New Roman" w:cs="Times New Roman"/>
+          <w:sz w:val="24"/>
+          <w:szCs w:val="24"/>
+        </w:rPr>
+        <w:fldChar w:fldCharType="separate"/>
+      </w:r>
+      <w:r>
+        <w:rPr>
+          <w:rStyle w:val="Hipervnculo"/>
+          <w:rFonts w:ascii="Times New Roman" w:hAnsi="Times New Roman" w:cs="Times New Roman"/>
+          <w:color w:val="auto"/>
+          <w:sz w:val="24"/>
+          <w:szCs w:val="24"/>
+          <w:u w:val="none"/>
+        </w:rPr>
+        <w:t>Backtracking</w:t>
+      </w:r>
+      <w:proofErr w:type="spellEnd"/>
+      <w:r>
+        <w:rPr>
+          <w:rFonts w:ascii="Times New Roman" w:hAnsi="Times New Roman" w:cs="Times New Roman"/>
+          <w:sz w:val="24"/>
+          <w:szCs w:val="24"/>
+        </w:rPr>
+        <w:fldChar w:fldCharType="end"/>
+      </w:r>
+      <w:r>
+        <w:rPr>
+          <w:rFonts w:ascii="Times New Roman" w:hAnsi="Times New Roman" w:cs="Times New Roman"/>
+          <w:sz w:val="24"/>
+          <w:szCs w:val="24"/>
+        </w:rPr>
+        <w:t>), de modo que repite el mismo proceso con cada uno de los hermanos del nodo ya procesado.</w:t>
+      </w:r>
+      <w:r>
+        <w:rPr>
+          <w:rFonts w:ascii="Times New Roman" w:hAnsi="Times New Roman" w:cs="Times New Roman"/>
+          <w:sz w:val="24"/>
+          <w:szCs w:val="24"/>
+        </w:rPr>
+        <w:t xml:space="preserve">  </w:t>
+      </w:r>
+    </w:p>
+    <w:p>
+      <w:pPr>
+        <w:rPr>
+          <w:rFonts w:ascii="Times New Roman" w:hAnsi="Times New Roman" w:cs="Times New Roman"/>
+          <w:sz w:val="24"/>
+          <w:szCs w:val="24"/>
+        </w:rPr>
+      </w:pPr>
+      <w:r>
+        <w:rPr>
+          <w:rFonts w:ascii="Times New Roman" w:hAnsi="Times New Roman" w:cs="Times New Roman"/>
+          <w:b/>
+          <w:bCs/>
+          <w:sz w:val="24"/>
+          <w:szCs w:val="24"/>
+        </w:rPr>
+        <w:t>Algoritmo</w:t>
+      </w:r>
+      <w:r>
+        <w:rPr>
+          <w:rFonts w:ascii="Times New Roman" w:hAnsi="Times New Roman" w:cs="Times New Roman"/>
+          <w:b/>
+          <w:bCs/>
+          <w:sz w:val="24"/>
+          <w:szCs w:val="24"/>
+        </w:rPr>
+        <w:t xml:space="preserve"> </w:t>
+      </w:r>
+      <w:r>
+        <w:rPr>
+          <w:rFonts w:ascii="Times New Roman" w:hAnsi="Times New Roman" w:cs="Times New Roman"/>
+          <w:b/>
+          <w:bCs/>
+          <w:sz w:val="24"/>
+          <w:szCs w:val="24"/>
+        </w:rPr>
+        <w:t>Dijkstra</w:t>
+      </w:r>
+      <w:r>
+        <w:rPr>
+          <w:rFonts w:ascii="Times New Roman" w:hAnsi="Times New Roman" w:cs="Times New Roman"/>
+          <w:b/>
+          <w:bCs/>
+          <w:sz w:val="24"/>
+          <w:szCs w:val="24"/>
+        </w:rPr>
+        <w:t xml:space="preserve"> </w:t>
+      </w:r>
+      <w:r>
+        <w:rPr>
+          <w:rFonts w:ascii="Times New Roman" w:hAnsi="Times New Roman" w:cs="Times New Roman"/>
+          <w:sz w:val="24"/>
+          <w:szCs w:val="24"/>
+        </w:rPr>
+        <w:t xml:space="preserve">                                                                                                                                </w:t>
+      </w:r>
+      <w:r>
+        <w:rPr>
+          <w:rFonts w:ascii="Times New Roman" w:hAnsi="Times New Roman" w:cs="Times New Roman"/>
+          <w:sz w:val="24"/>
+          <w:szCs w:val="24"/>
+        </w:rPr>
+        <w:t xml:space="preserve">   </w:t>
+      </w:r>
+      <w:r>
+        <w:rPr>
+          <w:rFonts w:ascii="Times New Roman" w:hAnsi="Times New Roman" w:cs="Times New Roman"/>
+          <w:sz w:val="24"/>
+          <w:szCs w:val="24"/>
+        </w:rPr>
+        <w:t>Es</w:t>
+      </w:r>
+      <w:r>
+        <w:rPr>
+          <w:rFonts w:ascii="Times New Roman" w:hAnsi="Times New Roman" w:cs="Times New Roman"/>
+          <w:sz w:val="24"/>
+          <w:szCs w:val="24"/>
+        </w:rPr>
+        <w:t xml:space="preserve"> un </w:t>
+      </w:r>
+      <w:hyperlink r:id="rId22" w:tooltip="Algoritmo" w:history="1">
+        <w:r>
+          <w:rPr>
+            <w:rStyle w:val="Hipervnculo"/>
+            <w:rFonts w:ascii="Times New Roman" w:hAnsi="Times New Roman" w:cs="Times New Roman"/>
+            <w:color w:val="auto"/>
+            <w:sz w:val="24"/>
+            <w:szCs w:val="24"/>
+            <w:u w:val="none"/>
+          </w:rPr>
+          <w:t>algoritmo</w:t>
+        </w:r>
+      </w:hyperlink>
+      <w:r>
+        <w:rPr>
+          <w:rFonts w:ascii="Times New Roman" w:hAnsi="Times New Roman" w:cs="Times New Roman"/>
+          <w:sz w:val="24"/>
+          <w:szCs w:val="24"/>
+        </w:rPr>
+        <w:t> para la determinación del </w:t>
+      </w:r>
+      <w:hyperlink r:id="rId23" w:tooltip="Problema del camino más corto" w:history="1">
+        <w:r>
+          <w:rPr>
+            <w:rStyle w:val="Hipervnculo"/>
+            <w:rFonts w:ascii="Times New Roman" w:hAnsi="Times New Roman" w:cs="Times New Roman"/>
+            <w:color w:val="auto"/>
+            <w:sz w:val="24"/>
+            <w:szCs w:val="24"/>
+            <w:u w:val="none"/>
+          </w:rPr>
+          <w:t>camino más corto</w:t>
+        </w:r>
+      </w:hyperlink>
+      <w:r>
+        <w:rPr>
+          <w:rFonts w:ascii="Times New Roman" w:hAnsi="Times New Roman" w:cs="Times New Roman"/>
+          <w:sz w:val="24"/>
+          <w:szCs w:val="24"/>
+        </w:rPr>
+        <w:t>, dado un </w:t>
+      </w:r>
+      <w:hyperlink r:id="rId24" w:tooltip="Vértice (teoría de grafos)" w:history="1">
+        <w:r>
+          <w:rPr>
+            <w:rStyle w:val="Hipervnculo"/>
+            <w:rFonts w:ascii="Times New Roman" w:hAnsi="Times New Roman" w:cs="Times New Roman"/>
+            <w:color w:val="auto"/>
+            <w:sz w:val="24"/>
+            <w:szCs w:val="24"/>
+            <w:u w:val="none"/>
+          </w:rPr>
+          <w:t>vértice</w:t>
+        </w:r>
+      </w:hyperlink>
+      <w:r>
+        <w:rPr>
+          <w:rFonts w:ascii="Times New Roman" w:hAnsi="Times New Roman" w:cs="Times New Roman"/>
+          <w:sz w:val="24"/>
+          <w:szCs w:val="24"/>
+        </w:rPr>
+        <w:t> origen, hacia el resto de los vértices en un </w:t>
+      </w:r>
+      <w:hyperlink r:id="rId25" w:tooltip="Grafo" w:history="1">
+        <w:r>
+          <w:rPr>
+            <w:rStyle w:val="Hipervnculo"/>
+            <w:rFonts w:ascii="Times New Roman" w:hAnsi="Times New Roman" w:cs="Times New Roman"/>
+            <w:color w:val="auto"/>
+            <w:sz w:val="24"/>
+            <w:szCs w:val="24"/>
+            <w:u w:val="none"/>
+          </w:rPr>
+          <w:t>grafo</w:t>
+        </w:r>
+      </w:hyperlink>
+      <w:r>
+        <w:rPr>
+          <w:rFonts w:ascii="Times New Roman" w:hAnsi="Times New Roman" w:cs="Times New Roman"/>
+          <w:sz w:val="24"/>
+          <w:szCs w:val="24"/>
+        </w:rPr>
+        <w:t> que tiene pesos en cada </w:t>
+      </w:r>
+      <w:hyperlink r:id="rId26" w:tooltip="Arista (teoría de grafos)" w:history="1">
+        <w:r>
+          <w:rPr>
+            <w:rStyle w:val="Hipervnculo"/>
+            <w:rFonts w:ascii="Times New Roman" w:hAnsi="Times New Roman" w:cs="Times New Roman"/>
+            <w:color w:val="auto"/>
+            <w:sz w:val="24"/>
+            <w:szCs w:val="24"/>
+            <w:u w:val="none"/>
+          </w:rPr>
+          <w:t>arista</w:t>
+        </w:r>
+      </w:hyperlink>
+      <w:r>
+        <w:rPr>
+          <w:rFonts w:ascii="Times New Roman" w:hAnsi="Times New Roman" w:cs="Times New Roman"/>
+          <w:sz w:val="24"/>
+          <w:szCs w:val="24"/>
+        </w:rPr>
+        <w:t>.</w:t>
+      </w:r>
+      <w:r>
+        <w:rPr>
+          <w:rFonts w:ascii="Times New Roman" w:hAnsi="Times New Roman" w:cs="Times New Roman"/>
+          <w:sz w:val="24"/>
+          <w:szCs w:val="24"/>
+        </w:rPr>
+        <w:t xml:space="preserve"> </w:t>
+      </w:r>
+      <w:r>
+        <w:rPr>
+          <w:rFonts w:ascii="Times New Roman" w:hAnsi="Times New Roman" w:cs="Times New Roman"/>
+          <w:sz w:val="24"/>
+          <w:szCs w:val="24"/>
+        </w:rPr>
+        <w:t>La idea subyacente en este algoritmo consiste en ir explorando todos los caminos más cortos que parten del vértice origen y que llevan a todos los demás vértices; cuando se obtiene el camino más corto desde el vértice origen hasta el resto de los vértices que componen el grafo, el algoritmo se detiene. Se trata de una especialización de la </w:t>
+      </w:r>
+      <w:hyperlink r:id="rId27" w:tooltip="Búsqueda de costo uniforme" w:history="1">
+        <w:r>
+          <w:rPr>
+            <w:rStyle w:val="Hipervnculo"/>
+            <w:rFonts w:ascii="Times New Roman" w:hAnsi="Times New Roman" w:cs="Times New Roman"/>
+            <w:color w:val="auto"/>
+            <w:sz w:val="24"/>
+            <w:szCs w:val="24"/>
+          </w:rPr>
+          <w:t>búsqueda de costo uniforme</w:t>
+        </w:r>
+      </w:hyperlink>
+      <w:r>
+        <w:rPr>
+          <w:rFonts w:ascii="Times New Roman" w:hAnsi="Times New Roman" w:cs="Times New Roman"/>
+          <w:sz w:val="24"/>
+          <w:szCs w:val="24"/>
+        </w:rPr>
+        <w:t> y, como tal, no funciona en grafos con aristas de coste negativo (al elegir siempre el nodo con distancia menor, pueden quedar excluidos de la búsqueda nodos que en próximas iteraciones bajarían el costo general del camino al pasar por una arista con costo negativo).</w:t>
+      </w:r>
+    </w:p>
+    <w:p>
+      <w:pPr>
+        <w:rPr>
+          <w:rFonts w:ascii="Times New Roman" w:hAnsi="Times New Roman" w:cs="Times New Roman"/>
+          <w:b/>
+          <w:bCs/>
+          <w:sz w:val="24"/>
+          <w:szCs w:val="24"/>
+        </w:rPr>
+      </w:pPr>
+      <w:r>
+        <w:rPr>
+          <w:rFonts w:ascii="Times New Roman" w:hAnsi="Times New Roman" w:cs="Times New Roman"/>
+          <w:b/>
+          <w:bCs/>
+          <w:sz w:val="24"/>
+          <w:szCs w:val="24"/>
+        </w:rPr>
+        <w:t>Algoritmo</w:t>
+      </w:r>
+      <w:r>
+        <w:rPr>
+          <w:rFonts w:ascii="Times New Roman" w:hAnsi="Times New Roman" w:cs="Times New Roman"/>
+          <w:b/>
+          <w:bCs/>
+          <w:sz w:val="24"/>
+          <w:szCs w:val="24"/>
+        </w:rPr>
+        <w:t xml:space="preserve"> </w:t>
+      </w:r>
+      <w:r>
+        <w:rPr>
+          <w:rFonts w:ascii="Times New Roman" w:hAnsi="Times New Roman" w:cs="Times New Roman"/>
+          <w:b/>
+          <w:bCs/>
+          <w:sz w:val="24"/>
+          <w:szCs w:val="24"/>
+        </w:rPr>
+        <w:t>Floyd-</w:t>
+      </w:r>
+      <w:proofErr w:type="spellStart"/>
+      <w:r>
+        <w:rPr>
+          <w:rFonts w:ascii="Times New Roman" w:hAnsi="Times New Roman" w:cs="Times New Roman"/>
+          <w:b/>
+          <w:bCs/>
+          <w:sz w:val="24"/>
+          <w:szCs w:val="24"/>
+        </w:rPr>
+        <w:t>Warshall</w:t>
+      </w:r>
+      <w:proofErr w:type="spellEnd"/>
+      <w:r>
+        <w:rPr>
+          <w:rFonts w:ascii="Times New Roman" w:hAnsi="Times New Roman" w:cs="Times New Roman"/>
+          <w:b/>
+          <w:bCs/>
+          <w:sz w:val="24"/>
+          <w:szCs w:val="24"/>
+        </w:rPr>
+        <w:t xml:space="preserve">     </w:t>
+      </w:r>
+    </w:p>
+    <w:p>
+      <w:pPr>
+        <w:pStyle w:val="Prrafodelista"/>
+        <w:numPr>
+          <w:ilvl w:val="0"/>
+          <w:numId w:val="15"/>
+        </w:numPr>
+        <w:jc w:val="both"/>
+        <w:rPr>
+          <w:rFonts w:ascii="Times New Roman" w:hAnsi="Times New Roman" w:cs="Times New Roman"/>
+          <w:b/>
+          <w:bCs/>
+          <w:sz w:val="24"/>
+          <w:szCs w:val="24"/>
+        </w:rPr>
+      </w:pPr>
+      <w:r>
+        <w:rPr>
+          <w:rFonts w:ascii="Times New Roman" w:hAnsi="Times New Roman" w:cs="Times New Roman"/>
+          <w:b/>
+          <w:bCs/>
+          <w:sz w:val="24"/>
+          <w:szCs w:val="24"/>
+        </w:rPr>
+        <w:t xml:space="preserve">El algoritmo de </w:t>
+      </w:r>
+      <w:proofErr w:type="spellStart"/>
+      <w:r>
+        <w:rPr>
+          <w:rFonts w:ascii="Times New Roman" w:hAnsi="Times New Roman" w:cs="Times New Roman"/>
+          <w:b/>
+          <w:bCs/>
+          <w:sz w:val="24"/>
+          <w:szCs w:val="24"/>
+        </w:rPr>
+        <w:t>Warshall</w:t>
+      </w:r>
+      <w:proofErr w:type="spellEnd"/>
+      <w:r>
+        <w:rPr>
+          <w:rFonts w:ascii="Times New Roman" w:hAnsi="Times New Roman" w:cs="Times New Roman"/>
+          <w:b/>
+          <w:bCs/>
+          <w:sz w:val="24"/>
+          <w:szCs w:val="24"/>
+        </w:rPr>
+        <w:t xml:space="preserve">: </w:t>
+      </w:r>
+      <w:r>
+        <w:rPr>
+          <w:rFonts w:ascii="Times New Roman" w:hAnsi="Times New Roman" w:cs="Times New Roman"/>
+          <w:sz w:val="24"/>
+          <w:szCs w:val="24"/>
+        </w:rPr>
+        <w:t xml:space="preserve">El algoritmo de </w:t>
+      </w:r>
+      <w:proofErr w:type="spellStart"/>
+      <w:r>
+        <w:rPr>
+          <w:rFonts w:ascii="Times New Roman" w:hAnsi="Times New Roman" w:cs="Times New Roman"/>
+          <w:sz w:val="24"/>
+          <w:szCs w:val="24"/>
+        </w:rPr>
+        <w:t>Warshall</w:t>
+      </w:r>
+      <w:proofErr w:type="spellEnd"/>
+      <w:r>
+        <w:rPr>
+          <w:rFonts w:ascii="Times New Roman" w:hAnsi="Times New Roman" w:cs="Times New Roman"/>
+          <w:sz w:val="24"/>
+          <w:szCs w:val="24"/>
+        </w:rPr>
+        <w:t xml:space="preserve"> es un ejemplo de algoritmo booleano. A partir de una tabla inicial compuesta de 0`s (no hay correspondencia inicial en el grafo) y 1`s (hay una correspondencia, llamase “flecha”, entre nodos), obtiene una nueva matriz denominada “Matriz de Clausura Transitiva” en la que se muestran todas las posibles uniones entre nodos, directa o indirectamente. Es decir, si de “A” a “B” no hay una “flecha”, es posible que si haya de “A” a “C” y luego de “C” a “B”. Luego, este resultado se verá volcado en la matriz final.</w:t>
+      </w:r>
+    </w:p>
+    <w:p>
+      <w:pPr>
+        <w:pStyle w:val="Prrafodelista"/>
+        <w:numPr>
+          <w:ilvl w:val="0"/>
+          <w:numId w:val="15"/>
+        </w:numPr>
+        <w:jc w:val="both"/>
+        <w:rPr>
+          <w:rFonts w:ascii="Times New Roman" w:hAnsi="Times New Roman" w:cs="Times New Roman"/>
+          <w:b/>
+          <w:bCs/>
+          <w:sz w:val="24"/>
+          <w:szCs w:val="24"/>
+        </w:rPr>
+      </w:pPr>
+      <w:r>
+        <w:rPr>
+          <w:rFonts w:ascii="Times New Roman" w:hAnsi="Times New Roman" w:cs="Times New Roman"/>
+          <w:b/>
+          <w:bCs/>
+          <w:sz w:val="24"/>
+          <w:szCs w:val="24"/>
+        </w:rPr>
+        <w:t>El algoritmo de Floyd</w:t>
+      </w:r>
+      <w:r>
+        <w:rPr>
+          <w:rFonts w:ascii="Times New Roman" w:hAnsi="Times New Roman" w:cs="Times New Roman"/>
+          <w:b/>
+          <w:bCs/>
+          <w:sz w:val="24"/>
+          <w:szCs w:val="24"/>
+        </w:rPr>
+        <w:t xml:space="preserve">: </w:t>
+      </w:r>
+      <w:r>
+        <w:rPr>
+          <w:rFonts w:ascii="Times New Roman" w:hAnsi="Times New Roman" w:cs="Times New Roman"/>
+          <w:sz w:val="24"/>
+          <w:szCs w:val="24"/>
+        </w:rPr>
+        <w:t>El algoritmo de Floyd es muy similar, pero trabaja con grafos ponderados. Es decir, el valor de la “flecha” que representamos en la matriz puede ser cualquier número real o infinito. Infinito marca que no existe unión entre los nodos. Esta vez, el resultado será una matriz donde estarán representadas las distancias mínimas entre nodos, seleccionando los caminos más convenientes según su ponderación (“peso”). </w:t>
+      </w:r>
+    </w:p>
+    <w:p>
+      <w:pPr>
+        <w:jc w:val="both"/>
+        <w:rPr>
+          <w:rFonts w:ascii="Times New Roman" w:hAnsi="Times New Roman" w:cs="Times New Roman"/>
+          <w:sz w:val="24"/>
+          <w:szCs w:val="24"/>
+        </w:rPr>
+      </w:pPr>
+      <w:r>
+        <w:rPr>
+          <w:rFonts w:ascii="Times New Roman" w:hAnsi="Times New Roman" w:cs="Times New Roman"/>
+          <w:sz w:val="24"/>
+          <w:szCs w:val="24"/>
+        </w:rPr>
+        <w:t xml:space="preserve">El algoritmo de </w:t>
+      </w:r>
+      <w:r>
+        <w:rPr>
+          <w:rFonts w:ascii="Times New Roman" w:hAnsi="Times New Roman" w:cs="Times New Roman"/>
+          <w:b/>
+          <w:bCs/>
+          <w:sz w:val="24"/>
+          <w:szCs w:val="24"/>
+        </w:rPr>
+        <w:t>Floyd-</w:t>
+      </w:r>
+      <w:proofErr w:type="spellStart"/>
+      <w:r>
+        <w:rPr>
+          <w:rFonts w:ascii="Times New Roman" w:hAnsi="Times New Roman" w:cs="Times New Roman"/>
+          <w:b/>
+          <w:bCs/>
+          <w:sz w:val="24"/>
+          <w:szCs w:val="24"/>
+        </w:rPr>
+        <w:t>Warshall</w:t>
+      </w:r>
+      <w:proofErr w:type="spellEnd"/>
+      <w:r>
+        <w:rPr>
+          <w:rFonts w:ascii="Times New Roman" w:hAnsi="Times New Roman" w:cs="Times New Roman"/>
+          <w:sz w:val="24"/>
+          <w:szCs w:val="24"/>
+        </w:rPr>
+        <w:t xml:space="preserve"> compara todos los posibles caminos a través del grafo entre cada par de vértices. El algoritmo es capaz de hacer esto con sólo V³ comparaciones (esto es notable considerando que puede haber hasta </w:t>
+      </w:r>
+      <w:r>
+        <w:rPr>
+          <w:rFonts w:ascii="Times New Roman" w:hAnsi="Times New Roman" w:cs="Times New Roman"/>
+          <w:sz w:val="24"/>
+          <w:szCs w:val="24"/>
+        </w:rPr>
+        <w:t>V</w:t>
+      </w:r>
+      <w:r>
+        <w:rPr>
+          <w:rFonts w:ascii="Times New Roman" w:hAnsi="Times New Roman" w:cs="Times New Roman"/>
+          <w:sz w:val="24"/>
+          <w:szCs w:val="24"/>
+          <w:vertAlign w:val="superscript"/>
+        </w:rPr>
+        <w:t>2</w:t>
+      </w:r>
+      <w:r>
+        <w:rPr>
+          <w:rFonts w:ascii="Times New Roman" w:hAnsi="Times New Roman" w:cs="Times New Roman"/>
+          <w:sz w:val="24"/>
+          <w:szCs w:val="24"/>
+        </w:rPr>
+        <w:t xml:space="preserve">  aristas en el grafo, y que cada combinación de aristas se prueba). Lo hace mejorando paulatinamente una estimación del camino más corto entre dos vértices, hasta que se sabe que la estimación es óptima.</w:t>
+      </w:r>
+    </w:p>
+    <w:p>
+      <w:pPr>
+        <w:rPr>
+          <w:rFonts w:ascii="Times New Roman" w:hAnsi="Times New Roman" w:cs="Times New Roman"/>
+          <w:sz w:val="24"/>
+          <w:szCs w:val="24"/>
+        </w:rPr>
+      </w:pPr>
+      <w:r>
+        <w:rPr>
+          <w:rFonts w:ascii="Times New Roman" w:hAnsi="Times New Roman" w:cs="Times New Roman"/>
+          <w:b/>
+          <w:bCs/>
+          <w:sz w:val="24"/>
+          <w:szCs w:val="24"/>
+        </w:rPr>
+        <w:t xml:space="preserve">Algoritmo Prim                                                                                                                                   </w:t>
+      </w:r>
+      <w:r>
+        <w:rPr>
+          <w:rFonts w:ascii="Times New Roman" w:hAnsi="Times New Roman" w:cs="Times New Roman"/>
+          <w:b/>
+          <w:bCs/>
+          <w:sz w:val="24"/>
+          <w:szCs w:val="24"/>
+        </w:rPr>
+        <w:t xml:space="preserve"> </w:t>
+      </w:r>
+      <w:r>
+        <w:rPr>
+          <w:rFonts w:ascii="Times New Roman" w:hAnsi="Times New Roman" w:cs="Times New Roman"/>
+          <w:sz w:val="24"/>
+          <w:szCs w:val="24"/>
+        </w:rPr>
+        <w:t xml:space="preserve">El </w:t>
+      </w:r>
+      <w:r>
+        <w:rPr>
+          <w:rFonts w:ascii="Times New Roman" w:hAnsi="Times New Roman" w:cs="Times New Roman"/>
+          <w:sz w:val="24"/>
+          <w:szCs w:val="24"/>
+        </w:rPr>
+        <w:t xml:space="preserve">algoritmo de Prim permite encontrar un árbol </w:t>
+      </w:r>
+      <w:proofErr w:type="spellStart"/>
+      <w:r>
+        <w:rPr>
+          <w:rFonts w:ascii="Times New Roman" w:hAnsi="Times New Roman" w:cs="Times New Roman"/>
+          <w:sz w:val="24"/>
+          <w:szCs w:val="24"/>
+        </w:rPr>
+        <w:t>recubridor</w:t>
+      </w:r>
+      <w:proofErr w:type="spellEnd"/>
+      <w:r>
+        <w:rPr>
+          <w:rFonts w:ascii="Times New Roman" w:hAnsi="Times New Roman" w:cs="Times New Roman"/>
+          <w:sz w:val="24"/>
+          <w:szCs w:val="24"/>
+        </w:rPr>
+        <w:t xml:space="preserve"> mínimo de un grafo. En otras palabras, el algoritmo encuentra un subconjunto de aristas que forman un árbol con todos los vértices, donde el p</w:t>
+      </w:r>
+      <w:r>
+        <w:rPr>
+          <w:rFonts w:ascii="Arial" w:hAnsi="Arial" w:cs="Arial"/>
+          <w:color w:val="E8EAED"/>
+          <w:sz w:val="30"/>
+          <w:szCs w:val="30"/>
+          <w:shd w:val="clear" w:color="auto" w:fill="202124"/>
+        </w:rPr>
+        <w:t xml:space="preserve"> </w:t>
+      </w:r>
+      <w:r>
+        <w:rPr>
+          <w:rFonts w:ascii="Times New Roman" w:hAnsi="Times New Roman" w:cs="Times New Roman"/>
+          <w:sz w:val="24"/>
+          <w:szCs w:val="24"/>
+        </w:rPr>
+        <w:t>eso total de todas las aristas en el árbol es el mínimo posible.</w:t>
+      </w:r>
+      <w:r>
+        <w:rPr>
+          <w:rFonts w:ascii="Times New Roman" w:hAnsi="Times New Roman" w:cs="Times New Roman"/>
+          <w:sz w:val="24"/>
+          <w:szCs w:val="24"/>
+        </w:rPr>
+        <w:t xml:space="preserve"> </w:t>
+      </w:r>
+    </w:p>
+    <w:p>
+      <w:pPr>
+        <w:rPr>
+          <w:rFonts w:ascii="Times New Roman" w:hAnsi="Times New Roman" w:cs="Times New Roman"/>
+          <w:b/>
+          <w:bCs/>
+          <w:sz w:val="24"/>
+          <w:szCs w:val="24"/>
+        </w:rPr>
+      </w:pPr>
+      <w:r>
+        <w:rPr>
+          <w:rFonts w:ascii="Times New Roman" w:hAnsi="Times New Roman" w:cs="Times New Roman"/>
+          <w:b/>
+          <w:bCs/>
+          <w:sz w:val="24"/>
+          <w:szCs w:val="24"/>
+        </w:rPr>
+        <w:t xml:space="preserve">Algoritmo de Kruskal                                                                                                          </w:t>
+      </w:r>
+      <w:r>
+        <w:rPr>
+          <w:rFonts w:ascii="Times New Roman" w:hAnsi="Times New Roman" w:cs="Times New Roman"/>
+          <w:sz w:val="24"/>
+          <w:szCs w:val="24"/>
+        </w:rPr>
+        <w:t>E</w:t>
+      </w:r>
+      <w:r>
+        <w:rPr>
+          <w:rFonts w:ascii="Times New Roman" w:hAnsi="Times New Roman" w:cs="Times New Roman"/>
+          <w:sz w:val="24"/>
+          <w:szCs w:val="24"/>
+        </w:rPr>
+        <w:t>s un proceso que permite unir todos los nodos de un grafo formando un árbol, tomando en cuenta el peso de las aristas y cuyo coste total es el mínimo posible</w:t>
+      </w:r>
+    </w:p>
     <w:sectPr>
       <w:pgSz w:w="12240" w:h="15840"/>
       <w:pgMar w:top="1417" w:right="1701" w:bottom="1417" w:left="1701" w:header="708" w:footer="708" w:gutter="0"/>
@@ -3439,6 +5094,119 @@
 <file path=word/numbering.xml><?xml version="1.0" encoding="utf-8"?>
 <w:numbering xmlns:wpc="http://schemas.microsoft.com/office/word/2010/wordprocessingCanvas" xmlns:cx="http://schemas.microsoft.com/office/drawing/2014/chartex" xmlns:cx1="http://schemas.microsoft.com/office/drawing/2015/9/8/chartex" xmlns:cx2="http://schemas.microsoft.com/office/drawing/2015/10/21/chartex" xmlns:cx3="http://schemas.microsoft.com/office/drawing/2016/5/9/chartex" xmlns:cx4="http://schemas.microsoft.com/office/drawing/2016/5/10/chartex" xmlns:cx5="http://schemas.microsoft.com/office/drawing/2016/5/11/chartex" xmlns:cx6="http://schemas.microsoft.com/office/drawing/2016/5/12/chartex" xmlns:cx7="http://schemas.microsoft.com/office/drawing/2016/5/13/chartex" xmlns:cx8="http://schemas.microsoft.com/office/drawing/2016/5/14/chartex" xmlns:mc="http://schemas.openxmlformats.org/markup-compatibility/2006" xmlns:aink="http://schemas.microsoft.com/office/drawing/2016/ink" xmlns:am3d="http://schemas.microsoft.com/office/drawing/2017/model3d" xmlns:o="urn:schemas-microsoft-com:office:office" xmlns:oel="http://schemas.microsoft.com/office/2019/extlst" xmlns:r="http://schemas.openxmlformats.org/officeDocument/2006/relationships" xmlns:m="http://schemas.openxmlformats.org/officeDocument/2006/math" xmlns:v="urn:schemas-microsoft-com:vml" xmlns:wp14="http://schemas.microsoft.com/office/word/2010/wordprocessingDrawing" xmlns:wp="http://schemas.openxmlformats.org/drawingml/2006/wordprocessingDrawing" xmlns:w10="urn:schemas-microsoft-com:office:word" xmlns:w="http://schemas.openxmlformats.org/wordprocessingml/2006/main" xmlns:w14="http://schemas.microsoft.com/office/word/2010/wordml" xmlns:w15="http://schemas.microsoft.com/office/word/2012/wordml" xmlns:w16cex="http://schemas.microsoft.com/office/word/2018/wordml/cex" xmlns:w16cid="http://schemas.microsoft.com/office/word/2016/wordml/cid" xmlns:w16="http://schemas.microsoft.com/office/word/2018/wordml" xmlns:w16sdtdh="http://schemas.microsoft.com/office/word/2020/wordml/sdtdatahash" xmlns:w16se="http://schemas.microsoft.com/office/word/2015/wordml/symex" xmlns:wpg="http://schemas.microsoft.com/office/word/2010/wordprocessingGroup" xmlns:wpi="http://schemas.microsoft.com/office/word/2010/wordprocessingInk" xmlns:wne="http://schemas.microsoft.com/office/word/2006/wordml" xmlns:wps="http://schemas.microsoft.com/office/word/2010/wordprocessingShape" mc:Ignorable="w14 w15 w16se w16cid w16 w16cex w16sdtdh wp14">
   <w:abstractNum w:abstractNumId="0" w15:restartNumberingAfterBreak="0">
+    <w:nsid w:val="063313F5"/>
+    <w:multiLevelType w:val="multilevel"/>
+    <w:tmpl w:val="E922830A"/>
+    <w:lvl w:ilvl="0">
+      <w:start w:val="1"/>
+      <w:numFmt w:val="decimal"/>
+      <w:lvlText w:val="%1."/>
+      <w:lvlJc w:val="left"/>
+      <w:pPr>
+        <w:tabs>
+          <w:tab w:val="num" w:pos="720"/>
+        </w:tabs>
+        <w:ind w:left="720" w:hanging="360"/>
+      </w:pPr>
+    </w:lvl>
+    <w:lvl w:ilvl="1">
+      <w:start w:val="1"/>
+      <w:numFmt w:val="bullet"/>
+      <w:lvlText w:val=""/>
+      <w:lvlJc w:val="left"/>
+      <w:pPr>
+        <w:ind w:left="1440" w:hanging="360"/>
+      </w:pPr>
+      <w:rPr>
+        <w:rFonts w:ascii="Symbol" w:hAnsi="Symbol" w:hint="default"/>
+      </w:rPr>
+    </w:lvl>
+    <w:lvl w:ilvl="2" w:tentative="1">
+      <w:start w:val="1"/>
+      <w:numFmt w:val="decimal"/>
+      <w:lvlText w:val="%3."/>
+      <w:lvlJc w:val="left"/>
+      <w:pPr>
+        <w:tabs>
+          <w:tab w:val="num" w:pos="2160"/>
+        </w:tabs>
+        <w:ind w:left="2160" w:hanging="360"/>
+      </w:pPr>
+    </w:lvl>
+    <w:lvl w:ilvl="3" w:tentative="1">
+      <w:start w:val="1"/>
+      <w:numFmt w:val="decimal"/>
+      <w:lvlText w:val="%4."/>
+      <w:lvlJc w:val="left"/>
+      <w:pPr>
+        <w:tabs>
+          <w:tab w:val="num" w:pos="2880"/>
+        </w:tabs>
+        <w:ind w:left="2880" w:hanging="360"/>
+      </w:pPr>
+    </w:lvl>
+    <w:lvl w:ilvl="4" w:tentative="1">
+      <w:start w:val="1"/>
+      <w:numFmt w:val="decimal"/>
+      <w:lvlText w:val="%5."/>
+      <w:lvlJc w:val="left"/>
+      <w:pPr>
+        <w:tabs>
+          <w:tab w:val="num" w:pos="3600"/>
+        </w:tabs>
+        <w:ind w:left="3600" w:hanging="360"/>
+      </w:pPr>
+    </w:lvl>
+    <w:lvl w:ilvl="5" w:tentative="1">
+      <w:start w:val="1"/>
+      <w:numFmt w:val="decimal"/>
+      <w:lvlText w:val="%6."/>
+      <w:lvlJc w:val="left"/>
+      <w:pPr>
+        <w:tabs>
+          <w:tab w:val="num" w:pos="4320"/>
+        </w:tabs>
+        <w:ind w:left="4320" w:hanging="360"/>
+      </w:pPr>
+    </w:lvl>
+    <w:lvl w:ilvl="6" w:tentative="1">
+      <w:start w:val="1"/>
+      <w:numFmt w:val="decimal"/>
+      <w:lvlText w:val="%7."/>
+      <w:lvlJc w:val="left"/>
+      <w:pPr>
+        <w:tabs>
+          <w:tab w:val="num" w:pos="5040"/>
+        </w:tabs>
+        <w:ind w:left="5040" w:hanging="360"/>
+      </w:pPr>
+    </w:lvl>
+    <w:lvl w:ilvl="7" w:tentative="1">
+      <w:start w:val="1"/>
+      <w:numFmt w:val="decimal"/>
+      <w:lvlText w:val="%8."/>
+      <w:lvlJc w:val="left"/>
+      <w:pPr>
+        <w:tabs>
+          <w:tab w:val="num" w:pos="5760"/>
+        </w:tabs>
+        <w:ind w:left="5760" w:hanging="360"/>
+      </w:pPr>
+    </w:lvl>
+    <w:lvl w:ilvl="8" w:tentative="1">
+      <w:start w:val="1"/>
+      <w:numFmt w:val="decimal"/>
+      <w:lvlText w:val="%9."/>
+      <w:lvlJc w:val="left"/>
+      <w:pPr>
+        <w:tabs>
+          <w:tab w:val="num" w:pos="6480"/>
+        </w:tabs>
+        <w:ind w:left="6480" w:hanging="360"/>
+      </w:pPr>
+    </w:lvl>
+  </w:abstractNum>
+  <w:abstractNum w:abstractNumId="1" w15:restartNumberingAfterBreak="0">
     <w:nsid w:val="09D033B5"/>
     <w:multiLevelType w:val="hybridMultilevel"/>
     <w:tmpl w:val="EA381466"/>
@@ -3551,7 +5319,7 @@
       </w:rPr>
     </w:lvl>
   </w:abstractNum>
-  <w:abstractNum w:abstractNumId="1" w15:restartNumberingAfterBreak="0">
+  <w:abstractNum w:abstractNumId="2" w15:restartNumberingAfterBreak="0">
     <w:nsid w:val="17AB3242"/>
     <w:multiLevelType w:val="hybridMultilevel"/>
     <w:tmpl w:val="93664504"/>
@@ -3664,7 +5432,7 @@
       </w:rPr>
     </w:lvl>
   </w:abstractNum>
-  <w:abstractNum w:abstractNumId="2" w15:restartNumberingAfterBreak="0">
+  <w:abstractNum w:abstractNumId="3" w15:restartNumberingAfterBreak="0">
     <w:nsid w:val="1EC349F4"/>
     <w:multiLevelType w:val="multilevel"/>
     <w:tmpl w:val="B4C2FE9E"/>
@@ -3777,7 +5545,237 @@
       </w:pPr>
     </w:lvl>
   </w:abstractNum>
-  <w:abstractNum w:abstractNumId="3" w15:restartNumberingAfterBreak="0">
+  <w:abstractNum w:abstractNumId="4" w15:restartNumberingAfterBreak="0">
+    <w:nsid w:val="202A1C34"/>
+    <w:multiLevelType w:val="multilevel"/>
+    <w:tmpl w:val="4274EFEE"/>
+    <w:lvl w:ilvl="0">
+      <w:start w:val="1"/>
+      <w:numFmt w:val="decimal"/>
+      <w:lvlText w:val="%1."/>
+      <w:lvlJc w:val="left"/>
+      <w:pPr>
+        <w:tabs>
+          <w:tab w:val="num" w:pos="720"/>
+        </w:tabs>
+        <w:ind w:left="720" w:hanging="360"/>
+      </w:pPr>
+    </w:lvl>
+    <w:lvl w:ilvl="1">
+      <w:start w:val="1"/>
+      <w:numFmt w:val="bullet"/>
+      <w:lvlText w:val="o"/>
+      <w:lvlJc w:val="left"/>
+      <w:pPr>
+        <w:tabs>
+          <w:tab w:val="num" w:pos="1440"/>
+        </w:tabs>
+        <w:ind w:left="1440" w:hanging="360"/>
+      </w:pPr>
+      <w:rPr>
+        <w:rFonts w:ascii="Courier New" w:hAnsi="Courier New" w:hint="default"/>
+        <w:sz w:val="20"/>
+      </w:rPr>
+    </w:lvl>
+    <w:lvl w:ilvl="2" w:tentative="1">
+      <w:start w:val="1"/>
+      <w:numFmt w:val="decimal"/>
+      <w:lvlText w:val="%3."/>
+      <w:lvlJc w:val="left"/>
+      <w:pPr>
+        <w:tabs>
+          <w:tab w:val="num" w:pos="2160"/>
+        </w:tabs>
+        <w:ind w:left="2160" w:hanging="360"/>
+      </w:pPr>
+    </w:lvl>
+    <w:lvl w:ilvl="3" w:tentative="1">
+      <w:start w:val="1"/>
+      <w:numFmt w:val="decimal"/>
+      <w:lvlText w:val="%4."/>
+      <w:lvlJc w:val="left"/>
+      <w:pPr>
+        <w:tabs>
+          <w:tab w:val="num" w:pos="2880"/>
+        </w:tabs>
+        <w:ind w:left="2880" w:hanging="360"/>
+      </w:pPr>
+    </w:lvl>
+    <w:lvl w:ilvl="4" w:tentative="1">
+      <w:start w:val="1"/>
+      <w:numFmt w:val="decimal"/>
+      <w:lvlText w:val="%5."/>
+      <w:lvlJc w:val="left"/>
+      <w:pPr>
+        <w:tabs>
+          <w:tab w:val="num" w:pos="3600"/>
+        </w:tabs>
+        <w:ind w:left="3600" w:hanging="360"/>
+      </w:pPr>
+    </w:lvl>
+    <w:lvl w:ilvl="5" w:tentative="1">
+      <w:start w:val="1"/>
+      <w:numFmt w:val="decimal"/>
+      <w:lvlText w:val="%6."/>
+      <w:lvlJc w:val="left"/>
+      <w:pPr>
+        <w:tabs>
+          <w:tab w:val="num" w:pos="4320"/>
+        </w:tabs>
+        <w:ind w:left="4320" w:hanging="360"/>
+      </w:pPr>
+    </w:lvl>
+    <w:lvl w:ilvl="6" w:tentative="1">
+      <w:start w:val="1"/>
+      <w:numFmt w:val="decimal"/>
+      <w:lvlText w:val="%7."/>
+      <w:lvlJc w:val="left"/>
+      <w:pPr>
+        <w:tabs>
+          <w:tab w:val="num" w:pos="5040"/>
+        </w:tabs>
+        <w:ind w:left="5040" w:hanging="360"/>
+      </w:pPr>
+    </w:lvl>
+    <w:lvl w:ilvl="7" w:tentative="1">
+      <w:start w:val="1"/>
+      <w:numFmt w:val="decimal"/>
+      <w:lvlText w:val="%8."/>
+      <w:lvlJc w:val="left"/>
+      <w:pPr>
+        <w:tabs>
+          <w:tab w:val="num" w:pos="5760"/>
+        </w:tabs>
+        <w:ind w:left="5760" w:hanging="360"/>
+      </w:pPr>
+    </w:lvl>
+    <w:lvl w:ilvl="8" w:tentative="1">
+      <w:start w:val="1"/>
+      <w:numFmt w:val="decimal"/>
+      <w:lvlText w:val="%9."/>
+      <w:lvlJc w:val="left"/>
+      <w:pPr>
+        <w:tabs>
+          <w:tab w:val="num" w:pos="6480"/>
+        </w:tabs>
+        <w:ind w:left="6480" w:hanging="360"/>
+      </w:pPr>
+    </w:lvl>
+  </w:abstractNum>
+  <w:abstractNum w:abstractNumId="5" w15:restartNumberingAfterBreak="0">
+    <w:nsid w:val="382A5A6D"/>
+    <w:multiLevelType w:val="multilevel"/>
+    <w:tmpl w:val="E922830A"/>
+    <w:lvl w:ilvl="0">
+      <w:start w:val="1"/>
+      <w:numFmt w:val="decimal"/>
+      <w:lvlText w:val="%1."/>
+      <w:lvlJc w:val="left"/>
+      <w:pPr>
+        <w:tabs>
+          <w:tab w:val="num" w:pos="720"/>
+        </w:tabs>
+        <w:ind w:left="720" w:hanging="360"/>
+      </w:pPr>
+    </w:lvl>
+    <w:lvl w:ilvl="1">
+      <w:start w:val="1"/>
+      <w:numFmt w:val="bullet"/>
+      <w:lvlText w:val=""/>
+      <w:lvlJc w:val="left"/>
+      <w:pPr>
+        <w:ind w:left="1440" w:hanging="360"/>
+      </w:pPr>
+      <w:rPr>
+        <w:rFonts w:ascii="Symbol" w:hAnsi="Symbol" w:hint="default"/>
+      </w:rPr>
+    </w:lvl>
+    <w:lvl w:ilvl="2" w:tentative="1">
+      <w:start w:val="1"/>
+      <w:numFmt w:val="decimal"/>
+      <w:lvlText w:val="%3."/>
+      <w:lvlJc w:val="left"/>
+      <w:pPr>
+        <w:tabs>
+          <w:tab w:val="num" w:pos="2160"/>
+        </w:tabs>
+        <w:ind w:left="2160" w:hanging="360"/>
+      </w:pPr>
+    </w:lvl>
+    <w:lvl w:ilvl="3" w:tentative="1">
+      <w:start w:val="1"/>
+      <w:numFmt w:val="decimal"/>
+      <w:lvlText w:val="%4."/>
+      <w:lvlJc w:val="left"/>
+      <w:pPr>
+        <w:tabs>
+          <w:tab w:val="num" w:pos="2880"/>
+        </w:tabs>
+        <w:ind w:left="2880" w:hanging="360"/>
+      </w:pPr>
+    </w:lvl>
+    <w:lvl w:ilvl="4" w:tentative="1">
+      <w:start w:val="1"/>
+      <w:numFmt w:val="decimal"/>
+      <w:lvlText w:val="%5."/>
+      <w:lvlJc w:val="left"/>
+      <w:pPr>
+        <w:tabs>
+          <w:tab w:val="num" w:pos="3600"/>
+        </w:tabs>
+        <w:ind w:left="3600" w:hanging="360"/>
+      </w:pPr>
+    </w:lvl>
+    <w:lvl w:ilvl="5" w:tentative="1">
+      <w:start w:val="1"/>
+      <w:numFmt w:val="decimal"/>
+      <w:lvlText w:val="%6."/>
+      <w:lvlJc w:val="left"/>
+      <w:pPr>
+        <w:tabs>
+          <w:tab w:val="num" w:pos="4320"/>
+        </w:tabs>
+        <w:ind w:left="4320" w:hanging="360"/>
+      </w:pPr>
+    </w:lvl>
+    <w:lvl w:ilvl="6" w:tentative="1">
+      <w:start w:val="1"/>
+      <w:numFmt w:val="decimal"/>
+      <w:lvlText w:val="%7."/>
+      <w:lvlJc w:val="left"/>
+      <w:pPr>
+        <w:tabs>
+          <w:tab w:val="num" w:pos="5040"/>
+        </w:tabs>
+        <w:ind w:left="5040" w:hanging="360"/>
+      </w:pPr>
+    </w:lvl>
+    <w:lvl w:ilvl="7" w:tentative="1">
+      <w:start w:val="1"/>
+      <w:numFmt w:val="decimal"/>
+      <w:lvlText w:val="%8."/>
+      <w:lvlJc w:val="left"/>
+      <w:pPr>
+        <w:tabs>
+          <w:tab w:val="num" w:pos="5760"/>
+        </w:tabs>
+        <w:ind w:left="5760" w:hanging="360"/>
+      </w:pPr>
+    </w:lvl>
+    <w:lvl w:ilvl="8">
+      <w:start w:val="1"/>
+      <w:numFmt w:val="decimal"/>
+      <w:lvlText w:val="%9."/>
+      <w:lvlJc w:val="left"/>
+      <w:pPr>
+        <w:tabs>
+          <w:tab w:val="num" w:pos="6480"/>
+        </w:tabs>
+        <w:ind w:left="6480" w:hanging="360"/>
+      </w:pPr>
+    </w:lvl>
+  </w:abstractNum>
+  <w:abstractNum w:abstractNumId="6" w15:restartNumberingAfterBreak="0">
     <w:nsid w:val="3B461B4C"/>
     <w:multiLevelType w:val="hybridMultilevel"/>
     <w:tmpl w:val="AB707650"/>
@@ -3867,7 +5865,120 @@
       </w:pPr>
     </w:lvl>
   </w:abstractNum>
-  <w:abstractNum w:abstractNumId="4" w15:restartNumberingAfterBreak="0">
+  <w:abstractNum w:abstractNumId="7" w15:restartNumberingAfterBreak="0">
+    <w:nsid w:val="3F7E0738"/>
+    <w:multiLevelType w:val="multilevel"/>
+    <w:tmpl w:val="E922830A"/>
+    <w:lvl w:ilvl="0">
+      <w:start w:val="1"/>
+      <w:numFmt w:val="decimal"/>
+      <w:lvlText w:val="%1."/>
+      <w:lvlJc w:val="left"/>
+      <w:pPr>
+        <w:tabs>
+          <w:tab w:val="num" w:pos="720"/>
+        </w:tabs>
+        <w:ind w:left="720" w:hanging="360"/>
+      </w:pPr>
+    </w:lvl>
+    <w:lvl w:ilvl="1">
+      <w:start w:val="1"/>
+      <w:numFmt w:val="bullet"/>
+      <w:lvlText w:val=""/>
+      <w:lvlJc w:val="left"/>
+      <w:pPr>
+        <w:ind w:left="1440" w:hanging="360"/>
+      </w:pPr>
+      <w:rPr>
+        <w:rFonts w:ascii="Symbol" w:hAnsi="Symbol" w:hint="default"/>
+      </w:rPr>
+    </w:lvl>
+    <w:lvl w:ilvl="2" w:tentative="1">
+      <w:start w:val="1"/>
+      <w:numFmt w:val="decimal"/>
+      <w:lvlText w:val="%3."/>
+      <w:lvlJc w:val="left"/>
+      <w:pPr>
+        <w:tabs>
+          <w:tab w:val="num" w:pos="2160"/>
+        </w:tabs>
+        <w:ind w:left="2160" w:hanging="360"/>
+      </w:pPr>
+    </w:lvl>
+    <w:lvl w:ilvl="3" w:tentative="1">
+      <w:start w:val="1"/>
+      <w:numFmt w:val="decimal"/>
+      <w:lvlText w:val="%4."/>
+      <w:lvlJc w:val="left"/>
+      <w:pPr>
+        <w:tabs>
+          <w:tab w:val="num" w:pos="2880"/>
+        </w:tabs>
+        <w:ind w:left="2880" w:hanging="360"/>
+      </w:pPr>
+    </w:lvl>
+    <w:lvl w:ilvl="4" w:tentative="1">
+      <w:start w:val="1"/>
+      <w:numFmt w:val="decimal"/>
+      <w:lvlText w:val="%5."/>
+      <w:lvlJc w:val="left"/>
+      <w:pPr>
+        <w:tabs>
+          <w:tab w:val="num" w:pos="3600"/>
+        </w:tabs>
+        <w:ind w:left="3600" w:hanging="360"/>
+      </w:pPr>
+    </w:lvl>
+    <w:lvl w:ilvl="5" w:tentative="1">
+      <w:start w:val="1"/>
+      <w:numFmt w:val="decimal"/>
+      <w:lvlText w:val="%6."/>
+      <w:lvlJc w:val="left"/>
+      <w:pPr>
+        <w:tabs>
+          <w:tab w:val="num" w:pos="4320"/>
+        </w:tabs>
+        <w:ind w:left="4320" w:hanging="360"/>
+      </w:pPr>
+    </w:lvl>
+    <w:lvl w:ilvl="6" w:tentative="1">
+      <w:start w:val="1"/>
+      <w:numFmt w:val="decimal"/>
+      <w:lvlText w:val="%7."/>
+      <w:lvlJc w:val="left"/>
+      <w:pPr>
+        <w:tabs>
+          <w:tab w:val="num" w:pos="5040"/>
+        </w:tabs>
+        <w:ind w:left="5040" w:hanging="360"/>
+      </w:pPr>
+    </w:lvl>
+    <w:lvl w:ilvl="7" w:tentative="1">
+      <w:start w:val="1"/>
+      <w:numFmt w:val="decimal"/>
+      <w:lvlText w:val="%8."/>
+      <w:lvlJc w:val="left"/>
+      <w:pPr>
+        <w:tabs>
+          <w:tab w:val="num" w:pos="5760"/>
+        </w:tabs>
+        <w:ind w:left="5760" w:hanging="360"/>
+      </w:pPr>
+    </w:lvl>
+    <w:lvl w:ilvl="8" w:tentative="1">
+      <w:start w:val="1"/>
+      <w:numFmt w:val="decimal"/>
+      <w:lvlText w:val="%9."/>
+      <w:lvlJc w:val="left"/>
+      <w:pPr>
+        <w:tabs>
+          <w:tab w:val="num" w:pos="6480"/>
+        </w:tabs>
+        <w:ind w:left="6480" w:hanging="360"/>
+      </w:pPr>
+    </w:lvl>
+  </w:abstractNum>
+  <w:abstractNum w:abstractNumId="8" w15:restartNumberingAfterBreak="0">
     <w:nsid w:val="48D00851"/>
     <w:multiLevelType w:val="hybridMultilevel"/>
     <w:tmpl w:val="77742092"/>
@@ -3956,7 +6067,7 @@
       </w:pPr>
     </w:lvl>
   </w:abstractNum>
-  <w:abstractNum w:abstractNumId="5" w15:restartNumberingAfterBreak="0">
+  <w:abstractNum w:abstractNumId="9" w15:restartNumberingAfterBreak="0">
     <w:nsid w:val="67CA07B6"/>
     <w:multiLevelType w:val="hybridMultilevel"/>
     <w:tmpl w:val="F9F6E082"/>
@@ -4069,7 +6180,156 @@
       </w:rPr>
     </w:lvl>
   </w:abstractNum>
-  <w:abstractNum w:abstractNumId="6" w15:restartNumberingAfterBreak="0">
+  <w:abstractNum w:abstractNumId="10" w15:restartNumberingAfterBreak="0">
+    <w:nsid w:val="695F34E6"/>
+    <w:multiLevelType w:val="multilevel"/>
+    <w:tmpl w:val="1E9A48C6"/>
+    <w:lvl w:ilvl="0">
+      <w:start w:val="1"/>
+      <w:numFmt w:val="bullet"/>
+      <w:lvlText w:val=""/>
+      <w:lvlJc w:val="left"/>
+      <w:pPr>
+        <w:tabs>
+          <w:tab w:val="num" w:pos="720"/>
+        </w:tabs>
+        <w:ind w:left="720" w:hanging="360"/>
+      </w:pPr>
+      <w:rPr>
+        <w:rFonts w:ascii="Symbol" w:hAnsi="Symbol" w:hint="default"/>
+        <w:sz w:val="20"/>
+      </w:rPr>
+    </w:lvl>
+    <w:lvl w:ilvl="1" w:tentative="1">
+      <w:start w:val="1"/>
+      <w:numFmt w:val="bullet"/>
+      <w:lvlText w:val="o"/>
+      <w:lvlJc w:val="left"/>
+      <w:pPr>
+        <w:tabs>
+          <w:tab w:val="num" w:pos="1440"/>
+        </w:tabs>
+        <w:ind w:left="1440" w:hanging="360"/>
+      </w:pPr>
+      <w:rPr>
+        <w:rFonts w:ascii="Courier New" w:hAnsi="Courier New" w:hint="default"/>
+        <w:sz w:val="20"/>
+      </w:rPr>
+    </w:lvl>
+    <w:lvl w:ilvl="2" w:tentative="1">
+      <w:start w:val="1"/>
+      <w:numFmt w:val="bullet"/>
+      <w:lvlText w:val=""/>
+      <w:lvlJc w:val="left"/>
+      <w:pPr>
+        <w:tabs>
+          <w:tab w:val="num" w:pos="2160"/>
+        </w:tabs>
+        <w:ind w:left="2160" w:hanging="360"/>
+      </w:pPr>
+      <w:rPr>
+        <w:rFonts w:ascii="Wingdings" w:hAnsi="Wingdings" w:hint="default"/>
+        <w:sz w:val="20"/>
+      </w:rPr>
+    </w:lvl>
+    <w:lvl w:ilvl="3" w:tentative="1">
+      <w:start w:val="1"/>
+      <w:numFmt w:val="bullet"/>
+      <w:lvlText w:val=""/>
+      <w:lvlJc w:val="left"/>
+      <w:pPr>
+        <w:tabs>
+          <w:tab w:val="num" w:pos="2880"/>
+        </w:tabs>
+        <w:ind w:left="2880" w:hanging="360"/>
+      </w:pPr>
+      <w:rPr>
+        <w:rFonts w:ascii="Wingdings" w:hAnsi="Wingdings" w:hint="default"/>
+        <w:sz w:val="20"/>
+      </w:rPr>
+    </w:lvl>
+    <w:lvl w:ilvl="4" w:tentative="1">
+      <w:start w:val="1"/>
+      <w:numFmt w:val="bullet"/>
+      <w:lvlText w:val=""/>
+      <w:lvlJc w:val="left"/>
+      <w:pPr>
+        <w:tabs>
+          <w:tab w:val="num" w:pos="3600"/>
+        </w:tabs>
+        <w:ind w:left="3600" w:hanging="360"/>
+      </w:pPr>
+      <w:rPr>
+        <w:rFonts w:ascii="Wingdings" w:hAnsi="Wingdings" w:hint="default"/>
+        <w:sz w:val="20"/>
+      </w:rPr>
+    </w:lvl>
+    <w:lvl w:ilvl="5" w:tentative="1">
+      <w:start w:val="1"/>
+      <w:numFmt w:val="bullet"/>
+      <w:lvlText w:val=""/>
+      <w:lvlJc w:val="left"/>
+      <w:pPr>
+        <w:tabs>
+          <w:tab w:val="num" w:pos="4320"/>
+        </w:tabs>
+        <w:ind w:left="4320" w:hanging="360"/>
+      </w:pPr>
+      <w:rPr>
+        <w:rFonts w:ascii="Wingdings" w:hAnsi="Wingdings" w:hint="default"/>
+        <w:sz w:val="20"/>
+      </w:rPr>
+    </w:lvl>
+    <w:lvl w:ilvl="6" w:tentative="1">
+      <w:start w:val="1"/>
+      <w:numFmt w:val="bullet"/>
+      <w:lvlText w:val=""/>
+      <w:lvlJc w:val="left"/>
+      <w:pPr>
+        <w:tabs>
+          <w:tab w:val="num" w:pos="5040"/>
+        </w:tabs>
+        <w:ind w:left="5040" w:hanging="360"/>
+      </w:pPr>
+      <w:rPr>
+        <w:rFonts w:ascii="Wingdings" w:hAnsi="Wingdings" w:hint="default"/>
+        <w:sz w:val="20"/>
+      </w:rPr>
+    </w:lvl>
+    <w:lvl w:ilvl="7" w:tentative="1">
+      <w:start w:val="1"/>
+      <w:numFmt w:val="bullet"/>
+      <w:lvlText w:val=""/>
+      <w:lvlJc w:val="left"/>
+      <w:pPr>
+        <w:tabs>
+          <w:tab w:val="num" w:pos="5760"/>
+        </w:tabs>
+        <w:ind w:left="5760" w:hanging="360"/>
+      </w:pPr>
+      <w:rPr>
+        <w:rFonts w:ascii="Wingdings" w:hAnsi="Wingdings" w:hint="default"/>
+        <w:sz w:val="20"/>
+      </w:rPr>
+    </w:lvl>
+    <w:lvl w:ilvl="8" w:tentative="1">
+      <w:start w:val="1"/>
+      <w:numFmt w:val="bullet"/>
+      <w:lvlText w:val=""/>
+      <w:lvlJc w:val="left"/>
+      <w:pPr>
+        <w:tabs>
+          <w:tab w:val="num" w:pos="6480"/>
+        </w:tabs>
+        <w:ind w:left="6480" w:hanging="360"/>
+      </w:pPr>
+      <w:rPr>
+        <w:rFonts w:ascii="Wingdings" w:hAnsi="Wingdings" w:hint="default"/>
+        <w:sz w:val="20"/>
+      </w:rPr>
+    </w:lvl>
+  </w:abstractNum>
+  <w:abstractNum w:abstractNumId="11" w15:restartNumberingAfterBreak="0">
     <w:nsid w:val="699E2330"/>
     <w:multiLevelType w:val="multilevel"/>
     <w:tmpl w:val="64B02766"/>
@@ -4182,7 +6442,7 @@
       </w:pPr>
     </w:lvl>
   </w:abstractNum>
-  <w:abstractNum w:abstractNumId="7" w15:restartNumberingAfterBreak="0">
+  <w:abstractNum w:abstractNumId="12" w15:restartNumberingAfterBreak="0">
     <w:nsid w:val="6C6111E0"/>
     <w:multiLevelType w:val="multilevel"/>
     <w:tmpl w:val="E4B20714"/>
@@ -4295,7 +6555,7 @@
       </w:pPr>
     </w:lvl>
   </w:abstractNum>
-  <w:abstractNum w:abstractNumId="8" w15:restartNumberingAfterBreak="0">
+  <w:abstractNum w:abstractNumId="13" w15:restartNumberingAfterBreak="0">
     <w:nsid w:val="725C0039"/>
     <w:multiLevelType w:val="multilevel"/>
     <w:tmpl w:val="314C8802"/>
@@ -4408,7 +6668,7 @@
       </w:pPr>
     </w:lvl>
   </w:abstractNum>
-  <w:abstractNum w:abstractNumId="9" w15:restartNumberingAfterBreak="0">
+  <w:abstractNum w:abstractNumId="14" w15:restartNumberingAfterBreak="0">
     <w:nsid w:val="7EED2B73"/>
     <w:multiLevelType w:val="multilevel"/>
     <w:tmpl w:val="314C8802"/>
@@ -4522,34 +6782,49 @@
     </w:lvl>
   </w:abstractNum>
   <w:num w:numId="1" w16cid:durableId="1448625435">
+    <w:abstractNumId w:val="9"/>
+  </w:num>
+  <w:num w:numId="2" w16cid:durableId="1541087527">
+    <w:abstractNumId w:val="1"/>
+  </w:num>
+  <w:num w:numId="3" w16cid:durableId="685713943">
+    <w:abstractNumId w:val="14"/>
+  </w:num>
+  <w:num w:numId="4" w16cid:durableId="1439063328">
+    <w:abstractNumId w:val="3"/>
+  </w:num>
+  <w:num w:numId="5" w16cid:durableId="648825151">
+    <w:abstractNumId w:val="13"/>
+  </w:num>
+  <w:num w:numId="6" w16cid:durableId="620183226">
+    <w:abstractNumId w:val="2"/>
+  </w:num>
+  <w:num w:numId="7" w16cid:durableId="1907110015">
+    <w:abstractNumId w:val="12"/>
+  </w:num>
+  <w:num w:numId="8" w16cid:durableId="1777214058">
+    <w:abstractNumId w:val="11"/>
+  </w:num>
+  <w:num w:numId="9" w16cid:durableId="1910730584">
+    <w:abstractNumId w:val="6"/>
+  </w:num>
+  <w:num w:numId="10" w16cid:durableId="1453129919">
+    <w:abstractNumId w:val="8"/>
+  </w:num>
+  <w:num w:numId="11" w16cid:durableId="523979927">
+    <w:abstractNumId w:val="4"/>
+  </w:num>
+  <w:num w:numId="12" w16cid:durableId="1685477294">
+    <w:abstractNumId w:val="0"/>
+  </w:num>
+  <w:num w:numId="13" w16cid:durableId="447239789">
+    <w:abstractNumId w:val="10"/>
+  </w:num>
+  <w:num w:numId="14" w16cid:durableId="1850824707">
     <w:abstractNumId w:val="5"/>
   </w:num>
-  <w:num w:numId="2" w16cid:durableId="1541087527">
-    <w:abstractNumId w:val="0"/>
-  </w:num>
-  <w:num w:numId="3" w16cid:durableId="685713943">
-    <w:abstractNumId w:val="9"/>
-  </w:num>
-  <w:num w:numId="4" w16cid:durableId="1439063328">
-    <w:abstractNumId w:val="2"/>
-  </w:num>
-  <w:num w:numId="5" w16cid:durableId="648825151">
-    <w:abstractNumId w:val="8"/>
-  </w:num>
-  <w:num w:numId="6" w16cid:durableId="620183226">
-    <w:abstractNumId w:val="1"/>
-  </w:num>
-  <w:num w:numId="7" w16cid:durableId="1907110015">
+  <w:num w:numId="15" w16cid:durableId="735471150">
     <w:abstractNumId w:val="7"/>
-  </w:num>
-  <w:num w:numId="8" w16cid:durableId="1777214058">
-    <w:abstractNumId w:val="6"/>
-  </w:num>
-  <w:num w:numId="9" w16cid:durableId="1910730584">
-    <w:abstractNumId w:val="3"/>
-  </w:num>
-  <w:num w:numId="10" w16cid:durableId="1453129919">
-    <w:abstractNumId w:val="4"/>
   </w:num>
 </w:numbering>
 </file>
@@ -5031,6 +7306,29 @@
       <w14:ligatures w14:val="none"/>
     </w:rPr>
   </w:style>
+  <w:style w:type="character" w:styleId="Hipervnculo">
+    <w:name w:val="Hyperlink"/>
+    <w:basedOn w:val="Fuentedeprrafopredeter"/>
+    <w:uiPriority w:val="99"/>
+    <w:unhideWhenUsed/>
+    <w:rsid w:val="00FE47B5"/>
+    <w:rPr>
+      <w:color w:val="0563C1" w:themeColor="hyperlink"/>
+      <w:u w:val="single"/>
+    </w:rPr>
+  </w:style>
+  <w:style w:type="character" w:styleId="Mencinsinresolver">
+    <w:name w:val="Unresolved Mention"/>
+    <w:basedOn w:val="Fuentedeprrafopredeter"/>
+    <w:uiPriority w:val="99"/>
+    <w:semiHidden/>
+    <w:unhideWhenUsed/>
+    <w:rsid w:val="00FE47B5"/>
+    <w:rPr>
+      <w:color w:val="605E5C"/>
+      <w:shd w:val="clear" w:color="auto" w:fill="E1DFDD"/>
+    </w:rPr>
+  </w:style>
 </w:styles>
 </file>
 

</xml_diff>

<commit_message>
Fase 3 (metodo de la ingenieria) finalizada
</commit_message>
<xml_diff>
--- a/doc/El METODO DE DISEÑO DE LA INGENIERIA.docx
+++ b/doc/El METODO DE DISEÑO DE LA INGENIERIA.docx
@@ -3471,20 +3471,8 @@
           <w:sz w:val="24"/>
           <w:szCs w:val="24"/>
         </w:rPr>
-        <w:t xml:space="preserve"> </w:t>
-      </w:r>
-      <w:proofErr w:type="spellStart"/>
-      <w:r>
-        <w:rPr>
-          <w:rFonts w:ascii="Times New Roman" w:hAnsi="Times New Roman" w:cs="Times New Roman"/>
-          <w:b/>
-          <w:bCs/>
-          <w:sz w:val="24"/>
-          <w:szCs w:val="24"/>
-        </w:rPr>
-        <w:t>matrix</w:t>
-      </w:r>
-      <w:proofErr w:type="spellEnd"/>
+        <w:t xml:space="preserve"> matrix</w:t>
+      </w:r>
       <w:r>
         <w:rPr>
           <w:rFonts w:ascii="Times New Roman" w:hAnsi="Times New Roman" w:cs="Times New Roman"/>
@@ -3993,9 +3981,8 @@
           <w:sz w:val="24"/>
           <w:szCs w:val="24"/>
         </w:rPr>
-        <w:t xml:space="preserve"> </w:t>
-      </w:r>
-      <w:proofErr w:type="spellStart"/>
+        <w:t xml:space="preserve"> list</w:t>
+      </w:r>
       <w:r>
         <w:rPr>
           <w:rFonts w:ascii="Times New Roman" w:hAnsi="Times New Roman" w:cs="Times New Roman"/>
@@ -4004,17 +3991,6 @@
           <w:sz w:val="24"/>
           <w:szCs w:val="24"/>
         </w:rPr>
-        <w:t>list</w:t>
-      </w:r>
-      <w:proofErr w:type="spellEnd"/>
-      <w:r>
-        <w:rPr>
-          <w:rFonts w:ascii="Times New Roman" w:hAnsi="Times New Roman" w:cs="Times New Roman"/>
-          <w:b/>
-          <w:bCs/>
-          <w:sz w:val="24"/>
-          <w:szCs w:val="24"/>
-        </w:rPr>
         <w:t xml:space="preserve">                                                                                                              </w:t>
       </w:r>
       <w:r>
@@ -4023,15 +3999,7 @@
           <w:sz w:val="24"/>
           <w:szCs w:val="24"/>
         </w:rPr>
-        <w:t>U</w:t>
-      </w:r>
-      <w:r>
-        <w:rPr>
-          <w:rFonts w:ascii="Times New Roman" w:hAnsi="Times New Roman" w:cs="Times New Roman"/>
-          <w:sz w:val="24"/>
-          <w:szCs w:val="24"/>
-        </w:rPr>
-        <w:t>na lista de adyacencia es una representación de todas las </w:t>
+        <w:t>Una lista de adyacencia es una representación de todas las </w:t>
       </w:r>
       <w:hyperlink r:id="rId11" w:tooltip="Arista (teoría de grafos)" w:history="1">
         <w:r>
@@ -4094,23 +4062,7 @@
           <w:sz w:val="24"/>
           <w:szCs w:val="24"/>
         </w:rPr>
-        <w:t>.</w:t>
-      </w:r>
-      <w:r>
-        <w:rPr>
-          <w:rFonts w:ascii="Times New Roman" w:hAnsi="Times New Roman" w:cs="Times New Roman"/>
-          <w:sz w:val="24"/>
-          <w:szCs w:val="24"/>
-        </w:rPr>
-        <w:t xml:space="preserve"> </w:t>
-      </w:r>
-      <w:r>
-        <w:rPr>
-          <w:rFonts w:ascii="Times New Roman" w:hAnsi="Times New Roman" w:cs="Times New Roman"/>
-          <w:sz w:val="24"/>
-          <w:szCs w:val="24"/>
-        </w:rPr>
-        <w:t>Si el grafo es no dirigido, cada entrada es un </w:t>
+        <w:t>. Si el grafo es no dirigido, cada entrada es un </w:t>
       </w:r>
       <w:hyperlink r:id="rId14" w:tooltip="Conjunto" w:history="1">
         <w:r>
@@ -4194,23 +4146,7 @@
           <w:sz w:val="24"/>
           <w:szCs w:val="24"/>
         </w:rPr>
-        <w:t> de dos nodos, uno denotando el nodo fuente y el otro denotando el nodo destino del arco correspondiente.</w:t>
-      </w:r>
-      <w:r>
-        <w:rPr>
-          <w:rFonts w:ascii="Times New Roman" w:hAnsi="Times New Roman" w:cs="Times New Roman"/>
-          <w:sz w:val="24"/>
-          <w:szCs w:val="24"/>
-        </w:rPr>
-        <w:t xml:space="preserve"> </w:t>
-      </w:r>
-      <w:r>
-        <w:rPr>
-          <w:rFonts w:ascii="Times New Roman" w:hAnsi="Times New Roman" w:cs="Times New Roman"/>
-          <w:sz w:val="24"/>
-          <w:szCs w:val="24"/>
-        </w:rPr>
-        <w:t>Típicamente, las listas de adyacentes no son ordenadas</w:t>
+        <w:t> de dos nodos, uno denotando el nodo fuente y el otro denotando el nodo destino del arco correspondiente. Típicamente, las listas de adyacentes no son ordenadas</w:t>
       </w:r>
     </w:p>
     <w:p>
@@ -4314,15 +4250,7 @@
           <w:sz w:val="24"/>
           <w:szCs w:val="24"/>
         </w:rPr>
-        <w:t>Es u</w:t>
-      </w:r>
-      <w:r>
-        <w:rPr>
-          <w:rFonts w:ascii="Times New Roman" w:hAnsi="Times New Roman" w:cs="Times New Roman"/>
-          <w:sz w:val="24"/>
-          <w:szCs w:val="24"/>
-        </w:rPr>
-        <w:t>n </w:t>
+        <w:t>Es un </w:t>
       </w:r>
       <w:hyperlink r:id="rId18" w:tooltip="Algoritmo" w:history="1">
         <w:r>
@@ -4466,15 +4394,7 @@
           <w:sz w:val="24"/>
           <w:szCs w:val="24"/>
         </w:rPr>
-        <w:t>), de modo que repite el mismo proceso con cada uno de los hermanos del nodo ya procesado.</w:t>
-      </w:r>
-      <w:r>
-        <w:rPr>
-          <w:rFonts w:ascii="Times New Roman" w:hAnsi="Times New Roman" w:cs="Times New Roman"/>
-          <w:sz w:val="24"/>
-          <w:szCs w:val="24"/>
-        </w:rPr>
-        <w:t xml:space="preserve">  </w:t>
+        <w:t xml:space="preserve">), de modo que repite el mismo proceso con cada uno de los hermanos del nodo ya procesado.  </w:t>
       </w:r>
     </w:p>
     <w:p>
@@ -4513,17 +4433,7 @@
           <w:sz w:val="24"/>
           <w:szCs w:val="24"/>
         </w:rPr>
-        <w:t>Dijkstra</w:t>
-      </w:r>
-      <w:r>
-        <w:rPr>
-          <w:rFonts w:ascii="Times New Roman" w:hAnsi="Times New Roman" w:cs="Times New Roman"/>
-          <w:b/>
-          <w:bCs/>
-          <w:sz w:val="24"/>
-          <w:szCs w:val="24"/>
-        </w:rPr>
-        <w:t xml:space="preserve"> </w:t>
+        <w:t xml:space="preserve">Dijkstra </w:t>
       </w:r>
       <w:r>
         <w:rPr>
@@ -4547,15 +4457,7 @@
           <w:sz w:val="24"/>
           <w:szCs w:val="24"/>
         </w:rPr>
-        <w:t>Es</w:t>
-      </w:r>
-      <w:r>
-        <w:rPr>
-          <w:rFonts w:ascii="Times New Roman" w:hAnsi="Times New Roman" w:cs="Times New Roman"/>
-          <w:sz w:val="24"/>
-          <w:szCs w:val="24"/>
-        </w:rPr>
-        <w:t xml:space="preserve"> un </w:t>
+        <w:t>Es un </w:t>
       </w:r>
       <w:hyperlink r:id="rId22" w:tooltip="Algoritmo" w:history="1">
         <w:r>
@@ -4989,26 +4891,16 @@
           <w:sz w:val="24"/>
           <w:szCs w:val="24"/>
         </w:rPr>
-        <w:t xml:space="preserve">El </w:t>
-      </w:r>
-      <w:r>
-        <w:rPr>
-          <w:rFonts w:ascii="Times New Roman" w:hAnsi="Times New Roman" w:cs="Times New Roman"/>
-          <w:sz w:val="24"/>
-          <w:szCs w:val="24"/>
-        </w:rPr>
-        <w:t xml:space="preserve">algoritmo de Prim permite encontrar un árbol </w:t>
-      </w:r>
-      <w:proofErr w:type="spellStart"/>
-      <w:r>
-        <w:rPr>
-          <w:rFonts w:ascii="Times New Roman" w:hAnsi="Times New Roman" w:cs="Times New Roman"/>
-          <w:sz w:val="24"/>
-          <w:szCs w:val="24"/>
-        </w:rPr>
-        <w:t>recubridor</w:t>
-      </w:r>
-      <w:proofErr w:type="spellEnd"/>
+        <w:t xml:space="preserve">El algoritmo de Prim permite encontrar un árbol </w:t>
+      </w:r>
+      <w:r>
+        <w:rPr>
+          <w:rFonts w:ascii="Times New Roman" w:hAnsi="Times New Roman" w:cs="Times New Roman"/>
+          <w:sz w:val="24"/>
+          <w:szCs w:val="24"/>
+        </w:rPr>
+        <w:t>recubierto</w:t>
+      </w:r>
       <w:r>
         <w:rPr>
           <w:rFonts w:ascii="Times New Roman" w:hAnsi="Times New Roman" w:cs="Times New Roman"/>
@@ -5033,28 +4925,55 @@
           <w:sz w:val="24"/>
           <w:szCs w:val="24"/>
         </w:rPr>
-        <w:t>eso total de todas las aristas en el árbol es el mínimo posible.</w:t>
-      </w:r>
-      <w:r>
-        <w:rPr>
-          <w:rFonts w:ascii="Times New Roman" w:hAnsi="Times New Roman" w:cs="Times New Roman"/>
-          <w:sz w:val="24"/>
-          <w:szCs w:val="24"/>
-        </w:rPr>
-        <w:t xml:space="preserve"> </w:t>
+        <w:t xml:space="preserve">eso total de todas las aristas en el árbol es el mínimo posible. </w:t>
       </w:r>
     </w:p>
     <w:p>
       <w:pPr>
         <w:rPr>
           <w:rFonts w:ascii="Times New Roman" w:hAnsi="Times New Roman" w:cs="Times New Roman"/>
+          <w:sz w:val="24"/>
+          <w:szCs w:val="24"/>
+        </w:rPr>
+      </w:pPr>
+      <w:r>
+        <w:rPr>
+          <w:rFonts w:ascii="Times New Roman" w:hAnsi="Times New Roman" w:cs="Times New Roman"/>
           <w:b/>
           <w:bCs/>
           <w:sz w:val="24"/>
           <w:szCs w:val="24"/>
         </w:rPr>
-      </w:pPr>
-      <w:r>
+        <w:t xml:space="preserve">Algoritmo de Kruskal                                                                                                          </w:t>
+      </w:r>
+      <w:r>
+        <w:rPr>
+          <w:rFonts w:ascii="Times New Roman" w:hAnsi="Times New Roman" w:cs="Times New Roman"/>
+          <w:sz w:val="24"/>
+          <w:szCs w:val="24"/>
+        </w:rPr>
+        <w:t>E</w:t>
+      </w:r>
+      <w:r>
+        <w:rPr>
+          <w:rFonts w:ascii="Times New Roman" w:hAnsi="Times New Roman" w:cs="Times New Roman"/>
+          <w:sz w:val="24"/>
+          <w:szCs w:val="24"/>
+        </w:rPr>
+        <w:t>s un proceso que permite unir todos los nodos de un grafo formando un árbol, tomando en cuenta el peso de las aristas y cuyo coste total es el mínimo posible</w:t>
+      </w:r>
+    </w:p>
+    <w:p>
+      <w:pPr>
+        <w:rPr>
+          <w:rFonts w:ascii="Times New Roman" w:hAnsi="Times New Roman" w:cs="Times New Roman"/>
+          <w:sz w:val="24"/>
+          <w:szCs w:val="24"/>
+        </w:rPr>
+      </w:pPr>
+    </w:p>
+    <w:p>
+      <w:pPr>
         <w:rPr>
           <w:rFonts w:ascii="Times New Roman" w:hAnsi="Times New Roman" w:cs="Times New Roman"/>
           <w:b/>
@@ -5062,24 +4981,742 @@
           <w:sz w:val="24"/>
           <w:szCs w:val="24"/>
         </w:rPr>
-        <w:t xml:space="preserve">Algoritmo de Kruskal                                                                                                          </w:t>
-      </w:r>
-      <w:r>
-        <w:rPr>
-          <w:rFonts w:ascii="Times New Roman" w:hAnsi="Times New Roman" w:cs="Times New Roman"/>
-          <w:sz w:val="24"/>
-          <w:szCs w:val="24"/>
-        </w:rPr>
-        <w:t>E</w:t>
-      </w:r>
-      <w:r>
-        <w:rPr>
-          <w:rFonts w:ascii="Times New Roman" w:hAnsi="Times New Roman" w:cs="Times New Roman"/>
-          <w:sz w:val="24"/>
-          <w:szCs w:val="24"/>
-        </w:rPr>
-        <w:t>s un proceso que permite unir todos los nodos de un grafo formando un árbol, tomando en cuenta el peso de las aristas y cuyo coste total es el mínimo posible</w:t>
-      </w:r>
+      </w:pPr>
+      <w:r>
+        <w:rPr>
+          <w:rFonts w:ascii="Times New Roman" w:hAnsi="Times New Roman" w:cs="Times New Roman"/>
+          <w:b/>
+          <w:bCs/>
+          <w:sz w:val="24"/>
+          <w:szCs w:val="24"/>
+        </w:rPr>
+        <w:t>FASE 3: ENCONTRAR SOLUCIONES CREATIVAS</w:t>
+      </w:r>
+    </w:p>
+    <w:p>
+      <w:pPr>
+        <w:rPr>
+          <w:rFonts w:ascii="Times New Roman" w:hAnsi="Times New Roman" w:cs="Times New Roman"/>
+          <w:sz w:val="24"/>
+          <w:szCs w:val="24"/>
+        </w:rPr>
+      </w:pPr>
+      <w:r>
+        <w:rPr>
+          <w:rFonts w:ascii="Times New Roman" w:hAnsi="Times New Roman" w:cs="Times New Roman"/>
+          <w:sz w:val="24"/>
+          <w:szCs w:val="24"/>
+        </w:rPr>
+        <w:t xml:space="preserve">En este problema, se pueden establecer soluciones como: </w:t>
+      </w:r>
+    </w:p>
+    <w:p>
+      <w:pPr>
+        <w:rPr>
+          <w:rFonts w:ascii="Times New Roman" w:hAnsi="Times New Roman" w:cs="Times New Roman"/>
+          <w:sz w:val="24"/>
+          <w:szCs w:val="24"/>
+        </w:rPr>
+      </w:pPr>
+      <w:r>
+        <w:rPr>
+          <w:rFonts w:ascii="Times New Roman" w:hAnsi="Times New Roman" w:cs="Times New Roman"/>
+          <w:sz w:val="24"/>
+          <w:szCs w:val="24"/>
+        </w:rPr>
+        <w:t xml:space="preserve">Lluvia de ideas:  </w:t>
+      </w:r>
+    </w:p>
+    <w:p>
+      <w:pPr>
+        <w:jc w:val="both"/>
+        <w:rPr>
+          <w:rFonts w:ascii="Times New Roman" w:hAnsi="Times New Roman" w:cs="Times New Roman"/>
+          <w:sz w:val="24"/>
+          <w:szCs w:val="24"/>
+        </w:rPr>
+      </w:pPr>
+      <w:r>
+        <w:rPr>
+          <w:rFonts w:ascii="Times New Roman" w:hAnsi="Times New Roman" w:cs="Times New Roman"/>
+          <w:sz w:val="24"/>
+          <w:szCs w:val="24"/>
+        </w:rPr>
+        <w:t>•</w:t>
+      </w:r>
+      <w:r>
+        <w:rPr>
+          <w:rFonts w:ascii="Times New Roman" w:hAnsi="Times New Roman" w:cs="Times New Roman"/>
+          <w:sz w:val="24"/>
+          <w:szCs w:val="24"/>
+        </w:rPr>
+        <w:t xml:space="preserve"> </w:t>
+      </w:r>
+      <w:r>
+        <w:rPr>
+          <w:rFonts w:ascii="Times New Roman" w:hAnsi="Times New Roman" w:cs="Times New Roman"/>
+          <w:sz w:val="24"/>
+          <w:szCs w:val="24"/>
+        </w:rPr>
+        <w:t>Crear un entorno espacial visualmente impresionante con detalles realistas de planetas, estaciones espaciales y asteroides.</w:t>
+      </w:r>
+    </w:p>
+    <w:p>
+      <w:pPr>
+        <w:jc w:val="both"/>
+        <w:rPr>
+          <w:rFonts w:ascii="Times New Roman" w:hAnsi="Times New Roman" w:cs="Times New Roman"/>
+          <w:sz w:val="24"/>
+          <w:szCs w:val="24"/>
+        </w:rPr>
+      </w:pPr>
+      <w:r>
+        <w:rPr>
+          <w:rFonts w:ascii="Times New Roman" w:hAnsi="Times New Roman" w:cs="Times New Roman"/>
+          <w:sz w:val="24"/>
+          <w:szCs w:val="24"/>
+        </w:rPr>
+        <w:t>•</w:t>
+      </w:r>
+      <w:r>
+        <w:rPr>
+          <w:rFonts w:ascii="Times New Roman" w:hAnsi="Times New Roman" w:cs="Times New Roman"/>
+          <w:sz w:val="24"/>
+          <w:szCs w:val="24"/>
+        </w:rPr>
+        <w:t xml:space="preserve"> </w:t>
+      </w:r>
+      <w:r>
+        <w:rPr>
+          <w:rFonts w:ascii="Times New Roman" w:hAnsi="Times New Roman" w:cs="Times New Roman"/>
+          <w:sz w:val="24"/>
+          <w:szCs w:val="24"/>
+        </w:rPr>
+        <w:t>Implementar efectos visuales y sonoros que den vida al espacio, como nebulosas, estrellas fugaces y sonidos espaciales auténticos.</w:t>
+      </w:r>
+    </w:p>
+    <w:p>
+      <w:pPr>
+        <w:jc w:val="both"/>
+        <w:rPr>
+          <w:rFonts w:ascii="Times New Roman" w:hAnsi="Times New Roman" w:cs="Times New Roman"/>
+          <w:sz w:val="24"/>
+          <w:szCs w:val="24"/>
+        </w:rPr>
+      </w:pPr>
+      <w:r>
+        <w:rPr>
+          <w:rFonts w:ascii="Times New Roman" w:hAnsi="Times New Roman" w:cs="Times New Roman"/>
+          <w:sz w:val="24"/>
+          <w:szCs w:val="24"/>
+        </w:rPr>
+        <w:t>•</w:t>
+      </w:r>
+      <w:r>
+        <w:rPr>
+          <w:rFonts w:ascii="Times New Roman" w:hAnsi="Times New Roman" w:cs="Times New Roman"/>
+          <w:sz w:val="24"/>
+          <w:szCs w:val="24"/>
+        </w:rPr>
+        <w:t xml:space="preserve"> </w:t>
+      </w:r>
+      <w:r>
+        <w:rPr>
+          <w:rFonts w:ascii="Times New Roman" w:hAnsi="Times New Roman" w:cs="Times New Roman"/>
+          <w:sz w:val="24"/>
+          <w:szCs w:val="24"/>
+        </w:rPr>
+        <w:t>Desarrollar un generador de grafos que cree entramados complejos y desafiantes para la navegación espacial.</w:t>
+      </w:r>
+    </w:p>
+    <w:p>
+      <w:pPr>
+        <w:jc w:val="both"/>
+        <w:rPr>
+          <w:rFonts w:ascii="Times New Roman" w:hAnsi="Times New Roman" w:cs="Times New Roman"/>
+          <w:sz w:val="24"/>
+          <w:szCs w:val="24"/>
+        </w:rPr>
+      </w:pPr>
+      <w:r>
+        <w:rPr>
+          <w:rFonts w:ascii="Times New Roman" w:hAnsi="Times New Roman" w:cs="Times New Roman"/>
+          <w:sz w:val="24"/>
+          <w:szCs w:val="24"/>
+        </w:rPr>
+        <w:t>•</w:t>
+      </w:r>
+      <w:r>
+        <w:rPr>
+          <w:rFonts w:ascii="Times New Roman" w:hAnsi="Times New Roman" w:cs="Times New Roman"/>
+          <w:sz w:val="24"/>
+          <w:szCs w:val="24"/>
+        </w:rPr>
+        <w:t xml:space="preserve"> </w:t>
+      </w:r>
+      <w:r>
+        <w:rPr>
+          <w:rFonts w:ascii="Times New Roman" w:hAnsi="Times New Roman" w:cs="Times New Roman"/>
+          <w:sz w:val="24"/>
+          <w:szCs w:val="24"/>
+        </w:rPr>
+        <w:t>Asegurar que cada vértice del grafo represente de manera única un punto de interés en el espacio.</w:t>
+      </w:r>
+    </w:p>
+    <w:p>
+      <w:pPr>
+        <w:jc w:val="both"/>
+        <w:rPr>
+          <w:rFonts w:ascii="Times New Roman" w:hAnsi="Times New Roman" w:cs="Times New Roman"/>
+          <w:sz w:val="24"/>
+          <w:szCs w:val="24"/>
+        </w:rPr>
+      </w:pPr>
+      <w:r>
+        <w:rPr>
+          <w:rFonts w:ascii="Times New Roman" w:hAnsi="Times New Roman" w:cs="Times New Roman"/>
+          <w:sz w:val="24"/>
+          <w:szCs w:val="24"/>
+        </w:rPr>
+        <w:t>•</w:t>
+      </w:r>
+      <w:r>
+        <w:rPr>
+          <w:rFonts w:ascii="Times New Roman" w:hAnsi="Times New Roman" w:cs="Times New Roman"/>
+          <w:sz w:val="24"/>
+          <w:szCs w:val="24"/>
+        </w:rPr>
+        <w:t xml:space="preserve"> </w:t>
+      </w:r>
+      <w:r>
+        <w:rPr>
+          <w:rFonts w:ascii="Times New Roman" w:hAnsi="Times New Roman" w:cs="Times New Roman"/>
+          <w:sz w:val="24"/>
+          <w:szCs w:val="24"/>
+        </w:rPr>
+        <w:t>Permitir al jugador interactuar con naves espaciales mediante controles intuitivos para la recolección y mejora de la flota.</w:t>
+      </w:r>
+    </w:p>
+    <w:p>
+      <w:pPr>
+        <w:jc w:val="both"/>
+        <w:rPr>
+          <w:rFonts w:ascii="Times New Roman" w:hAnsi="Times New Roman" w:cs="Times New Roman"/>
+          <w:sz w:val="24"/>
+          <w:szCs w:val="24"/>
+        </w:rPr>
+      </w:pPr>
+      <w:r>
+        <w:rPr>
+          <w:rFonts w:ascii="Times New Roman" w:hAnsi="Times New Roman" w:cs="Times New Roman"/>
+          <w:sz w:val="24"/>
+          <w:szCs w:val="24"/>
+        </w:rPr>
+        <w:t>•</w:t>
+      </w:r>
+      <w:r>
+        <w:rPr>
+          <w:rFonts w:ascii="Times New Roman" w:hAnsi="Times New Roman" w:cs="Times New Roman"/>
+          <w:sz w:val="24"/>
+          <w:szCs w:val="24"/>
+        </w:rPr>
+        <w:t xml:space="preserve"> </w:t>
+      </w:r>
+      <w:r>
+        <w:rPr>
+          <w:rFonts w:ascii="Times New Roman" w:hAnsi="Times New Roman" w:cs="Times New Roman"/>
+          <w:sz w:val="24"/>
+          <w:szCs w:val="24"/>
+        </w:rPr>
+        <w:t>Diseñar animaciones y efectos visuales para resaltar la recolección exitosa de naves espaciales.</w:t>
+      </w:r>
+    </w:p>
+    <w:p>
+      <w:pPr>
+        <w:jc w:val="both"/>
+        <w:rPr>
+          <w:rFonts w:ascii="Times New Roman" w:hAnsi="Times New Roman" w:cs="Times New Roman"/>
+          <w:sz w:val="24"/>
+          <w:szCs w:val="24"/>
+        </w:rPr>
+      </w:pPr>
+      <w:r>
+        <w:rPr>
+          <w:rFonts w:ascii="Times New Roman" w:hAnsi="Times New Roman" w:cs="Times New Roman"/>
+          <w:sz w:val="24"/>
+          <w:szCs w:val="24"/>
+        </w:rPr>
+        <w:t>•</w:t>
+      </w:r>
+      <w:r>
+        <w:rPr>
+          <w:rFonts w:ascii="Times New Roman" w:hAnsi="Times New Roman" w:cs="Times New Roman"/>
+          <w:sz w:val="24"/>
+          <w:szCs w:val="24"/>
+        </w:rPr>
+        <w:t xml:space="preserve"> </w:t>
+      </w:r>
+      <w:r>
+        <w:rPr>
+          <w:rFonts w:ascii="Times New Roman" w:hAnsi="Times New Roman" w:cs="Times New Roman"/>
+          <w:sz w:val="24"/>
+          <w:szCs w:val="24"/>
+        </w:rPr>
+        <w:t>Implementar un sistema de inteligencia artificial para enemigos que reaccione de manera dinámica a las acciones del jugador.</w:t>
+      </w:r>
+    </w:p>
+    <w:p>
+      <w:pPr>
+        <w:jc w:val="both"/>
+        <w:rPr>
+          <w:rFonts w:ascii="Times New Roman" w:hAnsi="Times New Roman" w:cs="Times New Roman"/>
+          <w:sz w:val="24"/>
+          <w:szCs w:val="24"/>
+        </w:rPr>
+      </w:pPr>
+      <w:r>
+        <w:rPr>
+          <w:rFonts w:ascii="Times New Roman" w:hAnsi="Times New Roman" w:cs="Times New Roman"/>
+          <w:sz w:val="24"/>
+          <w:szCs w:val="24"/>
+        </w:rPr>
+        <w:t>•</w:t>
+      </w:r>
+      <w:r>
+        <w:rPr>
+          <w:rFonts w:ascii="Times New Roman" w:hAnsi="Times New Roman" w:cs="Times New Roman"/>
+          <w:sz w:val="24"/>
+          <w:szCs w:val="24"/>
+        </w:rPr>
+        <w:t xml:space="preserve"> </w:t>
+      </w:r>
+      <w:r>
+        <w:rPr>
+          <w:rFonts w:ascii="Times New Roman" w:hAnsi="Times New Roman" w:cs="Times New Roman"/>
+          <w:sz w:val="24"/>
+          <w:szCs w:val="24"/>
+        </w:rPr>
+        <w:t>Asegurar tácticas variadas de los enemigos, como persecuciones, emboscadas y evasiones.</w:t>
+      </w:r>
+    </w:p>
+    <w:p>
+      <w:pPr>
+        <w:jc w:val="both"/>
+        <w:rPr>
+          <w:rFonts w:ascii="Times New Roman" w:hAnsi="Times New Roman" w:cs="Times New Roman"/>
+          <w:sz w:val="24"/>
+          <w:szCs w:val="24"/>
+        </w:rPr>
+      </w:pPr>
+      <w:r>
+        <w:rPr>
+          <w:rFonts w:ascii="Times New Roman" w:hAnsi="Times New Roman" w:cs="Times New Roman"/>
+          <w:sz w:val="24"/>
+          <w:szCs w:val="24"/>
+        </w:rPr>
+        <w:t>•</w:t>
+      </w:r>
+      <w:r>
+        <w:rPr>
+          <w:rFonts w:ascii="Times New Roman" w:hAnsi="Times New Roman" w:cs="Times New Roman"/>
+          <w:sz w:val="24"/>
+          <w:szCs w:val="24"/>
+        </w:rPr>
+        <w:t xml:space="preserve"> </w:t>
+      </w:r>
+      <w:r>
+        <w:rPr>
+          <w:rFonts w:ascii="Times New Roman" w:hAnsi="Times New Roman" w:cs="Times New Roman"/>
+          <w:sz w:val="24"/>
+          <w:szCs w:val="24"/>
+        </w:rPr>
+        <w:t>Desarrollar una interfaz de usuario que permita al jugador planificar estratégicamente su ruta a través del grafo.</w:t>
+      </w:r>
+    </w:p>
+    <w:p>
+      <w:pPr>
+        <w:jc w:val="both"/>
+        <w:rPr>
+          <w:rFonts w:ascii="Times New Roman" w:hAnsi="Times New Roman" w:cs="Times New Roman"/>
+          <w:sz w:val="24"/>
+          <w:szCs w:val="24"/>
+        </w:rPr>
+      </w:pPr>
+      <w:r>
+        <w:rPr>
+          <w:rFonts w:ascii="Times New Roman" w:hAnsi="Times New Roman" w:cs="Times New Roman"/>
+          <w:sz w:val="24"/>
+          <w:szCs w:val="24"/>
+        </w:rPr>
+        <w:t>•</w:t>
+      </w:r>
+      <w:r>
+        <w:rPr>
+          <w:rFonts w:ascii="Times New Roman" w:hAnsi="Times New Roman" w:cs="Times New Roman"/>
+          <w:sz w:val="24"/>
+          <w:szCs w:val="24"/>
+        </w:rPr>
+        <w:t xml:space="preserve"> </w:t>
+      </w:r>
+      <w:r>
+        <w:rPr>
+          <w:rFonts w:ascii="Times New Roman" w:hAnsi="Times New Roman" w:cs="Times New Roman"/>
+          <w:sz w:val="24"/>
+          <w:szCs w:val="24"/>
+        </w:rPr>
+        <w:t>Proporcionar información visual sobre la ubicación de naves espaciales, enemigos y obstáculos para tomar decisiones informadas.</w:t>
+      </w:r>
+    </w:p>
+    <w:p>
+      <w:pPr>
+        <w:jc w:val="both"/>
+        <w:rPr>
+          <w:rFonts w:ascii="Times New Roman" w:hAnsi="Times New Roman" w:cs="Times New Roman"/>
+          <w:sz w:val="24"/>
+          <w:szCs w:val="24"/>
+        </w:rPr>
+      </w:pPr>
+      <w:r>
+        <w:rPr>
+          <w:rFonts w:ascii="Times New Roman" w:hAnsi="Times New Roman" w:cs="Times New Roman"/>
+          <w:sz w:val="24"/>
+          <w:szCs w:val="24"/>
+        </w:rPr>
+        <w:t>•</w:t>
+      </w:r>
+      <w:r>
+        <w:rPr>
+          <w:rFonts w:ascii="Times New Roman" w:hAnsi="Times New Roman" w:cs="Times New Roman"/>
+          <w:sz w:val="24"/>
+          <w:szCs w:val="24"/>
+        </w:rPr>
+        <w:t xml:space="preserve"> </w:t>
+      </w:r>
+      <w:r>
+        <w:rPr>
+          <w:rFonts w:ascii="Times New Roman" w:hAnsi="Times New Roman" w:cs="Times New Roman"/>
+          <w:sz w:val="24"/>
+          <w:szCs w:val="24"/>
+        </w:rPr>
+        <w:t>Implementar un sistema que permita al jugador mejorar y personalizar sus naves espaciales.</w:t>
+      </w:r>
+    </w:p>
+    <w:p>
+      <w:pPr>
+        <w:jc w:val="both"/>
+        <w:rPr>
+          <w:rFonts w:ascii="Times New Roman" w:hAnsi="Times New Roman" w:cs="Times New Roman"/>
+          <w:sz w:val="24"/>
+          <w:szCs w:val="24"/>
+        </w:rPr>
+      </w:pPr>
+      <w:r>
+        <w:rPr>
+          <w:rFonts w:ascii="Times New Roman" w:hAnsi="Times New Roman" w:cs="Times New Roman"/>
+          <w:sz w:val="24"/>
+          <w:szCs w:val="24"/>
+        </w:rPr>
+        <w:t>•</w:t>
+      </w:r>
+      <w:r>
+        <w:rPr>
+          <w:rFonts w:ascii="Times New Roman" w:hAnsi="Times New Roman" w:cs="Times New Roman"/>
+          <w:sz w:val="24"/>
+          <w:szCs w:val="24"/>
+        </w:rPr>
+        <w:t xml:space="preserve"> </w:t>
+      </w:r>
+      <w:r>
+        <w:rPr>
+          <w:rFonts w:ascii="Times New Roman" w:hAnsi="Times New Roman" w:cs="Times New Roman"/>
+          <w:sz w:val="24"/>
+          <w:szCs w:val="24"/>
+        </w:rPr>
+        <w:t>Incluir opciones de personalización estética y mejoras funcionales que afecten el rendimiento en la exploración y el combate.</w:t>
+      </w:r>
+    </w:p>
+    <w:p>
+      <w:pPr>
+        <w:jc w:val="both"/>
+        <w:rPr>
+          <w:rFonts w:ascii="Times New Roman" w:hAnsi="Times New Roman" w:cs="Times New Roman"/>
+          <w:sz w:val="24"/>
+          <w:szCs w:val="24"/>
+        </w:rPr>
+      </w:pPr>
+      <w:r>
+        <w:rPr>
+          <w:rFonts w:ascii="Times New Roman" w:hAnsi="Times New Roman" w:cs="Times New Roman"/>
+          <w:sz w:val="24"/>
+          <w:szCs w:val="24"/>
+        </w:rPr>
+        <w:t>•</w:t>
+      </w:r>
+      <w:r>
+        <w:rPr>
+          <w:rFonts w:ascii="Times New Roman" w:hAnsi="Times New Roman" w:cs="Times New Roman"/>
+          <w:sz w:val="24"/>
+          <w:szCs w:val="24"/>
+        </w:rPr>
+        <w:t xml:space="preserve"> </w:t>
+      </w:r>
+      <w:r>
+        <w:rPr>
+          <w:rFonts w:ascii="Times New Roman" w:hAnsi="Times New Roman" w:cs="Times New Roman"/>
+          <w:sz w:val="24"/>
+          <w:szCs w:val="24"/>
+        </w:rPr>
+        <w:t>Crear un sistema de puntuación que recompense no solo la recolección de naves, sino también la eficiencia en la navegación y la habilidad en el combate.</w:t>
+      </w:r>
+    </w:p>
+    <w:p>
+      <w:pPr>
+        <w:jc w:val="both"/>
+        <w:rPr>
+          <w:rFonts w:ascii="Times New Roman" w:hAnsi="Times New Roman" w:cs="Times New Roman"/>
+          <w:sz w:val="24"/>
+          <w:szCs w:val="24"/>
+        </w:rPr>
+      </w:pPr>
+      <w:r>
+        <w:rPr>
+          <w:rFonts w:ascii="Times New Roman" w:hAnsi="Times New Roman" w:cs="Times New Roman"/>
+          <w:sz w:val="24"/>
+          <w:szCs w:val="24"/>
+        </w:rPr>
+        <w:t>•</w:t>
+      </w:r>
+      <w:r>
+        <w:rPr>
+          <w:rFonts w:ascii="Times New Roman" w:hAnsi="Times New Roman" w:cs="Times New Roman"/>
+          <w:sz w:val="24"/>
+          <w:szCs w:val="24"/>
+        </w:rPr>
+        <w:t xml:space="preserve"> </w:t>
+      </w:r>
+      <w:r>
+        <w:rPr>
+          <w:rFonts w:ascii="Times New Roman" w:hAnsi="Times New Roman" w:cs="Times New Roman"/>
+          <w:sz w:val="24"/>
+          <w:szCs w:val="24"/>
+        </w:rPr>
+        <w:t>Asegurar que los puntajes reflejen la complejidad de las acciones realizadas por el jugador.</w:t>
+      </w:r>
+    </w:p>
+    <w:p>
+      <w:pPr>
+        <w:jc w:val="both"/>
+        <w:rPr>
+          <w:rFonts w:ascii="Times New Roman" w:hAnsi="Times New Roman" w:cs="Times New Roman"/>
+          <w:sz w:val="24"/>
+          <w:szCs w:val="24"/>
+        </w:rPr>
+      </w:pPr>
+      <w:r>
+        <w:rPr>
+          <w:rFonts w:ascii="Times New Roman" w:hAnsi="Times New Roman" w:cs="Times New Roman"/>
+          <w:sz w:val="24"/>
+          <w:szCs w:val="24"/>
+        </w:rPr>
+        <w:t>•</w:t>
+      </w:r>
+      <w:r>
+        <w:rPr>
+          <w:rFonts w:ascii="Times New Roman" w:hAnsi="Times New Roman" w:cs="Times New Roman"/>
+          <w:sz w:val="24"/>
+          <w:szCs w:val="24"/>
+        </w:rPr>
+        <w:t xml:space="preserve"> </w:t>
+      </w:r>
+      <w:r>
+        <w:rPr>
+          <w:rFonts w:ascii="Times New Roman" w:hAnsi="Times New Roman" w:cs="Times New Roman"/>
+          <w:sz w:val="24"/>
+          <w:szCs w:val="24"/>
+        </w:rPr>
+        <w:t>Diseñar misiones y objetivos específicos que guíen al jugador a través del entorno espacial.</w:t>
+      </w:r>
+    </w:p>
+    <w:p>
+      <w:pPr>
+        <w:jc w:val="both"/>
+        <w:rPr>
+          <w:rFonts w:ascii="Times New Roman" w:hAnsi="Times New Roman" w:cs="Times New Roman"/>
+          <w:sz w:val="24"/>
+          <w:szCs w:val="24"/>
+        </w:rPr>
+      </w:pPr>
+      <w:r>
+        <w:rPr>
+          <w:rFonts w:ascii="Times New Roman" w:hAnsi="Times New Roman" w:cs="Times New Roman"/>
+          <w:sz w:val="24"/>
+          <w:szCs w:val="24"/>
+        </w:rPr>
+        <w:t>•</w:t>
+      </w:r>
+      <w:r>
+        <w:rPr>
+          <w:rFonts w:ascii="Times New Roman" w:hAnsi="Times New Roman" w:cs="Times New Roman"/>
+          <w:sz w:val="24"/>
+          <w:szCs w:val="24"/>
+        </w:rPr>
+        <w:t xml:space="preserve"> </w:t>
+      </w:r>
+      <w:r>
+        <w:rPr>
+          <w:rFonts w:ascii="Times New Roman" w:hAnsi="Times New Roman" w:cs="Times New Roman"/>
+          <w:sz w:val="24"/>
+          <w:szCs w:val="24"/>
+        </w:rPr>
+        <w:t>Proporcionar recompensas significativas para la finalización exitosa de misiones.</w:t>
+      </w:r>
+    </w:p>
+    <w:p>
+      <w:pPr>
+        <w:jc w:val="both"/>
+        <w:rPr>
+          <w:rFonts w:ascii="Times New Roman" w:hAnsi="Times New Roman" w:cs="Times New Roman"/>
+          <w:sz w:val="24"/>
+          <w:szCs w:val="24"/>
+        </w:rPr>
+      </w:pPr>
+      <w:r>
+        <w:rPr>
+          <w:rFonts w:ascii="Times New Roman" w:hAnsi="Times New Roman" w:cs="Times New Roman"/>
+          <w:sz w:val="24"/>
+          <w:szCs w:val="24"/>
+        </w:rPr>
+        <w:t>•</w:t>
+      </w:r>
+      <w:r>
+        <w:rPr>
+          <w:rFonts w:ascii="Times New Roman" w:hAnsi="Times New Roman" w:cs="Times New Roman"/>
+          <w:sz w:val="24"/>
+          <w:szCs w:val="24"/>
+        </w:rPr>
+        <w:t xml:space="preserve"> </w:t>
+      </w:r>
+      <w:r>
+        <w:rPr>
+          <w:rFonts w:ascii="Times New Roman" w:hAnsi="Times New Roman" w:cs="Times New Roman"/>
+          <w:sz w:val="24"/>
+          <w:szCs w:val="24"/>
+        </w:rPr>
+        <w:t>Implementar mensajes y alertas visuales que informen al jugador sobre eventos clave, como la detección de enemigos cercanos o la disponibilidad de naves recolectables.</w:t>
+      </w:r>
+    </w:p>
+    <w:p>
+      <w:pPr>
+        <w:jc w:val="both"/>
+        <w:rPr>
+          <w:rFonts w:ascii="Times New Roman" w:hAnsi="Times New Roman" w:cs="Times New Roman"/>
+          <w:sz w:val="24"/>
+          <w:szCs w:val="24"/>
+        </w:rPr>
+      </w:pPr>
+      <w:r>
+        <w:rPr>
+          <w:rFonts w:ascii="Times New Roman" w:hAnsi="Times New Roman" w:cs="Times New Roman"/>
+          <w:sz w:val="24"/>
+          <w:szCs w:val="24"/>
+        </w:rPr>
+        <w:t>•</w:t>
+      </w:r>
+      <w:r>
+        <w:rPr>
+          <w:rFonts w:ascii="Times New Roman" w:hAnsi="Times New Roman" w:cs="Times New Roman"/>
+          <w:sz w:val="24"/>
+          <w:szCs w:val="24"/>
+        </w:rPr>
+        <w:t xml:space="preserve"> </w:t>
+      </w:r>
+      <w:r>
+        <w:rPr>
+          <w:rFonts w:ascii="Times New Roman" w:hAnsi="Times New Roman" w:cs="Times New Roman"/>
+          <w:sz w:val="24"/>
+          <w:szCs w:val="24"/>
+        </w:rPr>
+        <w:t>Garantizar que la retroalimentación sea clara y no intrusiva para no interrumpir la inmersión en el juego.</w:t>
+      </w:r>
+    </w:p>
+    <w:p>
+      <w:pPr>
+        <w:jc w:val="both"/>
+        <w:rPr>
+          <w:rFonts w:ascii="Times New Roman" w:hAnsi="Times New Roman" w:cs="Times New Roman"/>
+          <w:sz w:val="24"/>
+          <w:szCs w:val="24"/>
+        </w:rPr>
+      </w:pPr>
+      <w:r>
+        <w:rPr>
+          <w:rFonts w:ascii="Times New Roman" w:hAnsi="Times New Roman" w:cs="Times New Roman"/>
+          <w:sz w:val="24"/>
+          <w:szCs w:val="24"/>
+        </w:rPr>
+        <w:t>•</w:t>
+      </w:r>
+      <w:r>
+        <w:rPr>
+          <w:rFonts w:ascii="Times New Roman" w:hAnsi="Times New Roman" w:cs="Times New Roman"/>
+          <w:sz w:val="24"/>
+          <w:szCs w:val="24"/>
+        </w:rPr>
+        <w:t xml:space="preserve"> </w:t>
+      </w:r>
+      <w:r>
+        <w:rPr>
+          <w:rFonts w:ascii="Times New Roman" w:hAnsi="Times New Roman" w:cs="Times New Roman"/>
+          <w:sz w:val="24"/>
+          <w:szCs w:val="24"/>
+        </w:rPr>
+        <w:t>Establecer un proceso constante de pruebas unitarias y de integración para cada componente del juego.</w:t>
+      </w:r>
+    </w:p>
+    <w:p>
+      <w:pPr>
+        <w:jc w:val="both"/>
+        <w:rPr>
+          <w:rFonts w:ascii="Times New Roman" w:hAnsi="Times New Roman" w:cs="Times New Roman"/>
+          <w:sz w:val="24"/>
+          <w:szCs w:val="24"/>
+        </w:rPr>
+      </w:pPr>
+      <w:r>
+        <w:rPr>
+          <w:rFonts w:ascii="Times New Roman" w:hAnsi="Times New Roman" w:cs="Times New Roman"/>
+          <w:sz w:val="24"/>
+          <w:szCs w:val="24"/>
+        </w:rPr>
+        <w:t>•</w:t>
+      </w:r>
+      <w:r>
+        <w:rPr>
+          <w:rFonts w:ascii="Times New Roman" w:hAnsi="Times New Roman" w:cs="Times New Roman"/>
+          <w:sz w:val="24"/>
+          <w:szCs w:val="24"/>
+        </w:rPr>
+        <w:t xml:space="preserve"> </w:t>
+      </w:r>
+      <w:r>
+        <w:rPr>
+          <w:rFonts w:ascii="Times New Roman" w:hAnsi="Times New Roman" w:cs="Times New Roman"/>
+          <w:sz w:val="24"/>
+          <w:szCs w:val="24"/>
+        </w:rPr>
+        <w:t>Recoger comentarios de los jugadores y realizar actualizaciones iterativas para mejorar la jugabilidad y corregir posibles problemas.</w:t>
+      </w:r>
+    </w:p>
+    <w:p>
+      <w:pPr>
+        <w:rPr>
+          <w:rFonts w:ascii="Times New Roman" w:hAnsi="Times New Roman" w:cs="Times New Roman"/>
+          <w:b/>
+          <w:bCs/>
+          <w:sz w:val="24"/>
+          <w:szCs w:val="24"/>
+        </w:rPr>
+      </w:pPr>
     </w:p>
     <w:sectPr>
       <w:pgSz w:w="12240" w:h="15840"/>
@@ -7234,6 +7871,7 @@
   <w:style w:type="character" w:default="1" w:styleId="Fuentedeprrafopredeter">
     <w:name w:val="Default Paragraph Font"/>
     <w:uiPriority w:val="1"/>
+    <w:semiHidden/>
     <w:unhideWhenUsed/>
   </w:style>
   <w:style w:type="table" w:default="1" w:styleId="Tablanormal">

</xml_diff>

<commit_message>
Fase 4 (metodo de la ingenieria) finalizada
</commit_message>
<xml_diff>
--- a/doc/El METODO DE DISEÑO DE LA INGENIERIA.docx
+++ b/doc/El METODO DE DISEÑO DE LA INGENIERIA.docx
@@ -5709,6 +5709,565 @@
     </w:p>
     <w:p>
       <w:pPr>
+        <w:jc w:val="both"/>
+        <w:rPr>
+          <w:rFonts w:ascii="Times New Roman" w:hAnsi="Times New Roman" w:cs="Times New Roman"/>
+          <w:sz w:val="24"/>
+          <w:szCs w:val="24"/>
+        </w:rPr>
+      </w:pPr>
+    </w:p>
+    <w:p>
+      <w:pPr>
+        <w:rPr>
+          <w:rFonts w:ascii="Times New Roman" w:eastAsia="Times New Roman" w:hAnsi="Times New Roman" w:cs="Times New Roman"/>
+          <w:color w:val="000000"/>
+          <w:kern w:val="0"/>
+          <w:sz w:val="24"/>
+          <w:szCs w:val="24"/>
+          <w:lang w:eastAsia="es-CO"/>
+          <w14:ligatures w14:val="none"/>
+        </w:rPr>
+      </w:pPr>
+      <w:r>
+        <w:rPr>
+          <w:rFonts w:ascii="Times New Roman" w:eastAsia="Times New Roman" w:hAnsi="Times New Roman" w:cs="Times New Roman"/>
+          <w:b/>
+          <w:bCs/>
+          <w:color w:val="000000"/>
+          <w:kern w:val="0"/>
+          <w:sz w:val="24"/>
+          <w:szCs w:val="24"/>
+          <w:lang w:eastAsia="es-CO"/>
+          <w14:ligatures w14:val="none"/>
+        </w:rPr>
+        <w:t>FASE 4: TRANSICIÓN DE LAS IDEAS A LOS DISEÑOS PRELIMINARES</w:t>
+      </w:r>
+    </w:p>
+    <w:p>
+      <w:pPr>
+        <w:jc w:val="both"/>
+        <w:rPr>
+          <w:rFonts w:ascii="Times New Roman" w:hAnsi="Times New Roman" w:cs="Times New Roman"/>
+          <w:sz w:val="24"/>
+          <w:szCs w:val="24"/>
+        </w:rPr>
+      </w:pPr>
+      <w:r>
+        <w:rPr>
+          <w:rFonts w:ascii="Times New Roman" w:hAnsi="Times New Roman" w:cs="Times New Roman"/>
+          <w:sz w:val="24"/>
+          <w:szCs w:val="24"/>
+        </w:rPr>
+        <w:t xml:space="preserve">En esta fase se llevarán a cabo los diseños preliminares del </w:t>
+      </w:r>
+      <w:r>
+        <w:rPr>
+          <w:rFonts w:ascii="Times New Roman" w:hAnsi="Times New Roman" w:cs="Times New Roman"/>
+          <w:sz w:val="24"/>
+          <w:szCs w:val="24"/>
+        </w:rPr>
+        <w:t>Juego</w:t>
+      </w:r>
+      <w:r>
+        <w:rPr>
+          <w:rFonts w:ascii="Times New Roman" w:hAnsi="Times New Roman" w:cs="Times New Roman"/>
+          <w:sz w:val="24"/>
+          <w:szCs w:val="24"/>
+        </w:rPr>
+        <w:t>, basados en las soluciones creativas identificadas en la Fase 3:</w:t>
+      </w:r>
+    </w:p>
+    <w:p>
+      <w:pPr>
+        <w:jc w:val="both"/>
+        <w:rPr>
+          <w:rFonts w:ascii="Times New Roman" w:hAnsi="Times New Roman" w:cs="Times New Roman"/>
+          <w:sz w:val="24"/>
+          <w:szCs w:val="24"/>
+        </w:rPr>
+      </w:pPr>
+    </w:p>
+    <w:p>
+      <w:pPr>
+        <w:numPr>
+          <w:ilvl w:val="0"/>
+          <w:numId w:val="16"/>
+        </w:numPr>
+        <w:jc w:val="both"/>
+        <w:rPr>
+          <w:rFonts w:ascii="Times New Roman" w:hAnsi="Times New Roman" w:cs="Times New Roman"/>
+          <w:sz w:val="24"/>
+          <w:szCs w:val="24"/>
+        </w:rPr>
+      </w:pPr>
+      <w:r>
+        <w:rPr>
+          <w:rFonts w:ascii="Times New Roman" w:hAnsi="Times New Roman" w:cs="Times New Roman"/>
+          <w:b/>
+          <w:bCs/>
+          <w:sz w:val="24"/>
+          <w:szCs w:val="24"/>
+        </w:rPr>
+        <w:t>Diseño Visual del Entorno Espacial:</w:t>
+      </w:r>
+    </w:p>
+    <w:p>
+      <w:pPr>
+        <w:numPr>
+          <w:ilvl w:val="1"/>
+          <w:numId w:val="16"/>
+        </w:numPr>
+        <w:jc w:val="both"/>
+        <w:rPr>
+          <w:rFonts w:ascii="Times New Roman" w:hAnsi="Times New Roman" w:cs="Times New Roman"/>
+          <w:sz w:val="24"/>
+          <w:szCs w:val="24"/>
+        </w:rPr>
+      </w:pPr>
+      <w:r>
+        <w:rPr>
+          <w:rFonts w:ascii="Times New Roman" w:hAnsi="Times New Roman" w:cs="Times New Roman"/>
+          <w:sz w:val="24"/>
+          <w:szCs w:val="24"/>
+        </w:rPr>
+        <w:t>Utiliza herramientas de diseño gráfico para crear bocetos visuales del entorno espacial. Define colores, texturas y elementos visuales clave.</w:t>
+      </w:r>
+    </w:p>
+    <w:p>
+      <w:pPr>
+        <w:numPr>
+          <w:ilvl w:val="0"/>
+          <w:numId w:val="16"/>
+        </w:numPr>
+        <w:jc w:val="both"/>
+        <w:rPr>
+          <w:rFonts w:ascii="Times New Roman" w:hAnsi="Times New Roman" w:cs="Times New Roman"/>
+          <w:sz w:val="24"/>
+          <w:szCs w:val="24"/>
+        </w:rPr>
+      </w:pPr>
+      <w:r>
+        <w:rPr>
+          <w:rFonts w:ascii="Times New Roman" w:hAnsi="Times New Roman" w:cs="Times New Roman"/>
+          <w:b/>
+          <w:bCs/>
+          <w:sz w:val="24"/>
+          <w:szCs w:val="24"/>
+        </w:rPr>
+        <w:t>Interacción con Naves Espaciales:</w:t>
+      </w:r>
+    </w:p>
+    <w:p>
+      <w:pPr>
+        <w:numPr>
+          <w:ilvl w:val="1"/>
+          <w:numId w:val="16"/>
+        </w:numPr>
+        <w:jc w:val="both"/>
+        <w:rPr>
+          <w:rFonts w:ascii="Times New Roman" w:hAnsi="Times New Roman" w:cs="Times New Roman"/>
+          <w:sz w:val="24"/>
+          <w:szCs w:val="24"/>
+        </w:rPr>
+      </w:pPr>
+      <w:r>
+        <w:rPr>
+          <w:rFonts w:ascii="Times New Roman" w:hAnsi="Times New Roman" w:cs="Times New Roman"/>
+          <w:sz w:val="24"/>
+          <w:szCs w:val="24"/>
+        </w:rPr>
+        <w:t>Diseña la interfaz para la interacción con naves espaciales, teniendo en cuenta la recolección y mejora de la flota. Crea bocetos de la interfaz de usuario para estas acciones.</w:t>
+      </w:r>
+    </w:p>
+    <w:p>
+      <w:pPr>
+        <w:numPr>
+          <w:ilvl w:val="0"/>
+          <w:numId w:val="16"/>
+        </w:numPr>
+        <w:jc w:val="both"/>
+        <w:rPr>
+          <w:rFonts w:ascii="Times New Roman" w:hAnsi="Times New Roman" w:cs="Times New Roman"/>
+          <w:sz w:val="24"/>
+          <w:szCs w:val="24"/>
+        </w:rPr>
+      </w:pPr>
+      <w:r>
+        <w:rPr>
+          <w:rFonts w:ascii="Times New Roman" w:hAnsi="Times New Roman" w:cs="Times New Roman"/>
+          <w:b/>
+          <w:bCs/>
+          <w:sz w:val="24"/>
+          <w:szCs w:val="24"/>
+        </w:rPr>
+        <w:t>Planificación Estratégica en el Grafo:</w:t>
+      </w:r>
+    </w:p>
+    <w:p>
+      <w:pPr>
+        <w:numPr>
+          <w:ilvl w:val="1"/>
+          <w:numId w:val="16"/>
+        </w:numPr>
+        <w:jc w:val="both"/>
+        <w:rPr>
+          <w:rFonts w:ascii="Times New Roman" w:hAnsi="Times New Roman" w:cs="Times New Roman"/>
+          <w:sz w:val="24"/>
+          <w:szCs w:val="24"/>
+        </w:rPr>
+      </w:pPr>
+      <w:r>
+        <w:rPr>
+          <w:rFonts w:ascii="Times New Roman" w:hAnsi="Times New Roman" w:cs="Times New Roman"/>
+          <w:sz w:val="24"/>
+          <w:szCs w:val="24"/>
+        </w:rPr>
+        <w:t>Elabora esquemas visuales para la planificación estratégica. Define cómo se mostrará el grafo y qué información será visible para el jugador.</w:t>
+      </w:r>
+    </w:p>
+    <w:p>
+      <w:pPr>
+        <w:numPr>
+          <w:ilvl w:val="0"/>
+          <w:numId w:val="16"/>
+        </w:numPr>
+        <w:jc w:val="both"/>
+        <w:rPr>
+          <w:rFonts w:ascii="Times New Roman" w:hAnsi="Times New Roman" w:cs="Times New Roman"/>
+          <w:sz w:val="24"/>
+          <w:szCs w:val="24"/>
+        </w:rPr>
+      </w:pPr>
+      <w:r>
+        <w:rPr>
+          <w:rFonts w:ascii="Times New Roman" w:hAnsi="Times New Roman" w:cs="Times New Roman"/>
+          <w:b/>
+          <w:bCs/>
+          <w:sz w:val="24"/>
+          <w:szCs w:val="24"/>
+        </w:rPr>
+        <w:t>Inteligencia Artificial para Enemigos:</w:t>
+      </w:r>
+    </w:p>
+    <w:p>
+      <w:pPr>
+        <w:numPr>
+          <w:ilvl w:val="1"/>
+          <w:numId w:val="16"/>
+        </w:numPr>
+        <w:jc w:val="both"/>
+        <w:rPr>
+          <w:rFonts w:ascii="Times New Roman" w:hAnsi="Times New Roman" w:cs="Times New Roman"/>
+          <w:sz w:val="24"/>
+          <w:szCs w:val="24"/>
+        </w:rPr>
+      </w:pPr>
+      <w:r>
+        <w:rPr>
+          <w:rFonts w:ascii="Times New Roman" w:hAnsi="Times New Roman" w:cs="Times New Roman"/>
+          <w:sz w:val="24"/>
+          <w:szCs w:val="24"/>
+        </w:rPr>
+        <w:t>Define las tácticas y comportamientos clave de la inteligencia artificial de los enemigos. Describe cómo interactuarán con el jugador y entre sí.</w:t>
+      </w:r>
+    </w:p>
+    <w:p>
+      <w:pPr>
+        <w:numPr>
+          <w:ilvl w:val="0"/>
+          <w:numId w:val="16"/>
+        </w:numPr>
+        <w:jc w:val="both"/>
+        <w:rPr>
+          <w:rFonts w:ascii="Times New Roman" w:hAnsi="Times New Roman" w:cs="Times New Roman"/>
+          <w:sz w:val="24"/>
+          <w:szCs w:val="24"/>
+        </w:rPr>
+      </w:pPr>
+      <w:r>
+        <w:rPr>
+          <w:rFonts w:ascii="Times New Roman" w:hAnsi="Times New Roman" w:cs="Times New Roman"/>
+          <w:b/>
+          <w:bCs/>
+          <w:sz w:val="24"/>
+          <w:szCs w:val="24"/>
+        </w:rPr>
+        <w:t>Mejora y Personalización de Naves:</w:t>
+      </w:r>
+    </w:p>
+    <w:p>
+      <w:pPr>
+        <w:numPr>
+          <w:ilvl w:val="1"/>
+          <w:numId w:val="16"/>
+        </w:numPr>
+        <w:jc w:val="both"/>
+        <w:rPr>
+          <w:rFonts w:ascii="Times New Roman" w:hAnsi="Times New Roman" w:cs="Times New Roman"/>
+          <w:sz w:val="24"/>
+          <w:szCs w:val="24"/>
+        </w:rPr>
+      </w:pPr>
+      <w:r>
+        <w:rPr>
+          <w:rFonts w:ascii="Times New Roman" w:hAnsi="Times New Roman" w:cs="Times New Roman"/>
+          <w:sz w:val="24"/>
+          <w:szCs w:val="24"/>
+        </w:rPr>
+        <w:t>Especifica las opciones de personalización y mejora de naves. Crea bocetos o diagramas para mostrar cómo los jugadores interactuarán con estas funciones.</w:t>
+      </w:r>
+    </w:p>
+    <w:p>
+      <w:pPr>
+        <w:numPr>
+          <w:ilvl w:val="0"/>
+          <w:numId w:val="16"/>
+        </w:numPr>
+        <w:jc w:val="both"/>
+        <w:rPr>
+          <w:rFonts w:ascii="Times New Roman" w:hAnsi="Times New Roman" w:cs="Times New Roman"/>
+          <w:sz w:val="24"/>
+          <w:szCs w:val="24"/>
+        </w:rPr>
+      </w:pPr>
+      <w:r>
+        <w:rPr>
+          <w:rFonts w:ascii="Times New Roman" w:hAnsi="Times New Roman" w:cs="Times New Roman"/>
+          <w:b/>
+          <w:bCs/>
+          <w:sz w:val="24"/>
+          <w:szCs w:val="24"/>
+        </w:rPr>
+        <w:t>Sistema de Puntuación Dinámico:</w:t>
+      </w:r>
+    </w:p>
+    <w:p>
+      <w:pPr>
+        <w:numPr>
+          <w:ilvl w:val="1"/>
+          <w:numId w:val="16"/>
+        </w:numPr>
+        <w:jc w:val="both"/>
+        <w:rPr>
+          <w:rFonts w:ascii="Times New Roman" w:hAnsi="Times New Roman" w:cs="Times New Roman"/>
+          <w:sz w:val="24"/>
+          <w:szCs w:val="24"/>
+        </w:rPr>
+      </w:pPr>
+      <w:r>
+        <w:rPr>
+          <w:rFonts w:ascii="Times New Roman" w:hAnsi="Times New Roman" w:cs="Times New Roman"/>
+          <w:sz w:val="24"/>
+          <w:szCs w:val="24"/>
+        </w:rPr>
+        <w:t>Define cómo se calculará la puntuación del jugador en tiempo real. Especifica los eventos que contribuirán a la puntuación.</w:t>
+      </w:r>
+    </w:p>
+    <w:p>
+      <w:pPr>
+        <w:numPr>
+          <w:ilvl w:val="0"/>
+          <w:numId w:val="16"/>
+        </w:numPr>
+        <w:jc w:val="both"/>
+        <w:rPr>
+          <w:rFonts w:ascii="Times New Roman" w:hAnsi="Times New Roman" w:cs="Times New Roman"/>
+          <w:sz w:val="24"/>
+          <w:szCs w:val="24"/>
+        </w:rPr>
+      </w:pPr>
+      <w:r>
+        <w:rPr>
+          <w:rFonts w:ascii="Times New Roman" w:hAnsi="Times New Roman" w:cs="Times New Roman"/>
+          <w:b/>
+          <w:bCs/>
+          <w:sz w:val="24"/>
+          <w:szCs w:val="24"/>
+        </w:rPr>
+        <w:t>Desarrollo de Misiones y Objetivos:</w:t>
+      </w:r>
+    </w:p>
+    <w:p>
+      <w:pPr>
+        <w:numPr>
+          <w:ilvl w:val="1"/>
+          <w:numId w:val="16"/>
+        </w:numPr>
+        <w:jc w:val="both"/>
+        <w:rPr>
+          <w:rFonts w:ascii="Times New Roman" w:hAnsi="Times New Roman" w:cs="Times New Roman"/>
+          <w:sz w:val="24"/>
+          <w:szCs w:val="24"/>
+        </w:rPr>
+      </w:pPr>
+      <w:r>
+        <w:rPr>
+          <w:rFonts w:ascii="Times New Roman" w:hAnsi="Times New Roman" w:cs="Times New Roman"/>
+          <w:sz w:val="24"/>
+          <w:szCs w:val="24"/>
+        </w:rPr>
+        <w:t>Diseña misiones y objetivos, estableciendo los criterios para su cumplimiento y las recompensas asociadas. Define la interfaz para mostrar estas misiones.</w:t>
+      </w:r>
+    </w:p>
+    <w:p>
+      <w:pPr>
+        <w:numPr>
+          <w:ilvl w:val="0"/>
+          <w:numId w:val="16"/>
+        </w:numPr>
+        <w:jc w:val="both"/>
+        <w:rPr>
+          <w:rFonts w:ascii="Times New Roman" w:hAnsi="Times New Roman" w:cs="Times New Roman"/>
+          <w:sz w:val="24"/>
+          <w:szCs w:val="24"/>
+        </w:rPr>
+      </w:pPr>
+      <w:r>
+        <w:rPr>
+          <w:rFonts w:ascii="Times New Roman" w:hAnsi="Times New Roman" w:cs="Times New Roman"/>
+          <w:b/>
+          <w:bCs/>
+          <w:sz w:val="24"/>
+          <w:szCs w:val="24"/>
+        </w:rPr>
+        <w:t>Prototipado Inicial:</w:t>
+      </w:r>
+    </w:p>
+    <w:p>
+      <w:pPr>
+        <w:numPr>
+          <w:ilvl w:val="1"/>
+          <w:numId w:val="16"/>
+        </w:numPr>
+        <w:jc w:val="both"/>
+        <w:rPr>
+          <w:rFonts w:ascii="Times New Roman" w:hAnsi="Times New Roman" w:cs="Times New Roman"/>
+          <w:sz w:val="24"/>
+          <w:szCs w:val="24"/>
+        </w:rPr>
+      </w:pPr>
+      <w:r>
+        <w:rPr>
+          <w:rFonts w:ascii="Times New Roman" w:hAnsi="Times New Roman" w:cs="Times New Roman"/>
+          <w:sz w:val="24"/>
+          <w:szCs w:val="24"/>
+        </w:rPr>
+        <w:t>Crea prototipos iniciales utilizando herramientas de desarrollo de juegos. Estos prototipos deben ofrecer una representación funcional básica de las mecánicas de juego.</w:t>
+      </w:r>
+    </w:p>
+    <w:p>
+      <w:pPr>
+        <w:numPr>
+          <w:ilvl w:val="0"/>
+          <w:numId w:val="16"/>
+        </w:numPr>
+        <w:jc w:val="both"/>
+        <w:rPr>
+          <w:rFonts w:ascii="Times New Roman" w:hAnsi="Times New Roman" w:cs="Times New Roman"/>
+          <w:sz w:val="24"/>
+          <w:szCs w:val="24"/>
+        </w:rPr>
+      </w:pPr>
+      <w:r>
+        <w:rPr>
+          <w:rFonts w:ascii="Times New Roman" w:hAnsi="Times New Roman" w:cs="Times New Roman"/>
+          <w:b/>
+          <w:bCs/>
+          <w:sz w:val="24"/>
+          <w:szCs w:val="24"/>
+        </w:rPr>
+        <w:t>Pruebas Internas:</w:t>
+      </w:r>
+    </w:p>
+    <w:p>
+      <w:pPr>
+        <w:numPr>
+          <w:ilvl w:val="1"/>
+          <w:numId w:val="16"/>
+        </w:numPr>
+        <w:jc w:val="both"/>
+        <w:rPr>
+          <w:rFonts w:ascii="Times New Roman" w:hAnsi="Times New Roman" w:cs="Times New Roman"/>
+          <w:sz w:val="24"/>
+          <w:szCs w:val="24"/>
+        </w:rPr>
+      </w:pPr>
+      <w:r>
+        <w:rPr>
+          <w:rFonts w:ascii="Times New Roman" w:hAnsi="Times New Roman" w:cs="Times New Roman"/>
+          <w:sz w:val="24"/>
+          <w:szCs w:val="24"/>
+        </w:rPr>
+        <w:t>Realiza pruebas internas para evaluar la jugabilidad, identificar posibles problemas y ajustar la interfaz y las mecánicas según sea necesario.</w:t>
+      </w:r>
+    </w:p>
+    <w:p>
+      <w:pPr>
+        <w:numPr>
+          <w:ilvl w:val="0"/>
+          <w:numId w:val="16"/>
+        </w:numPr>
+        <w:jc w:val="both"/>
+        <w:rPr>
+          <w:rFonts w:ascii="Times New Roman" w:hAnsi="Times New Roman" w:cs="Times New Roman"/>
+          <w:sz w:val="24"/>
+          <w:szCs w:val="24"/>
+        </w:rPr>
+      </w:pPr>
+      <w:r>
+        <w:rPr>
+          <w:rFonts w:ascii="Times New Roman" w:hAnsi="Times New Roman" w:cs="Times New Roman"/>
+          <w:b/>
+          <w:bCs/>
+          <w:sz w:val="24"/>
+          <w:szCs w:val="24"/>
+        </w:rPr>
+        <w:t>Ajustes Iterativos:</w:t>
+      </w:r>
+    </w:p>
+    <w:p>
+      <w:pPr>
+        <w:numPr>
+          <w:ilvl w:val="1"/>
+          <w:numId w:val="16"/>
+        </w:numPr>
+        <w:jc w:val="both"/>
+        <w:rPr>
+          <w:rFonts w:ascii="Times New Roman" w:hAnsi="Times New Roman" w:cs="Times New Roman"/>
+          <w:sz w:val="24"/>
+          <w:szCs w:val="24"/>
+        </w:rPr>
+      </w:pPr>
+      <w:r>
+        <w:rPr>
+          <w:rFonts w:ascii="Times New Roman" w:hAnsi="Times New Roman" w:cs="Times New Roman"/>
+          <w:sz w:val="24"/>
+          <w:szCs w:val="24"/>
+        </w:rPr>
+        <w:t xml:space="preserve">Basándote en el </w:t>
+      </w:r>
+      <w:proofErr w:type="spellStart"/>
+      <w:r>
+        <w:rPr>
+          <w:rFonts w:ascii="Times New Roman" w:hAnsi="Times New Roman" w:cs="Times New Roman"/>
+          <w:sz w:val="24"/>
+          <w:szCs w:val="24"/>
+        </w:rPr>
+        <w:t>feedback</w:t>
+      </w:r>
+      <w:proofErr w:type="spellEnd"/>
+      <w:r>
+        <w:rPr>
+          <w:rFonts w:ascii="Times New Roman" w:hAnsi="Times New Roman" w:cs="Times New Roman"/>
+          <w:sz w:val="24"/>
+          <w:szCs w:val="24"/>
+        </w:rPr>
+        <w:t xml:space="preserve"> obtenido de las pruebas internas, realiza ajustes iterativos en las mecánicas y la interfaz para mejorar la experiencia del usuario.</w:t>
+      </w:r>
+    </w:p>
+    <w:p>
+      <w:pPr>
         <w:rPr>
           <w:rFonts w:ascii="Times New Roman" w:hAnsi="Times New Roman" w:cs="Times New Roman"/>
           <w:b/>
@@ -6300,6 +6859,119 @@
     </w:lvl>
   </w:abstractNum>
   <w:abstractNum w:abstractNumId="5" w15:restartNumberingAfterBreak="0">
+    <w:nsid w:val="23535C6D"/>
+    <w:multiLevelType w:val="hybridMultilevel"/>
+    <w:tmpl w:val="150A9572"/>
+    <w:lvl w:ilvl="0" w:tplc="240A0001">
+      <w:start w:val="1"/>
+      <w:numFmt w:val="bullet"/>
+      <w:lvlText w:val=""/>
+      <w:lvlJc w:val="left"/>
+      <w:pPr>
+        <w:ind w:left="720" w:hanging="360"/>
+      </w:pPr>
+      <w:rPr>
+        <w:rFonts w:ascii="Symbol" w:hAnsi="Symbol" w:hint="default"/>
+      </w:rPr>
+    </w:lvl>
+    <w:lvl w:ilvl="1" w:tplc="240A0003">
+      <w:start w:val="1"/>
+      <w:numFmt w:val="bullet"/>
+      <w:lvlText w:val="o"/>
+      <w:lvlJc w:val="left"/>
+      <w:pPr>
+        <w:ind w:left="1440" w:hanging="360"/>
+      </w:pPr>
+      <w:rPr>
+        <w:rFonts w:ascii="Courier New" w:hAnsi="Courier New" w:cs="Courier New" w:hint="default"/>
+      </w:rPr>
+    </w:lvl>
+    <w:lvl w:ilvl="2" w:tplc="240A0005" w:tentative="1">
+      <w:start w:val="1"/>
+      <w:numFmt w:val="bullet"/>
+      <w:lvlText w:val=""/>
+      <w:lvlJc w:val="left"/>
+      <w:pPr>
+        <w:ind w:left="2160" w:hanging="360"/>
+      </w:pPr>
+      <w:rPr>
+        <w:rFonts w:ascii="Wingdings" w:hAnsi="Wingdings" w:hint="default"/>
+      </w:rPr>
+    </w:lvl>
+    <w:lvl w:ilvl="3" w:tplc="240A0001" w:tentative="1">
+      <w:start w:val="1"/>
+      <w:numFmt w:val="bullet"/>
+      <w:lvlText w:val=""/>
+      <w:lvlJc w:val="left"/>
+      <w:pPr>
+        <w:ind w:left="2880" w:hanging="360"/>
+      </w:pPr>
+      <w:rPr>
+        <w:rFonts w:ascii="Symbol" w:hAnsi="Symbol" w:hint="default"/>
+      </w:rPr>
+    </w:lvl>
+    <w:lvl w:ilvl="4" w:tplc="240A0003" w:tentative="1">
+      <w:start w:val="1"/>
+      <w:numFmt w:val="bullet"/>
+      <w:lvlText w:val="o"/>
+      <w:lvlJc w:val="left"/>
+      <w:pPr>
+        <w:ind w:left="3600" w:hanging="360"/>
+      </w:pPr>
+      <w:rPr>
+        <w:rFonts w:ascii="Courier New" w:hAnsi="Courier New" w:cs="Courier New" w:hint="default"/>
+      </w:rPr>
+    </w:lvl>
+    <w:lvl w:ilvl="5" w:tplc="240A0005" w:tentative="1">
+      <w:start w:val="1"/>
+      <w:numFmt w:val="bullet"/>
+      <w:lvlText w:val=""/>
+      <w:lvlJc w:val="left"/>
+      <w:pPr>
+        <w:ind w:left="4320" w:hanging="360"/>
+      </w:pPr>
+      <w:rPr>
+        <w:rFonts w:ascii="Wingdings" w:hAnsi="Wingdings" w:hint="default"/>
+      </w:rPr>
+    </w:lvl>
+    <w:lvl w:ilvl="6" w:tplc="240A0001" w:tentative="1">
+      <w:start w:val="1"/>
+      <w:numFmt w:val="bullet"/>
+      <w:lvlText w:val=""/>
+      <w:lvlJc w:val="left"/>
+      <w:pPr>
+        <w:ind w:left="5040" w:hanging="360"/>
+      </w:pPr>
+      <w:rPr>
+        <w:rFonts w:ascii="Symbol" w:hAnsi="Symbol" w:hint="default"/>
+      </w:rPr>
+    </w:lvl>
+    <w:lvl w:ilvl="7" w:tplc="240A0003" w:tentative="1">
+      <w:start w:val="1"/>
+      <w:numFmt w:val="bullet"/>
+      <w:lvlText w:val="o"/>
+      <w:lvlJc w:val="left"/>
+      <w:pPr>
+        <w:ind w:left="5760" w:hanging="360"/>
+      </w:pPr>
+      <w:rPr>
+        <w:rFonts w:ascii="Courier New" w:hAnsi="Courier New" w:cs="Courier New" w:hint="default"/>
+      </w:rPr>
+    </w:lvl>
+    <w:lvl w:ilvl="8" w:tplc="240A0005" w:tentative="1">
+      <w:start w:val="1"/>
+      <w:numFmt w:val="bullet"/>
+      <w:lvlText w:val=""/>
+      <w:lvlJc w:val="left"/>
+      <w:pPr>
+        <w:ind w:left="6480" w:hanging="360"/>
+      </w:pPr>
+      <w:rPr>
+        <w:rFonts w:ascii="Wingdings" w:hAnsi="Wingdings" w:hint="default"/>
+      </w:rPr>
+    </w:lvl>
+  </w:abstractNum>
+  <w:abstractNum w:abstractNumId="6" w15:restartNumberingAfterBreak="0">
     <w:nsid w:val="382A5A6D"/>
     <w:multiLevelType w:val="multilevel"/>
     <w:tmpl w:val="E922830A"/>
@@ -6412,7 +7084,7 @@
       </w:pPr>
     </w:lvl>
   </w:abstractNum>
-  <w:abstractNum w:abstractNumId="6" w15:restartNumberingAfterBreak="0">
+  <w:abstractNum w:abstractNumId="7" w15:restartNumberingAfterBreak="0">
     <w:nsid w:val="3B461B4C"/>
     <w:multiLevelType w:val="hybridMultilevel"/>
     <w:tmpl w:val="AB707650"/>
@@ -6502,7 +7174,7 @@
       </w:pPr>
     </w:lvl>
   </w:abstractNum>
-  <w:abstractNum w:abstractNumId="7" w15:restartNumberingAfterBreak="0">
+  <w:abstractNum w:abstractNumId="8" w15:restartNumberingAfterBreak="0">
     <w:nsid w:val="3F7E0738"/>
     <w:multiLevelType w:val="multilevel"/>
     <w:tmpl w:val="E922830A"/>
@@ -6615,7 +7287,7 @@
       </w:pPr>
     </w:lvl>
   </w:abstractNum>
-  <w:abstractNum w:abstractNumId="8" w15:restartNumberingAfterBreak="0">
+  <w:abstractNum w:abstractNumId="9" w15:restartNumberingAfterBreak="0">
     <w:nsid w:val="48D00851"/>
     <w:multiLevelType w:val="hybridMultilevel"/>
     <w:tmpl w:val="77742092"/>
@@ -6704,7 +7376,7 @@
       </w:pPr>
     </w:lvl>
   </w:abstractNum>
-  <w:abstractNum w:abstractNumId="9" w15:restartNumberingAfterBreak="0">
+  <w:abstractNum w:abstractNumId="10" w15:restartNumberingAfterBreak="0">
     <w:nsid w:val="67CA07B6"/>
     <w:multiLevelType w:val="hybridMultilevel"/>
     <w:tmpl w:val="F9F6E082"/>
@@ -6817,7 +7489,7 @@
       </w:rPr>
     </w:lvl>
   </w:abstractNum>
-  <w:abstractNum w:abstractNumId="10" w15:restartNumberingAfterBreak="0">
+  <w:abstractNum w:abstractNumId="11" w15:restartNumberingAfterBreak="0">
     <w:nsid w:val="695F34E6"/>
     <w:multiLevelType w:val="multilevel"/>
     <w:tmpl w:val="1E9A48C6"/>
@@ -6966,7 +7638,7 @@
       </w:rPr>
     </w:lvl>
   </w:abstractNum>
-  <w:abstractNum w:abstractNumId="11" w15:restartNumberingAfterBreak="0">
+  <w:abstractNum w:abstractNumId="12" w15:restartNumberingAfterBreak="0">
     <w:nsid w:val="699E2330"/>
     <w:multiLevelType w:val="multilevel"/>
     <w:tmpl w:val="64B02766"/>
@@ -7079,7 +7751,7 @@
       </w:pPr>
     </w:lvl>
   </w:abstractNum>
-  <w:abstractNum w:abstractNumId="12" w15:restartNumberingAfterBreak="0">
+  <w:abstractNum w:abstractNumId="13" w15:restartNumberingAfterBreak="0">
     <w:nsid w:val="6C6111E0"/>
     <w:multiLevelType w:val="multilevel"/>
     <w:tmpl w:val="E4B20714"/>
@@ -7192,7 +7864,7 @@
       </w:pPr>
     </w:lvl>
   </w:abstractNum>
-  <w:abstractNum w:abstractNumId="13" w15:restartNumberingAfterBreak="0">
+  <w:abstractNum w:abstractNumId="14" w15:restartNumberingAfterBreak="0">
     <w:nsid w:val="725C0039"/>
     <w:multiLevelType w:val="multilevel"/>
     <w:tmpl w:val="314C8802"/>
@@ -7305,7 +7977,7 @@
       </w:pPr>
     </w:lvl>
   </w:abstractNum>
-  <w:abstractNum w:abstractNumId="14" w15:restartNumberingAfterBreak="0">
+  <w:abstractNum w:abstractNumId="15" w15:restartNumberingAfterBreak="0">
     <w:nsid w:val="7EED2B73"/>
     <w:multiLevelType w:val="multilevel"/>
     <w:tmpl w:val="314C8802"/>
@@ -7419,34 +8091,34 @@
     </w:lvl>
   </w:abstractNum>
   <w:num w:numId="1" w16cid:durableId="1448625435">
-    <w:abstractNumId w:val="9"/>
+    <w:abstractNumId w:val="10"/>
   </w:num>
   <w:num w:numId="2" w16cid:durableId="1541087527">
     <w:abstractNumId w:val="1"/>
   </w:num>
   <w:num w:numId="3" w16cid:durableId="685713943">
-    <w:abstractNumId w:val="14"/>
+    <w:abstractNumId w:val="15"/>
   </w:num>
   <w:num w:numId="4" w16cid:durableId="1439063328">
     <w:abstractNumId w:val="3"/>
   </w:num>
   <w:num w:numId="5" w16cid:durableId="648825151">
-    <w:abstractNumId w:val="13"/>
+    <w:abstractNumId w:val="14"/>
   </w:num>
   <w:num w:numId="6" w16cid:durableId="620183226">
     <w:abstractNumId w:val="2"/>
   </w:num>
   <w:num w:numId="7" w16cid:durableId="1907110015">
+    <w:abstractNumId w:val="13"/>
+  </w:num>
+  <w:num w:numId="8" w16cid:durableId="1777214058">
     <w:abstractNumId w:val="12"/>
   </w:num>
-  <w:num w:numId="8" w16cid:durableId="1777214058">
-    <w:abstractNumId w:val="11"/>
-  </w:num>
   <w:num w:numId="9" w16cid:durableId="1910730584">
-    <w:abstractNumId w:val="6"/>
+    <w:abstractNumId w:val="7"/>
   </w:num>
   <w:num w:numId="10" w16cid:durableId="1453129919">
-    <w:abstractNumId w:val="8"/>
+    <w:abstractNumId w:val="9"/>
   </w:num>
   <w:num w:numId="11" w16cid:durableId="523979927">
     <w:abstractNumId w:val="4"/>
@@ -7455,13 +8127,16 @@
     <w:abstractNumId w:val="0"/>
   </w:num>
   <w:num w:numId="13" w16cid:durableId="447239789">
-    <w:abstractNumId w:val="10"/>
+    <w:abstractNumId w:val="11"/>
   </w:num>
   <w:num w:numId="14" w16cid:durableId="1850824707">
-    <w:abstractNumId w:val="5"/>
+    <w:abstractNumId w:val="6"/>
   </w:num>
   <w:num w:numId="15" w16cid:durableId="735471150">
-    <w:abstractNumId w:val="7"/>
+    <w:abstractNumId w:val="8"/>
+  </w:num>
+  <w:num w:numId="16" w16cid:durableId="1207720209">
+    <w:abstractNumId w:val="5"/>
   </w:num>
 </w:numbering>
 </file>

</xml_diff>

<commit_message>
Fase 5 (metodo de la ingenieria) Definición de criterios
</commit_message>
<xml_diff>
--- a/doc/El METODO DE DISEÑO DE LA INGENIERIA.docx
+++ b/doc/El METODO DE DISEÑO DE LA INGENIERIA.docx
@@ -6268,10 +6268,922 @@
     </w:p>
     <w:p>
       <w:pPr>
-        <w:rPr>
-          <w:rFonts w:ascii="Times New Roman" w:hAnsi="Times New Roman" w:cs="Times New Roman"/>
+        <w:jc w:val="both"/>
+        <w:rPr>
+          <w:rFonts w:ascii="Times New Roman" w:hAnsi="Times New Roman" w:cs="Times New Roman"/>
+          <w:sz w:val="24"/>
+          <w:szCs w:val="24"/>
+        </w:rPr>
+      </w:pPr>
+    </w:p>
+    <w:p>
+      <w:pPr>
+        <w:rPr>
+          <w:rFonts w:ascii="Times New Roman" w:eastAsia="Times New Roman" w:hAnsi="Times New Roman" w:cs="Times New Roman"/>
           <w:b/>
           <w:bCs/>
+          <w:color w:val="000000"/>
+          <w:kern w:val="0"/>
+          <w:sz w:val="24"/>
+          <w:szCs w:val="24"/>
+          <w:lang w:eastAsia="es-CO"/>
+          <w14:ligatures w14:val="none"/>
+        </w:rPr>
+      </w:pPr>
+      <w:r>
+        <w:rPr>
+          <w:rFonts w:ascii="Times New Roman" w:eastAsia="Times New Roman" w:hAnsi="Times New Roman" w:cs="Times New Roman"/>
+          <w:b/>
+          <w:bCs/>
+          <w:color w:val="000000"/>
+          <w:kern w:val="0"/>
+          <w:sz w:val="24"/>
+          <w:szCs w:val="24"/>
+          <w:lang w:eastAsia="es-CO"/>
+          <w14:ligatures w14:val="none"/>
+        </w:rPr>
+        <w:t>FASE 5: EVALUACIÓN Y SELECCIÓN DE LA MEJOR SOLUCIÓN</w:t>
+      </w:r>
+    </w:p>
+    <w:p>
+      <w:pPr>
+        <w:jc w:val="both"/>
+        <w:rPr>
+          <w:rFonts w:ascii="Times New Roman" w:hAnsi="Times New Roman" w:cs="Times New Roman"/>
+          <w:b/>
+          <w:bCs/>
+          <w:sz w:val="24"/>
+          <w:szCs w:val="24"/>
+        </w:rPr>
+      </w:pPr>
+      <w:r>
+        <w:rPr>
+          <w:rFonts w:ascii="Times New Roman" w:hAnsi="Times New Roman" w:cs="Times New Roman"/>
+          <w:b/>
+          <w:bCs/>
+          <w:sz w:val="24"/>
+          <w:szCs w:val="24"/>
+        </w:rPr>
+        <w:t>Definición de criterios de evaluación</w:t>
+      </w:r>
+    </w:p>
+    <w:p>
+      <w:pPr>
+        <w:jc w:val="both"/>
+        <w:rPr>
+          <w:rFonts w:ascii="Times New Roman" w:hAnsi="Times New Roman" w:cs="Times New Roman"/>
+          <w:sz w:val="24"/>
+          <w:szCs w:val="24"/>
+        </w:rPr>
+      </w:pPr>
+      <w:r>
+        <w:rPr>
+          <w:rFonts w:ascii="Times New Roman" w:hAnsi="Times New Roman" w:cs="Times New Roman"/>
+          <w:sz w:val="24"/>
+          <w:szCs w:val="24"/>
+        </w:rPr>
+        <w:t>Para evaluar y seleccionar la mejor solución, definiremos criterios en función de las necesidades y requisitos identificados en las fases anteriores:</w:t>
+      </w:r>
+    </w:p>
+    <w:p>
+      <w:pPr>
+        <w:jc w:val="both"/>
+        <w:rPr>
+          <w:rFonts w:ascii="Times New Roman" w:hAnsi="Times New Roman" w:cs="Times New Roman"/>
+          <w:sz w:val="24"/>
+          <w:szCs w:val="24"/>
+        </w:rPr>
+      </w:pPr>
+    </w:p>
+    <w:p>
+      <w:pPr>
+        <w:jc w:val="both"/>
+        <w:rPr>
+          <w:rFonts w:ascii="Times New Roman" w:hAnsi="Times New Roman" w:cs="Times New Roman"/>
+          <w:b/>
+          <w:bCs/>
+          <w:sz w:val="24"/>
+          <w:szCs w:val="24"/>
+        </w:rPr>
+      </w:pPr>
+      <w:r>
+        <w:rPr>
+          <w:rFonts w:ascii="Times New Roman" w:hAnsi="Times New Roman" w:cs="Times New Roman"/>
+          <w:b/>
+          <w:bCs/>
+          <w:sz w:val="24"/>
+          <w:szCs w:val="24"/>
+        </w:rPr>
+        <w:t>Criterio A. Experiencia del Usuario (Jugabilidad):</w:t>
+      </w:r>
+    </w:p>
+    <w:p>
+      <w:pPr>
+        <w:numPr>
+          <w:ilvl w:val="0"/>
+          <w:numId w:val="17"/>
+        </w:numPr>
+        <w:jc w:val="both"/>
+        <w:rPr>
+          <w:rFonts w:ascii="Times New Roman" w:hAnsi="Times New Roman" w:cs="Times New Roman"/>
+          <w:sz w:val="24"/>
+          <w:szCs w:val="24"/>
+        </w:rPr>
+      </w:pPr>
+      <w:r>
+        <w:rPr>
+          <w:rFonts w:ascii="Times New Roman" w:hAnsi="Times New Roman" w:cs="Times New Roman"/>
+          <w:b/>
+          <w:bCs/>
+          <w:sz w:val="24"/>
+          <w:szCs w:val="24"/>
+        </w:rPr>
+        <w:t>[4] Jugabilidad Excepcional:</w:t>
+      </w:r>
+    </w:p>
+    <w:p>
+      <w:pPr>
+        <w:numPr>
+          <w:ilvl w:val="1"/>
+          <w:numId w:val="17"/>
+        </w:numPr>
+        <w:jc w:val="both"/>
+        <w:rPr>
+          <w:rFonts w:ascii="Times New Roman" w:hAnsi="Times New Roman" w:cs="Times New Roman"/>
+          <w:sz w:val="24"/>
+          <w:szCs w:val="24"/>
+        </w:rPr>
+      </w:pPr>
+      <w:r>
+        <w:rPr>
+          <w:rFonts w:ascii="Times New Roman" w:hAnsi="Times New Roman" w:cs="Times New Roman"/>
+          <w:sz w:val="24"/>
+          <w:szCs w:val="24"/>
+        </w:rPr>
+        <w:t>La solución ofrece una experiencia de usuario altamente envolvente y satisfactoria, con controles intuitivos y una curva de aprendizaje amigable.</w:t>
+      </w:r>
+    </w:p>
+    <w:p>
+      <w:pPr>
+        <w:numPr>
+          <w:ilvl w:val="0"/>
+          <w:numId w:val="17"/>
+        </w:numPr>
+        <w:jc w:val="both"/>
+        <w:rPr>
+          <w:rFonts w:ascii="Times New Roman" w:hAnsi="Times New Roman" w:cs="Times New Roman"/>
+          <w:sz w:val="24"/>
+          <w:szCs w:val="24"/>
+        </w:rPr>
+      </w:pPr>
+      <w:r>
+        <w:rPr>
+          <w:rFonts w:ascii="Times New Roman" w:hAnsi="Times New Roman" w:cs="Times New Roman"/>
+          <w:b/>
+          <w:bCs/>
+          <w:sz w:val="24"/>
+          <w:szCs w:val="24"/>
+        </w:rPr>
+        <w:t>[3] Jugabilidad Mejor que Satisfactoria:</w:t>
+      </w:r>
+    </w:p>
+    <w:p>
+      <w:pPr>
+        <w:numPr>
+          <w:ilvl w:val="1"/>
+          <w:numId w:val="17"/>
+        </w:numPr>
+        <w:jc w:val="both"/>
+        <w:rPr>
+          <w:rFonts w:ascii="Times New Roman" w:hAnsi="Times New Roman" w:cs="Times New Roman"/>
+          <w:sz w:val="24"/>
+          <w:szCs w:val="24"/>
+        </w:rPr>
+      </w:pPr>
+      <w:r>
+        <w:rPr>
+          <w:rFonts w:ascii="Times New Roman" w:hAnsi="Times New Roman" w:cs="Times New Roman"/>
+          <w:sz w:val="24"/>
+          <w:szCs w:val="24"/>
+        </w:rPr>
+        <w:t>La experiencia del usuario es buena, aunque puede haber algunas áreas de mejora en términos de controles o fluidez del juego.</w:t>
+      </w:r>
+    </w:p>
+    <w:p>
+      <w:pPr>
+        <w:numPr>
+          <w:ilvl w:val="0"/>
+          <w:numId w:val="17"/>
+        </w:numPr>
+        <w:jc w:val="both"/>
+        <w:rPr>
+          <w:rFonts w:ascii="Times New Roman" w:hAnsi="Times New Roman" w:cs="Times New Roman"/>
+          <w:sz w:val="24"/>
+          <w:szCs w:val="24"/>
+        </w:rPr>
+      </w:pPr>
+      <w:r>
+        <w:rPr>
+          <w:rFonts w:ascii="Times New Roman" w:hAnsi="Times New Roman" w:cs="Times New Roman"/>
+          <w:b/>
+          <w:bCs/>
+          <w:sz w:val="24"/>
+          <w:szCs w:val="24"/>
+        </w:rPr>
+        <w:t>[2] Jugabilidad Aceptable:</w:t>
+      </w:r>
+    </w:p>
+    <w:p>
+      <w:pPr>
+        <w:numPr>
+          <w:ilvl w:val="1"/>
+          <w:numId w:val="17"/>
+        </w:numPr>
+        <w:jc w:val="both"/>
+        <w:rPr>
+          <w:rFonts w:ascii="Times New Roman" w:hAnsi="Times New Roman" w:cs="Times New Roman"/>
+          <w:sz w:val="24"/>
+          <w:szCs w:val="24"/>
+        </w:rPr>
+      </w:pPr>
+      <w:r>
+        <w:rPr>
+          <w:rFonts w:ascii="Times New Roman" w:hAnsi="Times New Roman" w:cs="Times New Roman"/>
+          <w:sz w:val="24"/>
+          <w:szCs w:val="24"/>
+        </w:rPr>
+        <w:t>La solución cumple con los requisitos mínimos de jugabilidad, pero podría ser menos atractiva o más difícil de entender.</w:t>
+      </w:r>
+    </w:p>
+    <w:p>
+      <w:pPr>
+        <w:numPr>
+          <w:ilvl w:val="0"/>
+          <w:numId w:val="17"/>
+        </w:numPr>
+        <w:jc w:val="both"/>
+        <w:rPr>
+          <w:rFonts w:ascii="Times New Roman" w:hAnsi="Times New Roman" w:cs="Times New Roman"/>
+          <w:sz w:val="24"/>
+          <w:szCs w:val="24"/>
+        </w:rPr>
+      </w:pPr>
+      <w:r>
+        <w:rPr>
+          <w:rFonts w:ascii="Times New Roman" w:hAnsi="Times New Roman" w:cs="Times New Roman"/>
+          <w:b/>
+          <w:bCs/>
+          <w:sz w:val="24"/>
+          <w:szCs w:val="24"/>
+        </w:rPr>
+        <w:t>[1] Jugabilidad Limitada:</w:t>
+      </w:r>
+    </w:p>
+    <w:p>
+      <w:pPr>
+        <w:numPr>
+          <w:ilvl w:val="1"/>
+          <w:numId w:val="17"/>
+        </w:numPr>
+        <w:jc w:val="both"/>
+        <w:rPr>
+          <w:rFonts w:ascii="Times New Roman" w:hAnsi="Times New Roman" w:cs="Times New Roman"/>
+          <w:sz w:val="24"/>
+          <w:szCs w:val="24"/>
+        </w:rPr>
+      </w:pPr>
+      <w:r>
+        <w:rPr>
+          <w:rFonts w:ascii="Times New Roman" w:hAnsi="Times New Roman" w:cs="Times New Roman"/>
+          <w:sz w:val="24"/>
+          <w:szCs w:val="24"/>
+        </w:rPr>
+        <w:t>La experiencia del usuario es insatisfactoria, con problemas significativos en la jugabilidad.</w:t>
+      </w:r>
+    </w:p>
+    <w:p>
+      <w:pPr>
+        <w:jc w:val="both"/>
+        <w:rPr>
+          <w:rFonts w:ascii="Times New Roman" w:hAnsi="Times New Roman" w:cs="Times New Roman"/>
+          <w:b/>
+          <w:bCs/>
+          <w:sz w:val="24"/>
+          <w:szCs w:val="24"/>
+        </w:rPr>
+      </w:pPr>
+      <w:r>
+        <w:rPr>
+          <w:rFonts w:ascii="Times New Roman" w:hAnsi="Times New Roman" w:cs="Times New Roman"/>
+          <w:b/>
+          <w:bCs/>
+          <w:sz w:val="24"/>
+          <w:szCs w:val="24"/>
+        </w:rPr>
+        <w:t>Criterio B. Complejidad del Grafo y Navegación Estratégica:</w:t>
+      </w:r>
+    </w:p>
+    <w:p>
+      <w:pPr>
+        <w:numPr>
+          <w:ilvl w:val="0"/>
+          <w:numId w:val="18"/>
+        </w:numPr>
+        <w:jc w:val="both"/>
+        <w:rPr>
+          <w:rFonts w:ascii="Times New Roman" w:hAnsi="Times New Roman" w:cs="Times New Roman"/>
+          <w:sz w:val="24"/>
+          <w:szCs w:val="24"/>
+        </w:rPr>
+      </w:pPr>
+      <w:r>
+        <w:rPr>
+          <w:rFonts w:ascii="Times New Roman" w:hAnsi="Times New Roman" w:cs="Times New Roman"/>
+          <w:b/>
+          <w:bCs/>
+          <w:sz w:val="24"/>
+          <w:szCs w:val="24"/>
+        </w:rPr>
+        <w:t>[4] Complejidad Óptima:</w:t>
+      </w:r>
+    </w:p>
+    <w:p>
+      <w:pPr>
+        <w:numPr>
+          <w:ilvl w:val="1"/>
+          <w:numId w:val="18"/>
+        </w:numPr>
+        <w:jc w:val="both"/>
+        <w:rPr>
+          <w:rFonts w:ascii="Times New Roman" w:hAnsi="Times New Roman" w:cs="Times New Roman"/>
+          <w:sz w:val="24"/>
+          <w:szCs w:val="24"/>
+        </w:rPr>
+      </w:pPr>
+      <w:r>
+        <w:rPr>
+          <w:rFonts w:ascii="Times New Roman" w:hAnsi="Times New Roman" w:cs="Times New Roman"/>
+          <w:sz w:val="24"/>
+          <w:szCs w:val="24"/>
+        </w:rPr>
+        <w:t>El grafo ofrece una complejidad adecuada para la navegación estratégica, desafiando al jugador sin resultar abrumador.</w:t>
+      </w:r>
+    </w:p>
+    <w:p>
+      <w:pPr>
+        <w:numPr>
+          <w:ilvl w:val="0"/>
+          <w:numId w:val="18"/>
+        </w:numPr>
+        <w:jc w:val="both"/>
+        <w:rPr>
+          <w:rFonts w:ascii="Times New Roman" w:hAnsi="Times New Roman" w:cs="Times New Roman"/>
+          <w:sz w:val="24"/>
+          <w:szCs w:val="24"/>
+        </w:rPr>
+      </w:pPr>
+      <w:r>
+        <w:rPr>
+          <w:rFonts w:ascii="Times New Roman" w:hAnsi="Times New Roman" w:cs="Times New Roman"/>
+          <w:b/>
+          <w:bCs/>
+          <w:sz w:val="24"/>
+          <w:szCs w:val="24"/>
+        </w:rPr>
+        <w:t>[3] Complejidad Moderada:</w:t>
+      </w:r>
+    </w:p>
+    <w:p>
+      <w:pPr>
+        <w:numPr>
+          <w:ilvl w:val="1"/>
+          <w:numId w:val="18"/>
+        </w:numPr>
+        <w:jc w:val="both"/>
+        <w:rPr>
+          <w:rFonts w:ascii="Times New Roman" w:hAnsi="Times New Roman" w:cs="Times New Roman"/>
+          <w:sz w:val="24"/>
+          <w:szCs w:val="24"/>
+        </w:rPr>
+      </w:pPr>
+      <w:r>
+        <w:rPr>
+          <w:rFonts w:ascii="Times New Roman" w:hAnsi="Times New Roman" w:cs="Times New Roman"/>
+          <w:sz w:val="24"/>
+          <w:szCs w:val="24"/>
+        </w:rPr>
+        <w:t>El grafo proporciona un buen equilibrio entre desafío y accesibilidad, aunque puede haber áreas donde se puede ajustar la complejidad.</w:t>
+      </w:r>
+    </w:p>
+    <w:p>
+      <w:pPr>
+        <w:numPr>
+          <w:ilvl w:val="0"/>
+          <w:numId w:val="18"/>
+        </w:numPr>
+        <w:jc w:val="both"/>
+        <w:rPr>
+          <w:rFonts w:ascii="Times New Roman" w:hAnsi="Times New Roman" w:cs="Times New Roman"/>
+          <w:sz w:val="24"/>
+          <w:szCs w:val="24"/>
+        </w:rPr>
+      </w:pPr>
+      <w:r>
+        <w:rPr>
+          <w:rFonts w:ascii="Times New Roman" w:hAnsi="Times New Roman" w:cs="Times New Roman"/>
+          <w:b/>
+          <w:bCs/>
+          <w:sz w:val="24"/>
+          <w:szCs w:val="24"/>
+        </w:rPr>
+        <w:t>[2] Complejidad Menor:</w:t>
+      </w:r>
+    </w:p>
+    <w:p>
+      <w:pPr>
+        <w:numPr>
+          <w:ilvl w:val="1"/>
+          <w:numId w:val="18"/>
+        </w:numPr>
+        <w:jc w:val="both"/>
+        <w:rPr>
+          <w:rFonts w:ascii="Times New Roman" w:hAnsi="Times New Roman" w:cs="Times New Roman"/>
+          <w:sz w:val="24"/>
+          <w:szCs w:val="24"/>
+        </w:rPr>
+      </w:pPr>
+      <w:r>
+        <w:rPr>
+          <w:rFonts w:ascii="Times New Roman" w:hAnsi="Times New Roman" w:cs="Times New Roman"/>
+          <w:sz w:val="24"/>
+          <w:szCs w:val="24"/>
+        </w:rPr>
+        <w:t>La complejidad del grafo es menor de lo esperado, lo que puede afectar negativamente la experiencia estratégica.</w:t>
+      </w:r>
+    </w:p>
+    <w:p>
+      <w:pPr>
+        <w:numPr>
+          <w:ilvl w:val="0"/>
+          <w:numId w:val="18"/>
+        </w:numPr>
+        <w:jc w:val="both"/>
+        <w:rPr>
+          <w:rFonts w:ascii="Times New Roman" w:hAnsi="Times New Roman" w:cs="Times New Roman"/>
+          <w:sz w:val="24"/>
+          <w:szCs w:val="24"/>
+        </w:rPr>
+      </w:pPr>
+      <w:r>
+        <w:rPr>
+          <w:rFonts w:ascii="Times New Roman" w:hAnsi="Times New Roman" w:cs="Times New Roman"/>
+          <w:b/>
+          <w:bCs/>
+          <w:sz w:val="24"/>
+          <w:szCs w:val="24"/>
+        </w:rPr>
+        <w:t>[1] Complejidad Excesiva:</w:t>
+      </w:r>
+    </w:p>
+    <w:p>
+      <w:pPr>
+        <w:numPr>
+          <w:ilvl w:val="1"/>
+          <w:numId w:val="18"/>
+        </w:numPr>
+        <w:jc w:val="both"/>
+        <w:rPr>
+          <w:rFonts w:ascii="Times New Roman" w:hAnsi="Times New Roman" w:cs="Times New Roman"/>
+          <w:sz w:val="24"/>
+          <w:szCs w:val="24"/>
+        </w:rPr>
+      </w:pPr>
+      <w:r>
+        <w:rPr>
+          <w:rFonts w:ascii="Times New Roman" w:hAnsi="Times New Roman" w:cs="Times New Roman"/>
+          <w:sz w:val="24"/>
+          <w:szCs w:val="24"/>
+        </w:rPr>
+        <w:t>La complejidad del grafo dificulta significativamente la navegación estratégica, afectando negativamente la jugabilidad.</w:t>
+      </w:r>
+    </w:p>
+    <w:p>
+      <w:pPr>
+        <w:jc w:val="both"/>
+        <w:rPr>
+          <w:rFonts w:ascii="Times New Roman" w:hAnsi="Times New Roman" w:cs="Times New Roman"/>
+          <w:b/>
+          <w:bCs/>
+          <w:sz w:val="24"/>
+          <w:szCs w:val="24"/>
+        </w:rPr>
+      </w:pPr>
+      <w:r>
+        <w:rPr>
+          <w:rFonts w:ascii="Times New Roman" w:hAnsi="Times New Roman" w:cs="Times New Roman"/>
+          <w:b/>
+          <w:bCs/>
+          <w:sz w:val="24"/>
+          <w:szCs w:val="24"/>
+        </w:rPr>
+        <w:t>Criterio C. Variedad y Desafío del Combate Espacial:</w:t>
+      </w:r>
+    </w:p>
+    <w:p>
+      <w:pPr>
+        <w:numPr>
+          <w:ilvl w:val="0"/>
+          <w:numId w:val="19"/>
+        </w:numPr>
+        <w:jc w:val="both"/>
+        <w:rPr>
+          <w:rFonts w:ascii="Times New Roman" w:hAnsi="Times New Roman" w:cs="Times New Roman"/>
+          <w:sz w:val="24"/>
+          <w:szCs w:val="24"/>
+        </w:rPr>
+      </w:pPr>
+      <w:r>
+        <w:rPr>
+          <w:rFonts w:ascii="Times New Roman" w:hAnsi="Times New Roman" w:cs="Times New Roman"/>
+          <w:b/>
+          <w:bCs/>
+          <w:sz w:val="24"/>
+          <w:szCs w:val="24"/>
+        </w:rPr>
+        <w:t>[4] Variedad y Desafío Óptimos:</w:t>
+      </w:r>
+    </w:p>
+    <w:p>
+      <w:pPr>
+        <w:numPr>
+          <w:ilvl w:val="1"/>
+          <w:numId w:val="19"/>
+        </w:numPr>
+        <w:jc w:val="both"/>
+        <w:rPr>
+          <w:rFonts w:ascii="Times New Roman" w:hAnsi="Times New Roman" w:cs="Times New Roman"/>
+          <w:sz w:val="24"/>
+          <w:szCs w:val="24"/>
+        </w:rPr>
+      </w:pPr>
+      <w:r>
+        <w:rPr>
+          <w:rFonts w:ascii="Times New Roman" w:hAnsi="Times New Roman" w:cs="Times New Roman"/>
+          <w:sz w:val="24"/>
+          <w:szCs w:val="24"/>
+        </w:rPr>
+        <w:t>El sistema de combate ofrece una amplia variedad de tácticas y desafíos, manteniendo al jugador comprometido y entretenido.</w:t>
+      </w:r>
+    </w:p>
+    <w:p>
+      <w:pPr>
+        <w:numPr>
+          <w:ilvl w:val="0"/>
+          <w:numId w:val="19"/>
+        </w:numPr>
+        <w:jc w:val="both"/>
+        <w:rPr>
+          <w:rFonts w:ascii="Times New Roman" w:hAnsi="Times New Roman" w:cs="Times New Roman"/>
+          <w:sz w:val="24"/>
+          <w:szCs w:val="24"/>
+        </w:rPr>
+      </w:pPr>
+      <w:r>
+        <w:rPr>
+          <w:rFonts w:ascii="Times New Roman" w:hAnsi="Times New Roman" w:cs="Times New Roman"/>
+          <w:b/>
+          <w:bCs/>
+          <w:sz w:val="24"/>
+          <w:szCs w:val="24"/>
+        </w:rPr>
+        <w:t>[3] Variedad y Desafío Adecuados:</w:t>
+      </w:r>
+    </w:p>
+    <w:p>
+      <w:pPr>
+        <w:numPr>
+          <w:ilvl w:val="1"/>
+          <w:numId w:val="19"/>
+        </w:numPr>
+        <w:jc w:val="both"/>
+        <w:rPr>
+          <w:rFonts w:ascii="Times New Roman" w:hAnsi="Times New Roman" w:cs="Times New Roman"/>
+          <w:sz w:val="24"/>
+          <w:szCs w:val="24"/>
+        </w:rPr>
+      </w:pPr>
+      <w:r>
+        <w:rPr>
+          <w:rFonts w:ascii="Times New Roman" w:hAnsi="Times New Roman" w:cs="Times New Roman"/>
+          <w:sz w:val="24"/>
+          <w:szCs w:val="24"/>
+        </w:rPr>
+        <w:t>El combate es satisfactorio, pero puede haber áreas donde se puede agregar más variedad o desafío.</w:t>
+      </w:r>
+    </w:p>
+    <w:p>
+      <w:pPr>
+        <w:numPr>
+          <w:ilvl w:val="0"/>
+          <w:numId w:val="19"/>
+        </w:numPr>
+        <w:jc w:val="both"/>
+        <w:rPr>
+          <w:rFonts w:ascii="Times New Roman" w:hAnsi="Times New Roman" w:cs="Times New Roman"/>
+          <w:sz w:val="24"/>
+          <w:szCs w:val="24"/>
+        </w:rPr>
+      </w:pPr>
+      <w:r>
+        <w:rPr>
+          <w:rFonts w:ascii="Times New Roman" w:hAnsi="Times New Roman" w:cs="Times New Roman"/>
+          <w:b/>
+          <w:bCs/>
+          <w:sz w:val="24"/>
+          <w:szCs w:val="24"/>
+        </w:rPr>
+        <w:t>[2] Variedad y Desafío Limitados:</w:t>
+      </w:r>
+    </w:p>
+    <w:p>
+      <w:pPr>
+        <w:numPr>
+          <w:ilvl w:val="1"/>
+          <w:numId w:val="19"/>
+        </w:numPr>
+        <w:jc w:val="both"/>
+        <w:rPr>
+          <w:rFonts w:ascii="Times New Roman" w:hAnsi="Times New Roman" w:cs="Times New Roman"/>
+          <w:sz w:val="24"/>
+          <w:szCs w:val="24"/>
+        </w:rPr>
+      </w:pPr>
+      <w:r>
+        <w:rPr>
+          <w:rFonts w:ascii="Times New Roman" w:hAnsi="Times New Roman" w:cs="Times New Roman"/>
+          <w:sz w:val="24"/>
+          <w:szCs w:val="24"/>
+        </w:rPr>
+        <w:t>El sistema de combate puede carecer de variedad o presentar desafíos insuficientes para mantener el interés del jugador.</w:t>
+      </w:r>
+    </w:p>
+    <w:p>
+      <w:pPr>
+        <w:numPr>
+          <w:ilvl w:val="0"/>
+          <w:numId w:val="19"/>
+        </w:numPr>
+        <w:jc w:val="both"/>
+        <w:rPr>
+          <w:rFonts w:ascii="Times New Roman" w:hAnsi="Times New Roman" w:cs="Times New Roman"/>
+          <w:sz w:val="24"/>
+          <w:szCs w:val="24"/>
+        </w:rPr>
+      </w:pPr>
+      <w:r>
+        <w:rPr>
+          <w:rFonts w:ascii="Times New Roman" w:hAnsi="Times New Roman" w:cs="Times New Roman"/>
+          <w:b/>
+          <w:bCs/>
+          <w:sz w:val="24"/>
+          <w:szCs w:val="24"/>
+        </w:rPr>
+        <w:t>[1] Variedad y Desafío Insatisfactorios:</w:t>
+      </w:r>
+    </w:p>
+    <w:p>
+      <w:pPr>
+        <w:numPr>
+          <w:ilvl w:val="1"/>
+          <w:numId w:val="19"/>
+        </w:numPr>
+        <w:jc w:val="both"/>
+        <w:rPr>
+          <w:rFonts w:ascii="Times New Roman" w:hAnsi="Times New Roman" w:cs="Times New Roman"/>
+          <w:sz w:val="24"/>
+          <w:szCs w:val="24"/>
+        </w:rPr>
+      </w:pPr>
+      <w:r>
+        <w:rPr>
+          <w:rFonts w:ascii="Times New Roman" w:hAnsi="Times New Roman" w:cs="Times New Roman"/>
+          <w:sz w:val="24"/>
+          <w:szCs w:val="24"/>
+        </w:rPr>
+        <w:t>La falta de variedad y desafío en el combate afecta negativamente la experiencia del usuario.</w:t>
+      </w:r>
+    </w:p>
+    <w:p>
+      <w:pPr>
+        <w:jc w:val="both"/>
+        <w:rPr>
+          <w:rFonts w:ascii="Times New Roman" w:hAnsi="Times New Roman" w:cs="Times New Roman"/>
+          <w:b/>
+          <w:bCs/>
+          <w:sz w:val="24"/>
+          <w:szCs w:val="24"/>
+        </w:rPr>
+      </w:pPr>
+      <w:r>
+        <w:rPr>
+          <w:rFonts w:ascii="Times New Roman" w:hAnsi="Times New Roman" w:cs="Times New Roman"/>
+          <w:b/>
+          <w:bCs/>
+          <w:sz w:val="24"/>
+          <w:szCs w:val="24"/>
+        </w:rPr>
+        <w:t>Criterio D. Integración de Sistemas (Naves, Mejoras, Enemigos):</w:t>
+      </w:r>
+    </w:p>
+    <w:p>
+      <w:pPr>
+        <w:numPr>
+          <w:ilvl w:val="0"/>
+          <w:numId w:val="20"/>
+        </w:numPr>
+        <w:jc w:val="both"/>
+        <w:rPr>
+          <w:rFonts w:ascii="Times New Roman" w:hAnsi="Times New Roman" w:cs="Times New Roman"/>
+          <w:sz w:val="24"/>
+          <w:szCs w:val="24"/>
+        </w:rPr>
+      </w:pPr>
+      <w:r>
+        <w:rPr>
+          <w:rFonts w:ascii="Times New Roman" w:hAnsi="Times New Roman" w:cs="Times New Roman"/>
+          <w:b/>
+          <w:bCs/>
+          <w:sz w:val="24"/>
+          <w:szCs w:val="24"/>
+        </w:rPr>
+        <w:t>[4] Integración Óptima:</w:t>
+      </w:r>
+    </w:p>
+    <w:p>
+      <w:pPr>
+        <w:numPr>
+          <w:ilvl w:val="1"/>
+          <w:numId w:val="20"/>
+        </w:numPr>
+        <w:jc w:val="both"/>
+        <w:rPr>
+          <w:rFonts w:ascii="Times New Roman" w:hAnsi="Times New Roman" w:cs="Times New Roman"/>
+          <w:sz w:val="24"/>
+          <w:szCs w:val="24"/>
+        </w:rPr>
+      </w:pPr>
+      <w:r>
+        <w:rPr>
+          <w:rFonts w:ascii="Times New Roman" w:hAnsi="Times New Roman" w:cs="Times New Roman"/>
+          <w:sz w:val="24"/>
+          <w:szCs w:val="24"/>
+        </w:rPr>
+        <w:t>Los sistemas de naves, mejoras y enemigos se integran de manera coherente, ofreciendo una experiencia de juego armoniosa y completa.</w:t>
+      </w:r>
+    </w:p>
+    <w:p>
+      <w:pPr>
+        <w:numPr>
+          <w:ilvl w:val="0"/>
+          <w:numId w:val="20"/>
+        </w:numPr>
+        <w:jc w:val="both"/>
+        <w:rPr>
+          <w:rFonts w:ascii="Times New Roman" w:hAnsi="Times New Roman" w:cs="Times New Roman"/>
+          <w:sz w:val="24"/>
+          <w:szCs w:val="24"/>
+        </w:rPr>
+      </w:pPr>
+      <w:r>
+        <w:rPr>
+          <w:rFonts w:ascii="Times New Roman" w:hAnsi="Times New Roman" w:cs="Times New Roman"/>
+          <w:b/>
+          <w:bCs/>
+          <w:sz w:val="24"/>
+          <w:szCs w:val="24"/>
+        </w:rPr>
+        <w:t>[3] Integración Satisfactoria:</w:t>
+      </w:r>
+    </w:p>
+    <w:p>
+      <w:pPr>
+        <w:numPr>
+          <w:ilvl w:val="1"/>
+          <w:numId w:val="20"/>
+        </w:numPr>
+        <w:jc w:val="both"/>
+        <w:rPr>
+          <w:rFonts w:ascii="Times New Roman" w:hAnsi="Times New Roman" w:cs="Times New Roman"/>
+          <w:sz w:val="24"/>
+          <w:szCs w:val="24"/>
+        </w:rPr>
+      </w:pPr>
+      <w:r>
+        <w:rPr>
+          <w:rFonts w:ascii="Times New Roman" w:hAnsi="Times New Roman" w:cs="Times New Roman"/>
+          <w:sz w:val="24"/>
+          <w:szCs w:val="24"/>
+        </w:rPr>
+        <w:t>Los sistemas se integran adecuadamente, aunque puede haber áreas donde se pueden mejorar las transiciones o las interacciones entre ellos.</w:t>
+      </w:r>
+    </w:p>
+    <w:p>
+      <w:pPr>
+        <w:numPr>
+          <w:ilvl w:val="0"/>
+          <w:numId w:val="20"/>
+        </w:numPr>
+        <w:jc w:val="both"/>
+        <w:rPr>
+          <w:rFonts w:ascii="Times New Roman" w:hAnsi="Times New Roman" w:cs="Times New Roman"/>
+          <w:sz w:val="24"/>
+          <w:szCs w:val="24"/>
+        </w:rPr>
+      </w:pPr>
+      <w:r>
+        <w:rPr>
+          <w:rFonts w:ascii="Times New Roman" w:hAnsi="Times New Roman" w:cs="Times New Roman"/>
+          <w:b/>
+          <w:bCs/>
+          <w:sz w:val="24"/>
+          <w:szCs w:val="24"/>
+        </w:rPr>
+        <w:t>[2] Integración Básica:</w:t>
+      </w:r>
+    </w:p>
+    <w:p>
+      <w:pPr>
+        <w:numPr>
+          <w:ilvl w:val="1"/>
+          <w:numId w:val="20"/>
+        </w:numPr>
+        <w:jc w:val="both"/>
+        <w:rPr>
+          <w:rFonts w:ascii="Times New Roman" w:hAnsi="Times New Roman" w:cs="Times New Roman"/>
+          <w:sz w:val="24"/>
+          <w:szCs w:val="24"/>
+        </w:rPr>
+      </w:pPr>
+      <w:r>
+        <w:rPr>
+          <w:rFonts w:ascii="Times New Roman" w:hAnsi="Times New Roman" w:cs="Times New Roman"/>
+          <w:sz w:val="24"/>
+          <w:szCs w:val="24"/>
+        </w:rPr>
+        <w:t>La integración de sistemas es básica, con posibles dificultades en la coherencia del juego.</w:t>
+      </w:r>
+    </w:p>
+    <w:p>
+      <w:pPr>
+        <w:numPr>
+          <w:ilvl w:val="0"/>
+          <w:numId w:val="20"/>
+        </w:numPr>
+        <w:jc w:val="both"/>
+        <w:rPr>
+          <w:rFonts w:ascii="Times New Roman" w:hAnsi="Times New Roman" w:cs="Times New Roman"/>
+          <w:sz w:val="24"/>
+          <w:szCs w:val="24"/>
+        </w:rPr>
+      </w:pPr>
+      <w:r>
+        <w:rPr>
+          <w:rFonts w:ascii="Times New Roman" w:hAnsi="Times New Roman" w:cs="Times New Roman"/>
+          <w:b/>
+          <w:bCs/>
+          <w:sz w:val="24"/>
+          <w:szCs w:val="24"/>
+        </w:rPr>
+        <w:t>[1] Integración Insatisfactoria:</w:t>
+      </w:r>
+    </w:p>
+    <w:p>
+      <w:pPr>
+        <w:numPr>
+          <w:ilvl w:val="1"/>
+          <w:numId w:val="20"/>
+        </w:numPr>
+        <w:jc w:val="both"/>
+        <w:rPr>
+          <w:rFonts w:ascii="Times New Roman" w:hAnsi="Times New Roman" w:cs="Times New Roman"/>
+          <w:sz w:val="24"/>
+          <w:szCs w:val="24"/>
+        </w:rPr>
+      </w:pPr>
+      <w:r>
+        <w:rPr>
+          <w:rFonts w:ascii="Times New Roman" w:hAnsi="Times New Roman" w:cs="Times New Roman"/>
+          <w:sz w:val="24"/>
+          <w:szCs w:val="24"/>
+        </w:rPr>
+        <w:t>Problemas significativos en la integración de sistemas afectan negativamente la experiencia del juego</w:t>
+      </w:r>
+    </w:p>
+    <w:p>
+      <w:pPr>
+        <w:jc w:val="both"/>
+        <w:rPr>
+          <w:rFonts w:ascii="Times New Roman" w:hAnsi="Times New Roman" w:cs="Times New Roman"/>
           <w:sz w:val="24"/>
           <w:szCs w:val="24"/>
         </w:rPr>
@@ -6972,6 +7884,155 @@
     </w:lvl>
   </w:abstractNum>
   <w:abstractNum w:abstractNumId="6" w15:restartNumberingAfterBreak="0">
+    <w:nsid w:val="37E754EB"/>
+    <w:multiLevelType w:val="multilevel"/>
+    <w:tmpl w:val="EE945F3E"/>
+    <w:lvl w:ilvl="0">
+      <w:start w:val="1"/>
+      <w:numFmt w:val="bullet"/>
+      <w:lvlText w:val=""/>
+      <w:lvlJc w:val="left"/>
+      <w:pPr>
+        <w:tabs>
+          <w:tab w:val="num" w:pos="720"/>
+        </w:tabs>
+        <w:ind w:left="720" w:hanging="360"/>
+      </w:pPr>
+      <w:rPr>
+        <w:rFonts w:ascii="Symbol" w:hAnsi="Symbol" w:hint="default"/>
+        <w:sz w:val="20"/>
+      </w:rPr>
+    </w:lvl>
+    <w:lvl w:ilvl="1">
+      <w:start w:val="1"/>
+      <w:numFmt w:val="bullet"/>
+      <w:lvlText w:val=""/>
+      <w:lvlJc w:val="left"/>
+      <w:pPr>
+        <w:tabs>
+          <w:tab w:val="num" w:pos="1440"/>
+        </w:tabs>
+        <w:ind w:left="1440" w:hanging="360"/>
+      </w:pPr>
+      <w:rPr>
+        <w:rFonts w:ascii="Symbol" w:hAnsi="Symbol" w:hint="default"/>
+        <w:sz w:val="20"/>
+      </w:rPr>
+    </w:lvl>
+    <w:lvl w:ilvl="2" w:tentative="1">
+      <w:start w:val="1"/>
+      <w:numFmt w:val="bullet"/>
+      <w:lvlText w:val=""/>
+      <w:lvlJc w:val="left"/>
+      <w:pPr>
+        <w:tabs>
+          <w:tab w:val="num" w:pos="2160"/>
+        </w:tabs>
+        <w:ind w:left="2160" w:hanging="360"/>
+      </w:pPr>
+      <w:rPr>
+        <w:rFonts w:ascii="Symbol" w:hAnsi="Symbol" w:hint="default"/>
+        <w:sz w:val="20"/>
+      </w:rPr>
+    </w:lvl>
+    <w:lvl w:ilvl="3" w:tentative="1">
+      <w:start w:val="1"/>
+      <w:numFmt w:val="bullet"/>
+      <w:lvlText w:val=""/>
+      <w:lvlJc w:val="left"/>
+      <w:pPr>
+        <w:tabs>
+          <w:tab w:val="num" w:pos="2880"/>
+        </w:tabs>
+        <w:ind w:left="2880" w:hanging="360"/>
+      </w:pPr>
+      <w:rPr>
+        <w:rFonts w:ascii="Symbol" w:hAnsi="Symbol" w:hint="default"/>
+        <w:sz w:val="20"/>
+      </w:rPr>
+    </w:lvl>
+    <w:lvl w:ilvl="4" w:tentative="1">
+      <w:start w:val="1"/>
+      <w:numFmt w:val="bullet"/>
+      <w:lvlText w:val=""/>
+      <w:lvlJc w:val="left"/>
+      <w:pPr>
+        <w:tabs>
+          <w:tab w:val="num" w:pos="3600"/>
+        </w:tabs>
+        <w:ind w:left="3600" w:hanging="360"/>
+      </w:pPr>
+      <w:rPr>
+        <w:rFonts w:ascii="Symbol" w:hAnsi="Symbol" w:hint="default"/>
+        <w:sz w:val="20"/>
+      </w:rPr>
+    </w:lvl>
+    <w:lvl w:ilvl="5" w:tentative="1">
+      <w:start w:val="1"/>
+      <w:numFmt w:val="bullet"/>
+      <w:lvlText w:val=""/>
+      <w:lvlJc w:val="left"/>
+      <w:pPr>
+        <w:tabs>
+          <w:tab w:val="num" w:pos="4320"/>
+        </w:tabs>
+        <w:ind w:left="4320" w:hanging="360"/>
+      </w:pPr>
+      <w:rPr>
+        <w:rFonts w:ascii="Symbol" w:hAnsi="Symbol" w:hint="default"/>
+        <w:sz w:val="20"/>
+      </w:rPr>
+    </w:lvl>
+    <w:lvl w:ilvl="6" w:tentative="1">
+      <w:start w:val="1"/>
+      <w:numFmt w:val="bullet"/>
+      <w:lvlText w:val=""/>
+      <w:lvlJc w:val="left"/>
+      <w:pPr>
+        <w:tabs>
+          <w:tab w:val="num" w:pos="5040"/>
+        </w:tabs>
+        <w:ind w:left="5040" w:hanging="360"/>
+      </w:pPr>
+      <w:rPr>
+        <w:rFonts w:ascii="Symbol" w:hAnsi="Symbol" w:hint="default"/>
+        <w:sz w:val="20"/>
+      </w:rPr>
+    </w:lvl>
+    <w:lvl w:ilvl="7" w:tentative="1">
+      <w:start w:val="1"/>
+      <w:numFmt w:val="bullet"/>
+      <w:lvlText w:val=""/>
+      <w:lvlJc w:val="left"/>
+      <w:pPr>
+        <w:tabs>
+          <w:tab w:val="num" w:pos="5760"/>
+        </w:tabs>
+        <w:ind w:left="5760" w:hanging="360"/>
+      </w:pPr>
+      <w:rPr>
+        <w:rFonts w:ascii="Symbol" w:hAnsi="Symbol" w:hint="default"/>
+        <w:sz w:val="20"/>
+      </w:rPr>
+    </w:lvl>
+    <w:lvl w:ilvl="8" w:tentative="1">
+      <w:start w:val="1"/>
+      <w:numFmt w:val="bullet"/>
+      <w:lvlText w:val=""/>
+      <w:lvlJc w:val="left"/>
+      <w:pPr>
+        <w:tabs>
+          <w:tab w:val="num" w:pos="6480"/>
+        </w:tabs>
+        <w:ind w:left="6480" w:hanging="360"/>
+      </w:pPr>
+      <w:rPr>
+        <w:rFonts w:ascii="Symbol" w:hAnsi="Symbol" w:hint="default"/>
+        <w:sz w:val="20"/>
+      </w:rPr>
+    </w:lvl>
+  </w:abstractNum>
+  <w:abstractNum w:abstractNumId="7" w15:restartNumberingAfterBreak="0">
     <w:nsid w:val="382A5A6D"/>
     <w:multiLevelType w:val="multilevel"/>
     <w:tmpl w:val="E922830A"/>
@@ -7084,7 +8145,7 @@
       </w:pPr>
     </w:lvl>
   </w:abstractNum>
-  <w:abstractNum w:abstractNumId="7" w15:restartNumberingAfterBreak="0">
+  <w:abstractNum w:abstractNumId="8" w15:restartNumberingAfterBreak="0">
     <w:nsid w:val="3B461B4C"/>
     <w:multiLevelType w:val="hybridMultilevel"/>
     <w:tmpl w:val="AB707650"/>
@@ -7174,7 +8235,7 @@
       </w:pPr>
     </w:lvl>
   </w:abstractNum>
-  <w:abstractNum w:abstractNumId="8" w15:restartNumberingAfterBreak="0">
+  <w:abstractNum w:abstractNumId="9" w15:restartNumberingAfterBreak="0">
     <w:nsid w:val="3F7E0738"/>
     <w:multiLevelType w:val="multilevel"/>
     <w:tmpl w:val="E922830A"/>
@@ -7287,7 +8348,305 @@
       </w:pPr>
     </w:lvl>
   </w:abstractNum>
-  <w:abstractNum w:abstractNumId="9" w15:restartNumberingAfterBreak="0">
+  <w:abstractNum w:abstractNumId="10" w15:restartNumberingAfterBreak="0">
+    <w:nsid w:val="432105E6"/>
+    <w:multiLevelType w:val="multilevel"/>
+    <w:tmpl w:val="DB2A5C0A"/>
+    <w:lvl w:ilvl="0">
+      <w:start w:val="1"/>
+      <w:numFmt w:val="bullet"/>
+      <w:lvlText w:val=""/>
+      <w:lvlJc w:val="left"/>
+      <w:pPr>
+        <w:tabs>
+          <w:tab w:val="num" w:pos="720"/>
+        </w:tabs>
+        <w:ind w:left="720" w:hanging="360"/>
+      </w:pPr>
+      <w:rPr>
+        <w:rFonts w:ascii="Symbol" w:hAnsi="Symbol" w:hint="default"/>
+        <w:sz w:val="20"/>
+      </w:rPr>
+    </w:lvl>
+    <w:lvl w:ilvl="1">
+      <w:start w:val="1"/>
+      <w:numFmt w:val="bullet"/>
+      <w:lvlText w:val=""/>
+      <w:lvlJc w:val="left"/>
+      <w:pPr>
+        <w:tabs>
+          <w:tab w:val="num" w:pos="1440"/>
+        </w:tabs>
+        <w:ind w:left="1440" w:hanging="360"/>
+      </w:pPr>
+      <w:rPr>
+        <w:rFonts w:ascii="Symbol" w:hAnsi="Symbol" w:hint="default"/>
+        <w:sz w:val="20"/>
+      </w:rPr>
+    </w:lvl>
+    <w:lvl w:ilvl="2" w:tentative="1">
+      <w:start w:val="1"/>
+      <w:numFmt w:val="bullet"/>
+      <w:lvlText w:val=""/>
+      <w:lvlJc w:val="left"/>
+      <w:pPr>
+        <w:tabs>
+          <w:tab w:val="num" w:pos="2160"/>
+        </w:tabs>
+        <w:ind w:left="2160" w:hanging="360"/>
+      </w:pPr>
+      <w:rPr>
+        <w:rFonts w:ascii="Symbol" w:hAnsi="Symbol" w:hint="default"/>
+        <w:sz w:val="20"/>
+      </w:rPr>
+    </w:lvl>
+    <w:lvl w:ilvl="3" w:tentative="1">
+      <w:start w:val="1"/>
+      <w:numFmt w:val="bullet"/>
+      <w:lvlText w:val=""/>
+      <w:lvlJc w:val="left"/>
+      <w:pPr>
+        <w:tabs>
+          <w:tab w:val="num" w:pos="2880"/>
+        </w:tabs>
+        <w:ind w:left="2880" w:hanging="360"/>
+      </w:pPr>
+      <w:rPr>
+        <w:rFonts w:ascii="Symbol" w:hAnsi="Symbol" w:hint="default"/>
+        <w:sz w:val="20"/>
+      </w:rPr>
+    </w:lvl>
+    <w:lvl w:ilvl="4" w:tentative="1">
+      <w:start w:val="1"/>
+      <w:numFmt w:val="bullet"/>
+      <w:lvlText w:val=""/>
+      <w:lvlJc w:val="left"/>
+      <w:pPr>
+        <w:tabs>
+          <w:tab w:val="num" w:pos="3600"/>
+        </w:tabs>
+        <w:ind w:left="3600" w:hanging="360"/>
+      </w:pPr>
+      <w:rPr>
+        <w:rFonts w:ascii="Symbol" w:hAnsi="Symbol" w:hint="default"/>
+        <w:sz w:val="20"/>
+      </w:rPr>
+    </w:lvl>
+    <w:lvl w:ilvl="5" w:tentative="1">
+      <w:start w:val="1"/>
+      <w:numFmt w:val="bullet"/>
+      <w:lvlText w:val=""/>
+      <w:lvlJc w:val="left"/>
+      <w:pPr>
+        <w:tabs>
+          <w:tab w:val="num" w:pos="4320"/>
+        </w:tabs>
+        <w:ind w:left="4320" w:hanging="360"/>
+      </w:pPr>
+      <w:rPr>
+        <w:rFonts w:ascii="Symbol" w:hAnsi="Symbol" w:hint="default"/>
+        <w:sz w:val="20"/>
+      </w:rPr>
+    </w:lvl>
+    <w:lvl w:ilvl="6" w:tentative="1">
+      <w:start w:val="1"/>
+      <w:numFmt w:val="bullet"/>
+      <w:lvlText w:val=""/>
+      <w:lvlJc w:val="left"/>
+      <w:pPr>
+        <w:tabs>
+          <w:tab w:val="num" w:pos="5040"/>
+        </w:tabs>
+        <w:ind w:left="5040" w:hanging="360"/>
+      </w:pPr>
+      <w:rPr>
+        <w:rFonts w:ascii="Symbol" w:hAnsi="Symbol" w:hint="default"/>
+        <w:sz w:val="20"/>
+      </w:rPr>
+    </w:lvl>
+    <w:lvl w:ilvl="7" w:tentative="1">
+      <w:start w:val="1"/>
+      <w:numFmt w:val="bullet"/>
+      <w:lvlText w:val=""/>
+      <w:lvlJc w:val="left"/>
+      <w:pPr>
+        <w:tabs>
+          <w:tab w:val="num" w:pos="5760"/>
+        </w:tabs>
+        <w:ind w:left="5760" w:hanging="360"/>
+      </w:pPr>
+      <w:rPr>
+        <w:rFonts w:ascii="Symbol" w:hAnsi="Symbol" w:hint="default"/>
+        <w:sz w:val="20"/>
+      </w:rPr>
+    </w:lvl>
+    <w:lvl w:ilvl="8" w:tentative="1">
+      <w:start w:val="1"/>
+      <w:numFmt w:val="bullet"/>
+      <w:lvlText w:val=""/>
+      <w:lvlJc w:val="left"/>
+      <w:pPr>
+        <w:tabs>
+          <w:tab w:val="num" w:pos="6480"/>
+        </w:tabs>
+        <w:ind w:left="6480" w:hanging="360"/>
+      </w:pPr>
+      <w:rPr>
+        <w:rFonts w:ascii="Symbol" w:hAnsi="Symbol" w:hint="default"/>
+        <w:sz w:val="20"/>
+      </w:rPr>
+    </w:lvl>
+  </w:abstractNum>
+  <w:abstractNum w:abstractNumId="11" w15:restartNumberingAfterBreak="0">
+    <w:nsid w:val="47F37DD0"/>
+    <w:multiLevelType w:val="multilevel"/>
+    <w:tmpl w:val="C65E94A0"/>
+    <w:lvl w:ilvl="0">
+      <w:start w:val="1"/>
+      <w:numFmt w:val="bullet"/>
+      <w:lvlText w:val=""/>
+      <w:lvlJc w:val="left"/>
+      <w:pPr>
+        <w:tabs>
+          <w:tab w:val="num" w:pos="720"/>
+        </w:tabs>
+        <w:ind w:left="720" w:hanging="360"/>
+      </w:pPr>
+      <w:rPr>
+        <w:rFonts w:ascii="Symbol" w:hAnsi="Symbol" w:hint="default"/>
+        <w:sz w:val="20"/>
+      </w:rPr>
+    </w:lvl>
+    <w:lvl w:ilvl="1">
+      <w:start w:val="1"/>
+      <w:numFmt w:val="bullet"/>
+      <w:lvlText w:val=""/>
+      <w:lvlJc w:val="left"/>
+      <w:pPr>
+        <w:tabs>
+          <w:tab w:val="num" w:pos="1440"/>
+        </w:tabs>
+        <w:ind w:left="1440" w:hanging="360"/>
+      </w:pPr>
+      <w:rPr>
+        <w:rFonts w:ascii="Symbol" w:hAnsi="Symbol" w:hint="default"/>
+        <w:sz w:val="20"/>
+      </w:rPr>
+    </w:lvl>
+    <w:lvl w:ilvl="2" w:tentative="1">
+      <w:start w:val="1"/>
+      <w:numFmt w:val="bullet"/>
+      <w:lvlText w:val=""/>
+      <w:lvlJc w:val="left"/>
+      <w:pPr>
+        <w:tabs>
+          <w:tab w:val="num" w:pos="2160"/>
+        </w:tabs>
+        <w:ind w:left="2160" w:hanging="360"/>
+      </w:pPr>
+      <w:rPr>
+        <w:rFonts w:ascii="Symbol" w:hAnsi="Symbol" w:hint="default"/>
+        <w:sz w:val="20"/>
+      </w:rPr>
+    </w:lvl>
+    <w:lvl w:ilvl="3" w:tentative="1">
+      <w:start w:val="1"/>
+      <w:numFmt w:val="bullet"/>
+      <w:lvlText w:val=""/>
+      <w:lvlJc w:val="left"/>
+      <w:pPr>
+        <w:tabs>
+          <w:tab w:val="num" w:pos="2880"/>
+        </w:tabs>
+        <w:ind w:left="2880" w:hanging="360"/>
+      </w:pPr>
+      <w:rPr>
+        <w:rFonts w:ascii="Symbol" w:hAnsi="Symbol" w:hint="default"/>
+        <w:sz w:val="20"/>
+      </w:rPr>
+    </w:lvl>
+    <w:lvl w:ilvl="4" w:tentative="1">
+      <w:start w:val="1"/>
+      <w:numFmt w:val="bullet"/>
+      <w:lvlText w:val=""/>
+      <w:lvlJc w:val="left"/>
+      <w:pPr>
+        <w:tabs>
+          <w:tab w:val="num" w:pos="3600"/>
+        </w:tabs>
+        <w:ind w:left="3600" w:hanging="360"/>
+      </w:pPr>
+      <w:rPr>
+        <w:rFonts w:ascii="Symbol" w:hAnsi="Symbol" w:hint="default"/>
+        <w:sz w:val="20"/>
+      </w:rPr>
+    </w:lvl>
+    <w:lvl w:ilvl="5" w:tentative="1">
+      <w:start w:val="1"/>
+      <w:numFmt w:val="bullet"/>
+      <w:lvlText w:val=""/>
+      <w:lvlJc w:val="left"/>
+      <w:pPr>
+        <w:tabs>
+          <w:tab w:val="num" w:pos="4320"/>
+        </w:tabs>
+        <w:ind w:left="4320" w:hanging="360"/>
+      </w:pPr>
+      <w:rPr>
+        <w:rFonts w:ascii="Symbol" w:hAnsi="Symbol" w:hint="default"/>
+        <w:sz w:val="20"/>
+      </w:rPr>
+    </w:lvl>
+    <w:lvl w:ilvl="6" w:tentative="1">
+      <w:start w:val="1"/>
+      <w:numFmt w:val="bullet"/>
+      <w:lvlText w:val=""/>
+      <w:lvlJc w:val="left"/>
+      <w:pPr>
+        <w:tabs>
+          <w:tab w:val="num" w:pos="5040"/>
+        </w:tabs>
+        <w:ind w:left="5040" w:hanging="360"/>
+      </w:pPr>
+      <w:rPr>
+        <w:rFonts w:ascii="Symbol" w:hAnsi="Symbol" w:hint="default"/>
+        <w:sz w:val="20"/>
+      </w:rPr>
+    </w:lvl>
+    <w:lvl w:ilvl="7" w:tentative="1">
+      <w:start w:val="1"/>
+      <w:numFmt w:val="bullet"/>
+      <w:lvlText w:val=""/>
+      <w:lvlJc w:val="left"/>
+      <w:pPr>
+        <w:tabs>
+          <w:tab w:val="num" w:pos="5760"/>
+        </w:tabs>
+        <w:ind w:left="5760" w:hanging="360"/>
+      </w:pPr>
+      <w:rPr>
+        <w:rFonts w:ascii="Symbol" w:hAnsi="Symbol" w:hint="default"/>
+        <w:sz w:val="20"/>
+      </w:rPr>
+    </w:lvl>
+    <w:lvl w:ilvl="8" w:tentative="1">
+      <w:start w:val="1"/>
+      <w:numFmt w:val="bullet"/>
+      <w:lvlText w:val=""/>
+      <w:lvlJc w:val="left"/>
+      <w:pPr>
+        <w:tabs>
+          <w:tab w:val="num" w:pos="6480"/>
+        </w:tabs>
+        <w:ind w:left="6480" w:hanging="360"/>
+      </w:pPr>
+      <w:rPr>
+        <w:rFonts w:ascii="Symbol" w:hAnsi="Symbol" w:hint="default"/>
+        <w:sz w:val="20"/>
+      </w:rPr>
+    </w:lvl>
+  </w:abstractNum>
+  <w:abstractNum w:abstractNumId="12" w15:restartNumberingAfterBreak="0">
     <w:nsid w:val="48D00851"/>
     <w:multiLevelType w:val="hybridMultilevel"/>
     <w:tmpl w:val="77742092"/>
@@ -7376,7 +8735,156 @@
       </w:pPr>
     </w:lvl>
   </w:abstractNum>
-  <w:abstractNum w:abstractNumId="10" w15:restartNumberingAfterBreak="0">
+  <w:abstractNum w:abstractNumId="13" w15:restartNumberingAfterBreak="0">
+    <w:nsid w:val="66CF635F"/>
+    <w:multiLevelType w:val="multilevel"/>
+    <w:tmpl w:val="0C906374"/>
+    <w:lvl w:ilvl="0">
+      <w:start w:val="1"/>
+      <w:numFmt w:val="bullet"/>
+      <w:lvlText w:val=""/>
+      <w:lvlJc w:val="left"/>
+      <w:pPr>
+        <w:tabs>
+          <w:tab w:val="num" w:pos="720"/>
+        </w:tabs>
+        <w:ind w:left="720" w:hanging="360"/>
+      </w:pPr>
+      <w:rPr>
+        <w:rFonts w:ascii="Symbol" w:hAnsi="Symbol" w:hint="default"/>
+        <w:sz w:val="20"/>
+      </w:rPr>
+    </w:lvl>
+    <w:lvl w:ilvl="1">
+      <w:start w:val="1"/>
+      <w:numFmt w:val="bullet"/>
+      <w:lvlText w:val=""/>
+      <w:lvlJc w:val="left"/>
+      <w:pPr>
+        <w:tabs>
+          <w:tab w:val="num" w:pos="1440"/>
+        </w:tabs>
+        <w:ind w:left="1440" w:hanging="360"/>
+      </w:pPr>
+      <w:rPr>
+        <w:rFonts w:ascii="Symbol" w:hAnsi="Symbol" w:hint="default"/>
+        <w:sz w:val="20"/>
+      </w:rPr>
+    </w:lvl>
+    <w:lvl w:ilvl="2" w:tentative="1">
+      <w:start w:val="1"/>
+      <w:numFmt w:val="bullet"/>
+      <w:lvlText w:val=""/>
+      <w:lvlJc w:val="left"/>
+      <w:pPr>
+        <w:tabs>
+          <w:tab w:val="num" w:pos="2160"/>
+        </w:tabs>
+        <w:ind w:left="2160" w:hanging="360"/>
+      </w:pPr>
+      <w:rPr>
+        <w:rFonts w:ascii="Symbol" w:hAnsi="Symbol" w:hint="default"/>
+        <w:sz w:val="20"/>
+      </w:rPr>
+    </w:lvl>
+    <w:lvl w:ilvl="3" w:tentative="1">
+      <w:start w:val="1"/>
+      <w:numFmt w:val="bullet"/>
+      <w:lvlText w:val=""/>
+      <w:lvlJc w:val="left"/>
+      <w:pPr>
+        <w:tabs>
+          <w:tab w:val="num" w:pos="2880"/>
+        </w:tabs>
+        <w:ind w:left="2880" w:hanging="360"/>
+      </w:pPr>
+      <w:rPr>
+        <w:rFonts w:ascii="Symbol" w:hAnsi="Symbol" w:hint="default"/>
+        <w:sz w:val="20"/>
+      </w:rPr>
+    </w:lvl>
+    <w:lvl w:ilvl="4" w:tentative="1">
+      <w:start w:val="1"/>
+      <w:numFmt w:val="bullet"/>
+      <w:lvlText w:val=""/>
+      <w:lvlJc w:val="left"/>
+      <w:pPr>
+        <w:tabs>
+          <w:tab w:val="num" w:pos="3600"/>
+        </w:tabs>
+        <w:ind w:left="3600" w:hanging="360"/>
+      </w:pPr>
+      <w:rPr>
+        <w:rFonts w:ascii="Symbol" w:hAnsi="Symbol" w:hint="default"/>
+        <w:sz w:val="20"/>
+      </w:rPr>
+    </w:lvl>
+    <w:lvl w:ilvl="5" w:tentative="1">
+      <w:start w:val="1"/>
+      <w:numFmt w:val="bullet"/>
+      <w:lvlText w:val=""/>
+      <w:lvlJc w:val="left"/>
+      <w:pPr>
+        <w:tabs>
+          <w:tab w:val="num" w:pos="4320"/>
+        </w:tabs>
+        <w:ind w:left="4320" w:hanging="360"/>
+      </w:pPr>
+      <w:rPr>
+        <w:rFonts w:ascii="Symbol" w:hAnsi="Symbol" w:hint="default"/>
+        <w:sz w:val="20"/>
+      </w:rPr>
+    </w:lvl>
+    <w:lvl w:ilvl="6" w:tentative="1">
+      <w:start w:val="1"/>
+      <w:numFmt w:val="bullet"/>
+      <w:lvlText w:val=""/>
+      <w:lvlJc w:val="left"/>
+      <w:pPr>
+        <w:tabs>
+          <w:tab w:val="num" w:pos="5040"/>
+        </w:tabs>
+        <w:ind w:left="5040" w:hanging="360"/>
+      </w:pPr>
+      <w:rPr>
+        <w:rFonts w:ascii="Symbol" w:hAnsi="Symbol" w:hint="default"/>
+        <w:sz w:val="20"/>
+      </w:rPr>
+    </w:lvl>
+    <w:lvl w:ilvl="7" w:tentative="1">
+      <w:start w:val="1"/>
+      <w:numFmt w:val="bullet"/>
+      <w:lvlText w:val=""/>
+      <w:lvlJc w:val="left"/>
+      <w:pPr>
+        <w:tabs>
+          <w:tab w:val="num" w:pos="5760"/>
+        </w:tabs>
+        <w:ind w:left="5760" w:hanging="360"/>
+      </w:pPr>
+      <w:rPr>
+        <w:rFonts w:ascii="Symbol" w:hAnsi="Symbol" w:hint="default"/>
+        <w:sz w:val="20"/>
+      </w:rPr>
+    </w:lvl>
+    <w:lvl w:ilvl="8" w:tentative="1">
+      <w:start w:val="1"/>
+      <w:numFmt w:val="bullet"/>
+      <w:lvlText w:val=""/>
+      <w:lvlJc w:val="left"/>
+      <w:pPr>
+        <w:tabs>
+          <w:tab w:val="num" w:pos="6480"/>
+        </w:tabs>
+        <w:ind w:left="6480" w:hanging="360"/>
+      </w:pPr>
+      <w:rPr>
+        <w:rFonts w:ascii="Symbol" w:hAnsi="Symbol" w:hint="default"/>
+        <w:sz w:val="20"/>
+      </w:rPr>
+    </w:lvl>
+  </w:abstractNum>
+  <w:abstractNum w:abstractNumId="14" w15:restartNumberingAfterBreak="0">
     <w:nsid w:val="67CA07B6"/>
     <w:multiLevelType w:val="hybridMultilevel"/>
     <w:tmpl w:val="F9F6E082"/>
@@ -7489,7 +8997,7 @@
       </w:rPr>
     </w:lvl>
   </w:abstractNum>
-  <w:abstractNum w:abstractNumId="11" w15:restartNumberingAfterBreak="0">
+  <w:abstractNum w:abstractNumId="15" w15:restartNumberingAfterBreak="0">
     <w:nsid w:val="695F34E6"/>
     <w:multiLevelType w:val="multilevel"/>
     <w:tmpl w:val="1E9A48C6"/>
@@ -7638,7 +9146,7 @@
       </w:rPr>
     </w:lvl>
   </w:abstractNum>
-  <w:abstractNum w:abstractNumId="12" w15:restartNumberingAfterBreak="0">
+  <w:abstractNum w:abstractNumId="16" w15:restartNumberingAfterBreak="0">
     <w:nsid w:val="699E2330"/>
     <w:multiLevelType w:val="multilevel"/>
     <w:tmpl w:val="64B02766"/>
@@ -7751,7 +9259,7 @@
       </w:pPr>
     </w:lvl>
   </w:abstractNum>
-  <w:abstractNum w:abstractNumId="13" w15:restartNumberingAfterBreak="0">
+  <w:abstractNum w:abstractNumId="17" w15:restartNumberingAfterBreak="0">
     <w:nsid w:val="6C6111E0"/>
     <w:multiLevelType w:val="multilevel"/>
     <w:tmpl w:val="E4B20714"/>
@@ -7864,7 +9372,7 @@
       </w:pPr>
     </w:lvl>
   </w:abstractNum>
-  <w:abstractNum w:abstractNumId="14" w15:restartNumberingAfterBreak="0">
+  <w:abstractNum w:abstractNumId="18" w15:restartNumberingAfterBreak="0">
     <w:nsid w:val="725C0039"/>
     <w:multiLevelType w:val="multilevel"/>
     <w:tmpl w:val="314C8802"/>
@@ -7977,7 +9485,7 @@
       </w:pPr>
     </w:lvl>
   </w:abstractNum>
-  <w:abstractNum w:abstractNumId="15" w15:restartNumberingAfterBreak="0">
+  <w:abstractNum w:abstractNumId="19" w15:restartNumberingAfterBreak="0">
     <w:nsid w:val="7EED2B73"/>
     <w:multiLevelType w:val="multilevel"/>
     <w:tmpl w:val="314C8802"/>
@@ -8091,34 +9599,34 @@
     </w:lvl>
   </w:abstractNum>
   <w:num w:numId="1" w16cid:durableId="1448625435">
-    <w:abstractNumId w:val="10"/>
+    <w:abstractNumId w:val="14"/>
   </w:num>
   <w:num w:numId="2" w16cid:durableId="1541087527">
     <w:abstractNumId w:val="1"/>
   </w:num>
   <w:num w:numId="3" w16cid:durableId="685713943">
-    <w:abstractNumId w:val="15"/>
+    <w:abstractNumId w:val="19"/>
   </w:num>
   <w:num w:numId="4" w16cid:durableId="1439063328">
     <w:abstractNumId w:val="3"/>
   </w:num>
   <w:num w:numId="5" w16cid:durableId="648825151">
-    <w:abstractNumId w:val="14"/>
+    <w:abstractNumId w:val="18"/>
   </w:num>
   <w:num w:numId="6" w16cid:durableId="620183226">
     <w:abstractNumId w:val="2"/>
   </w:num>
   <w:num w:numId="7" w16cid:durableId="1907110015">
-    <w:abstractNumId w:val="13"/>
+    <w:abstractNumId w:val="17"/>
   </w:num>
   <w:num w:numId="8" w16cid:durableId="1777214058">
-    <w:abstractNumId w:val="12"/>
+    <w:abstractNumId w:val="16"/>
   </w:num>
   <w:num w:numId="9" w16cid:durableId="1910730584">
-    <w:abstractNumId w:val="7"/>
+    <w:abstractNumId w:val="8"/>
   </w:num>
   <w:num w:numId="10" w16cid:durableId="1453129919">
-    <w:abstractNumId w:val="9"/>
+    <w:abstractNumId w:val="12"/>
   </w:num>
   <w:num w:numId="11" w16cid:durableId="523979927">
     <w:abstractNumId w:val="4"/>
@@ -8127,16 +9635,28 @@
     <w:abstractNumId w:val="0"/>
   </w:num>
   <w:num w:numId="13" w16cid:durableId="447239789">
-    <w:abstractNumId w:val="11"/>
+    <w:abstractNumId w:val="15"/>
   </w:num>
   <w:num w:numId="14" w16cid:durableId="1850824707">
-    <w:abstractNumId w:val="6"/>
+    <w:abstractNumId w:val="7"/>
   </w:num>
   <w:num w:numId="15" w16cid:durableId="735471150">
-    <w:abstractNumId w:val="8"/>
+    <w:abstractNumId w:val="9"/>
   </w:num>
   <w:num w:numId="16" w16cid:durableId="1207720209">
     <w:abstractNumId w:val="5"/>
+  </w:num>
+  <w:num w:numId="17" w16cid:durableId="1695497928">
+    <w:abstractNumId w:val="13"/>
+  </w:num>
+  <w:num w:numId="18" w16cid:durableId="986586992">
+    <w:abstractNumId w:val="10"/>
+  </w:num>
+  <w:num w:numId="19" w16cid:durableId="408770363">
+    <w:abstractNumId w:val="6"/>
+  </w:num>
+  <w:num w:numId="20" w16cid:durableId="860047439">
+    <w:abstractNumId w:val="11"/>
   </w:num>
 </w:numbering>
 </file>

</xml_diff>

<commit_message>
Fase 5 (metodo de la ingenieria) finalizada
</commit_message>
<xml_diff>
--- a/doc/El METODO DE DISEÑO DE LA INGENIERIA.docx
+++ b/doc/El METODO DE DISEÑO DE LA INGENIERIA.docx
@@ -7177,6 +7177,1704 @@
           <w:szCs w:val="24"/>
         </w:rPr>
         <w:t>Problemas significativos en la integración de sistemas afectan negativamente la experiencia del juego</w:t>
+      </w:r>
+    </w:p>
+    <w:p>
+      <w:pPr>
+        <w:jc w:val="both"/>
+        <w:rPr>
+          <w:rFonts w:ascii="Times New Roman" w:hAnsi="Times New Roman" w:cs="Times New Roman"/>
+          <w:sz w:val="24"/>
+          <w:szCs w:val="24"/>
+        </w:rPr>
+      </w:pPr>
+    </w:p>
+    <w:tbl>
+      <w:tblPr>
+        <w:tblStyle w:val="Tablaconcuadrcula"/>
+        <w:tblW w:w="0" w:type="auto"/>
+        <w:tblLook w:val="04A0" w:firstRow="1" w:lastRow="0" w:firstColumn="1" w:lastColumn="0" w:noHBand="0" w:noVBand="1"/>
+      </w:tblPr>
+      <w:tblGrid>
+        <w:gridCol w:w="1830"/>
+        <w:gridCol w:w="1408"/>
+        <w:gridCol w:w="1408"/>
+        <w:gridCol w:w="1408"/>
+        <w:gridCol w:w="1409"/>
+        <w:gridCol w:w="1365"/>
+      </w:tblGrid>
+      <w:tr>
+        <w:tc>
+          <w:tcPr>
+            <w:tcW w:w="1471" w:type="dxa"/>
+          </w:tcPr>
+          <w:p>
+            <w:pPr>
+              <w:jc w:val="both"/>
+              <w:rPr>
+                <w:rFonts w:ascii="Times New Roman" w:hAnsi="Times New Roman" w:cs="Times New Roman"/>
+                <w:sz w:val="24"/>
+                <w:szCs w:val="24"/>
+              </w:rPr>
+            </w:pPr>
+          </w:p>
+        </w:tc>
+        <w:tc>
+          <w:tcPr>
+            <w:tcW w:w="1471" w:type="dxa"/>
+          </w:tcPr>
+          <w:p>
+            <w:pPr>
+              <w:jc w:val="both"/>
+              <w:rPr>
+                <w:rFonts w:ascii="Times New Roman" w:hAnsi="Times New Roman" w:cs="Times New Roman"/>
+                <w:b/>
+                <w:bCs/>
+                <w:sz w:val="24"/>
+                <w:szCs w:val="24"/>
+              </w:rPr>
+            </w:pPr>
+            <w:r>
+              <w:rPr>
+                <w:rFonts w:ascii="Times New Roman" w:hAnsi="Times New Roman" w:cs="Times New Roman"/>
+                <w:b/>
+                <w:bCs/>
+                <w:sz w:val="24"/>
+                <w:szCs w:val="24"/>
+              </w:rPr>
+              <w:t>Criterio A</w:t>
+            </w:r>
+          </w:p>
+        </w:tc>
+        <w:tc>
+          <w:tcPr>
+            <w:tcW w:w="1471" w:type="dxa"/>
+          </w:tcPr>
+          <w:p>
+            <w:pPr>
+              <w:jc w:val="both"/>
+              <w:rPr>
+                <w:rFonts w:ascii="Times New Roman" w:hAnsi="Times New Roman" w:cs="Times New Roman"/>
+                <w:b/>
+                <w:bCs/>
+                <w:sz w:val="24"/>
+                <w:szCs w:val="24"/>
+              </w:rPr>
+            </w:pPr>
+            <w:r>
+              <w:rPr>
+                <w:rFonts w:ascii="Times New Roman" w:hAnsi="Times New Roman" w:cs="Times New Roman"/>
+                <w:b/>
+                <w:bCs/>
+                <w:sz w:val="24"/>
+                <w:szCs w:val="24"/>
+              </w:rPr>
+              <w:t>Criterio B</w:t>
+            </w:r>
+          </w:p>
+        </w:tc>
+        <w:tc>
+          <w:tcPr>
+            <w:tcW w:w="1471" w:type="dxa"/>
+          </w:tcPr>
+          <w:p>
+            <w:pPr>
+              <w:jc w:val="both"/>
+              <w:rPr>
+                <w:rFonts w:ascii="Times New Roman" w:hAnsi="Times New Roman" w:cs="Times New Roman"/>
+                <w:b/>
+                <w:bCs/>
+                <w:sz w:val="24"/>
+                <w:szCs w:val="24"/>
+              </w:rPr>
+            </w:pPr>
+            <w:r>
+              <w:rPr>
+                <w:rFonts w:ascii="Times New Roman" w:hAnsi="Times New Roman" w:cs="Times New Roman"/>
+                <w:b/>
+                <w:bCs/>
+                <w:sz w:val="24"/>
+                <w:szCs w:val="24"/>
+              </w:rPr>
+              <w:t>Criterio C</w:t>
+            </w:r>
+          </w:p>
+        </w:tc>
+        <w:tc>
+          <w:tcPr>
+            <w:tcW w:w="1472" w:type="dxa"/>
+          </w:tcPr>
+          <w:p>
+            <w:pPr>
+              <w:jc w:val="both"/>
+              <w:rPr>
+                <w:rFonts w:ascii="Times New Roman" w:hAnsi="Times New Roman" w:cs="Times New Roman"/>
+                <w:b/>
+                <w:bCs/>
+                <w:sz w:val="24"/>
+                <w:szCs w:val="24"/>
+              </w:rPr>
+            </w:pPr>
+            <w:r>
+              <w:rPr>
+                <w:rFonts w:ascii="Times New Roman" w:hAnsi="Times New Roman" w:cs="Times New Roman"/>
+                <w:b/>
+                <w:bCs/>
+                <w:sz w:val="24"/>
+                <w:szCs w:val="24"/>
+              </w:rPr>
+              <w:t>Criterio D</w:t>
+            </w:r>
+          </w:p>
+        </w:tc>
+        <w:tc>
+          <w:tcPr>
+            <w:tcW w:w="1472" w:type="dxa"/>
+          </w:tcPr>
+          <w:p>
+            <w:pPr>
+              <w:jc w:val="both"/>
+              <w:rPr>
+                <w:rFonts w:ascii="Times New Roman" w:hAnsi="Times New Roman" w:cs="Times New Roman"/>
+                <w:b/>
+                <w:bCs/>
+                <w:sz w:val="24"/>
+                <w:szCs w:val="24"/>
+              </w:rPr>
+            </w:pPr>
+            <w:r>
+              <w:rPr>
+                <w:rFonts w:ascii="Times New Roman" w:hAnsi="Times New Roman" w:cs="Times New Roman"/>
+                <w:b/>
+                <w:bCs/>
+                <w:sz w:val="24"/>
+                <w:szCs w:val="24"/>
+              </w:rPr>
+              <w:t>Total</w:t>
+            </w:r>
+          </w:p>
+        </w:tc>
+      </w:tr>
+      <w:tr>
+        <w:tc>
+          <w:tcPr>
+            <w:tcW w:w="1471" w:type="dxa"/>
+          </w:tcPr>
+          <w:p>
+            <w:pPr>
+              <w:jc w:val="center"/>
+              <w:rPr>
+                <w:rFonts w:ascii="Times New Roman" w:hAnsi="Times New Roman" w:cs="Times New Roman"/>
+                <w:b/>
+                <w:bCs/>
+                <w:sz w:val="24"/>
+                <w:szCs w:val="24"/>
+              </w:rPr>
+            </w:pPr>
+            <w:r>
+              <w:rPr>
+                <w:rFonts w:ascii="Times New Roman" w:hAnsi="Times New Roman" w:cs="Times New Roman"/>
+                <w:b/>
+                <w:bCs/>
+                <w:sz w:val="24"/>
+                <w:szCs w:val="24"/>
+              </w:rPr>
+              <w:t>Diseño Visual del Entorno Espacial</w:t>
+            </w:r>
+          </w:p>
+        </w:tc>
+        <w:tc>
+          <w:tcPr>
+            <w:tcW w:w="1471" w:type="dxa"/>
+            <w:vAlign w:val="center"/>
+          </w:tcPr>
+          <w:p>
+            <w:pPr>
+              <w:jc w:val="center"/>
+              <w:rPr>
+                <w:rFonts w:ascii="Times New Roman" w:hAnsi="Times New Roman" w:cs="Times New Roman"/>
+                <w:sz w:val="24"/>
+                <w:szCs w:val="24"/>
+              </w:rPr>
+            </w:pPr>
+            <w:r>
+              <w:rPr>
+                <w:rFonts w:ascii="Times New Roman" w:hAnsi="Times New Roman" w:cs="Times New Roman"/>
+                <w:sz w:val="24"/>
+                <w:szCs w:val="24"/>
+              </w:rPr>
+              <w:t>4</w:t>
+            </w:r>
+          </w:p>
+        </w:tc>
+        <w:tc>
+          <w:tcPr>
+            <w:tcW w:w="1471" w:type="dxa"/>
+            <w:vAlign w:val="center"/>
+          </w:tcPr>
+          <w:p>
+            <w:pPr>
+              <w:jc w:val="center"/>
+              <w:rPr>
+                <w:rFonts w:ascii="Times New Roman" w:hAnsi="Times New Roman" w:cs="Times New Roman"/>
+                <w:sz w:val="24"/>
+                <w:szCs w:val="24"/>
+              </w:rPr>
+            </w:pPr>
+            <w:r>
+              <w:rPr>
+                <w:rFonts w:ascii="Times New Roman" w:hAnsi="Times New Roman" w:cs="Times New Roman"/>
+                <w:sz w:val="24"/>
+                <w:szCs w:val="24"/>
+              </w:rPr>
+              <w:t>3</w:t>
+            </w:r>
+          </w:p>
+        </w:tc>
+        <w:tc>
+          <w:tcPr>
+            <w:tcW w:w="1471" w:type="dxa"/>
+            <w:vAlign w:val="center"/>
+          </w:tcPr>
+          <w:p>
+            <w:pPr>
+              <w:jc w:val="center"/>
+              <w:rPr>
+                <w:rFonts w:ascii="Times New Roman" w:hAnsi="Times New Roman" w:cs="Times New Roman"/>
+                <w:sz w:val="24"/>
+                <w:szCs w:val="24"/>
+              </w:rPr>
+            </w:pPr>
+            <w:r>
+              <w:rPr>
+                <w:rFonts w:ascii="Times New Roman" w:hAnsi="Times New Roman" w:cs="Times New Roman"/>
+                <w:sz w:val="24"/>
+                <w:szCs w:val="24"/>
+              </w:rPr>
+              <w:t>4</w:t>
+            </w:r>
+          </w:p>
+        </w:tc>
+        <w:tc>
+          <w:tcPr>
+            <w:tcW w:w="1472" w:type="dxa"/>
+            <w:vAlign w:val="center"/>
+          </w:tcPr>
+          <w:p>
+            <w:pPr>
+              <w:jc w:val="center"/>
+              <w:rPr>
+                <w:rFonts w:ascii="Times New Roman" w:hAnsi="Times New Roman" w:cs="Times New Roman"/>
+                <w:sz w:val="24"/>
+                <w:szCs w:val="24"/>
+              </w:rPr>
+            </w:pPr>
+            <w:r>
+              <w:rPr>
+                <w:rFonts w:ascii="Times New Roman" w:hAnsi="Times New Roman" w:cs="Times New Roman"/>
+                <w:sz w:val="24"/>
+                <w:szCs w:val="24"/>
+              </w:rPr>
+              <w:t>2</w:t>
+            </w:r>
+          </w:p>
+        </w:tc>
+        <w:tc>
+          <w:tcPr>
+            <w:tcW w:w="1472" w:type="dxa"/>
+            <w:vAlign w:val="center"/>
+          </w:tcPr>
+          <w:p>
+            <w:pPr>
+              <w:jc w:val="center"/>
+              <w:rPr>
+                <w:rFonts w:ascii="Times New Roman" w:hAnsi="Times New Roman" w:cs="Times New Roman"/>
+                <w:sz w:val="24"/>
+                <w:szCs w:val="24"/>
+              </w:rPr>
+            </w:pPr>
+            <w:r>
+              <w:rPr>
+                <w:rFonts w:ascii="Times New Roman" w:hAnsi="Times New Roman" w:cs="Times New Roman"/>
+                <w:sz w:val="24"/>
+                <w:szCs w:val="24"/>
+              </w:rPr>
+              <w:t>13</w:t>
+            </w:r>
+          </w:p>
+        </w:tc>
+      </w:tr>
+      <w:tr>
+        <w:tc>
+          <w:tcPr>
+            <w:tcW w:w="1471" w:type="dxa"/>
+          </w:tcPr>
+          <w:p>
+            <w:pPr>
+              <w:jc w:val="center"/>
+              <w:rPr>
+                <w:rFonts w:ascii="Times New Roman" w:hAnsi="Times New Roman" w:cs="Times New Roman"/>
+                <w:b/>
+                <w:bCs/>
+                <w:sz w:val="24"/>
+                <w:szCs w:val="24"/>
+              </w:rPr>
+            </w:pPr>
+            <w:r>
+              <w:rPr>
+                <w:rFonts w:ascii="Times New Roman" w:hAnsi="Times New Roman" w:cs="Times New Roman"/>
+                <w:b/>
+                <w:bCs/>
+                <w:sz w:val="24"/>
+                <w:szCs w:val="24"/>
+              </w:rPr>
+              <w:t>Interacción con Naves Espaciales</w:t>
+            </w:r>
+          </w:p>
+        </w:tc>
+        <w:tc>
+          <w:tcPr>
+            <w:tcW w:w="1471" w:type="dxa"/>
+            <w:vAlign w:val="center"/>
+          </w:tcPr>
+          <w:p>
+            <w:pPr>
+              <w:jc w:val="center"/>
+              <w:rPr>
+                <w:rFonts w:ascii="Times New Roman" w:hAnsi="Times New Roman" w:cs="Times New Roman"/>
+                <w:sz w:val="24"/>
+                <w:szCs w:val="24"/>
+              </w:rPr>
+            </w:pPr>
+            <w:r>
+              <w:rPr>
+                <w:rFonts w:ascii="Times New Roman" w:hAnsi="Times New Roman" w:cs="Times New Roman"/>
+                <w:sz w:val="24"/>
+                <w:szCs w:val="24"/>
+              </w:rPr>
+              <w:t>3</w:t>
+            </w:r>
+          </w:p>
+        </w:tc>
+        <w:tc>
+          <w:tcPr>
+            <w:tcW w:w="1471" w:type="dxa"/>
+            <w:vAlign w:val="center"/>
+          </w:tcPr>
+          <w:p>
+            <w:pPr>
+              <w:jc w:val="center"/>
+              <w:rPr>
+                <w:rFonts w:ascii="Times New Roman" w:hAnsi="Times New Roman" w:cs="Times New Roman"/>
+                <w:sz w:val="24"/>
+                <w:szCs w:val="24"/>
+              </w:rPr>
+            </w:pPr>
+            <w:r>
+              <w:rPr>
+                <w:rFonts w:ascii="Times New Roman" w:hAnsi="Times New Roman" w:cs="Times New Roman"/>
+                <w:sz w:val="24"/>
+                <w:szCs w:val="24"/>
+              </w:rPr>
+              <w:t>3</w:t>
+            </w:r>
+          </w:p>
+        </w:tc>
+        <w:tc>
+          <w:tcPr>
+            <w:tcW w:w="1471" w:type="dxa"/>
+            <w:vAlign w:val="center"/>
+          </w:tcPr>
+          <w:p>
+            <w:pPr>
+              <w:jc w:val="center"/>
+              <w:rPr>
+                <w:rFonts w:ascii="Times New Roman" w:hAnsi="Times New Roman" w:cs="Times New Roman"/>
+                <w:sz w:val="24"/>
+                <w:szCs w:val="24"/>
+              </w:rPr>
+            </w:pPr>
+            <w:r>
+              <w:rPr>
+                <w:rFonts w:ascii="Times New Roman" w:hAnsi="Times New Roman" w:cs="Times New Roman"/>
+                <w:sz w:val="24"/>
+                <w:szCs w:val="24"/>
+              </w:rPr>
+              <w:t>4</w:t>
+            </w:r>
+          </w:p>
+        </w:tc>
+        <w:tc>
+          <w:tcPr>
+            <w:tcW w:w="1472" w:type="dxa"/>
+            <w:vAlign w:val="center"/>
+          </w:tcPr>
+          <w:p>
+            <w:pPr>
+              <w:jc w:val="center"/>
+              <w:rPr>
+                <w:rFonts w:ascii="Times New Roman" w:hAnsi="Times New Roman" w:cs="Times New Roman"/>
+                <w:sz w:val="24"/>
+                <w:szCs w:val="24"/>
+              </w:rPr>
+            </w:pPr>
+            <w:r>
+              <w:rPr>
+                <w:rFonts w:ascii="Times New Roman" w:hAnsi="Times New Roman" w:cs="Times New Roman"/>
+                <w:sz w:val="24"/>
+                <w:szCs w:val="24"/>
+              </w:rPr>
+              <w:t>2</w:t>
+            </w:r>
+          </w:p>
+        </w:tc>
+        <w:tc>
+          <w:tcPr>
+            <w:tcW w:w="1472" w:type="dxa"/>
+            <w:vAlign w:val="center"/>
+          </w:tcPr>
+          <w:p>
+            <w:pPr>
+              <w:jc w:val="center"/>
+              <w:rPr>
+                <w:rFonts w:ascii="Times New Roman" w:hAnsi="Times New Roman" w:cs="Times New Roman"/>
+                <w:sz w:val="24"/>
+                <w:szCs w:val="24"/>
+              </w:rPr>
+            </w:pPr>
+            <w:r>
+              <w:rPr>
+                <w:rFonts w:ascii="Times New Roman" w:hAnsi="Times New Roman" w:cs="Times New Roman"/>
+                <w:sz w:val="24"/>
+                <w:szCs w:val="24"/>
+              </w:rPr>
+              <w:t>12</w:t>
+            </w:r>
+          </w:p>
+        </w:tc>
+      </w:tr>
+      <w:tr>
+        <w:tc>
+          <w:tcPr>
+            <w:tcW w:w="1471" w:type="dxa"/>
+          </w:tcPr>
+          <w:p>
+            <w:pPr>
+              <w:jc w:val="center"/>
+              <w:rPr>
+                <w:rFonts w:ascii="Times New Roman" w:hAnsi="Times New Roman" w:cs="Times New Roman"/>
+                <w:b/>
+                <w:bCs/>
+                <w:sz w:val="24"/>
+                <w:szCs w:val="24"/>
+              </w:rPr>
+            </w:pPr>
+            <w:r>
+              <w:rPr>
+                <w:rFonts w:ascii="Times New Roman" w:hAnsi="Times New Roman" w:cs="Times New Roman"/>
+                <w:b/>
+                <w:bCs/>
+                <w:sz w:val="24"/>
+                <w:szCs w:val="24"/>
+              </w:rPr>
+              <w:t>Planificación Estratégica en el Grafo</w:t>
+            </w:r>
+          </w:p>
+        </w:tc>
+        <w:tc>
+          <w:tcPr>
+            <w:tcW w:w="1471" w:type="dxa"/>
+            <w:vAlign w:val="center"/>
+          </w:tcPr>
+          <w:p>
+            <w:pPr>
+              <w:jc w:val="center"/>
+              <w:rPr>
+                <w:rFonts w:ascii="Times New Roman" w:hAnsi="Times New Roman" w:cs="Times New Roman"/>
+                <w:sz w:val="24"/>
+                <w:szCs w:val="24"/>
+              </w:rPr>
+            </w:pPr>
+            <w:r>
+              <w:rPr>
+                <w:rFonts w:ascii="Times New Roman" w:hAnsi="Times New Roman" w:cs="Times New Roman"/>
+                <w:sz w:val="24"/>
+                <w:szCs w:val="24"/>
+              </w:rPr>
+              <w:t>4</w:t>
+            </w:r>
+          </w:p>
+        </w:tc>
+        <w:tc>
+          <w:tcPr>
+            <w:tcW w:w="1471" w:type="dxa"/>
+            <w:vAlign w:val="center"/>
+          </w:tcPr>
+          <w:p>
+            <w:pPr>
+              <w:jc w:val="center"/>
+              <w:rPr>
+                <w:rFonts w:ascii="Times New Roman" w:hAnsi="Times New Roman" w:cs="Times New Roman"/>
+                <w:sz w:val="24"/>
+                <w:szCs w:val="24"/>
+              </w:rPr>
+            </w:pPr>
+            <w:r>
+              <w:rPr>
+                <w:rFonts w:ascii="Times New Roman" w:hAnsi="Times New Roman" w:cs="Times New Roman"/>
+                <w:sz w:val="24"/>
+                <w:szCs w:val="24"/>
+              </w:rPr>
+              <w:t>4</w:t>
+            </w:r>
+          </w:p>
+        </w:tc>
+        <w:tc>
+          <w:tcPr>
+            <w:tcW w:w="1471" w:type="dxa"/>
+            <w:vAlign w:val="center"/>
+          </w:tcPr>
+          <w:p>
+            <w:pPr>
+              <w:jc w:val="center"/>
+              <w:rPr>
+                <w:rFonts w:ascii="Times New Roman" w:hAnsi="Times New Roman" w:cs="Times New Roman"/>
+                <w:sz w:val="24"/>
+                <w:szCs w:val="24"/>
+              </w:rPr>
+            </w:pPr>
+            <w:r>
+              <w:rPr>
+                <w:rFonts w:ascii="Times New Roman" w:hAnsi="Times New Roman" w:cs="Times New Roman"/>
+                <w:sz w:val="24"/>
+                <w:szCs w:val="24"/>
+              </w:rPr>
+              <w:t>4</w:t>
+            </w:r>
+          </w:p>
+        </w:tc>
+        <w:tc>
+          <w:tcPr>
+            <w:tcW w:w="1472" w:type="dxa"/>
+            <w:vAlign w:val="center"/>
+          </w:tcPr>
+          <w:p>
+            <w:pPr>
+              <w:jc w:val="center"/>
+              <w:rPr>
+                <w:rFonts w:ascii="Times New Roman" w:hAnsi="Times New Roman" w:cs="Times New Roman"/>
+                <w:sz w:val="24"/>
+                <w:szCs w:val="24"/>
+              </w:rPr>
+            </w:pPr>
+            <w:r>
+              <w:rPr>
+                <w:rFonts w:ascii="Times New Roman" w:hAnsi="Times New Roman" w:cs="Times New Roman"/>
+                <w:sz w:val="24"/>
+                <w:szCs w:val="24"/>
+              </w:rPr>
+              <w:t>2</w:t>
+            </w:r>
+          </w:p>
+        </w:tc>
+        <w:tc>
+          <w:tcPr>
+            <w:tcW w:w="1472" w:type="dxa"/>
+            <w:vAlign w:val="center"/>
+          </w:tcPr>
+          <w:p>
+            <w:pPr>
+              <w:jc w:val="center"/>
+              <w:rPr>
+                <w:rFonts w:ascii="Times New Roman" w:hAnsi="Times New Roman" w:cs="Times New Roman"/>
+                <w:sz w:val="24"/>
+                <w:szCs w:val="24"/>
+              </w:rPr>
+            </w:pPr>
+            <w:r>
+              <w:rPr>
+                <w:rFonts w:ascii="Times New Roman" w:hAnsi="Times New Roman" w:cs="Times New Roman"/>
+                <w:sz w:val="24"/>
+                <w:szCs w:val="24"/>
+              </w:rPr>
+              <w:t>14</w:t>
+            </w:r>
+          </w:p>
+        </w:tc>
+      </w:tr>
+      <w:tr>
+        <w:tc>
+          <w:tcPr>
+            <w:tcW w:w="1471" w:type="dxa"/>
+          </w:tcPr>
+          <w:p>
+            <w:pPr>
+              <w:jc w:val="center"/>
+              <w:rPr>
+                <w:rFonts w:ascii="Times New Roman" w:hAnsi="Times New Roman" w:cs="Times New Roman"/>
+                <w:b/>
+                <w:bCs/>
+                <w:sz w:val="24"/>
+                <w:szCs w:val="24"/>
+              </w:rPr>
+            </w:pPr>
+            <w:r>
+              <w:rPr>
+                <w:rFonts w:ascii="Times New Roman" w:hAnsi="Times New Roman" w:cs="Times New Roman"/>
+                <w:b/>
+                <w:bCs/>
+                <w:sz w:val="24"/>
+                <w:szCs w:val="24"/>
+              </w:rPr>
+              <w:t>Inteligencia Artificial para Enemigos</w:t>
+            </w:r>
+          </w:p>
+        </w:tc>
+        <w:tc>
+          <w:tcPr>
+            <w:tcW w:w="1471" w:type="dxa"/>
+            <w:vAlign w:val="center"/>
+          </w:tcPr>
+          <w:p>
+            <w:pPr>
+              <w:jc w:val="center"/>
+              <w:rPr>
+                <w:rFonts w:ascii="Times New Roman" w:hAnsi="Times New Roman" w:cs="Times New Roman"/>
+                <w:sz w:val="24"/>
+                <w:szCs w:val="24"/>
+              </w:rPr>
+            </w:pPr>
+            <w:r>
+              <w:rPr>
+                <w:rFonts w:ascii="Times New Roman" w:hAnsi="Times New Roman" w:cs="Times New Roman"/>
+                <w:sz w:val="24"/>
+                <w:szCs w:val="24"/>
+              </w:rPr>
+              <w:t>4</w:t>
+            </w:r>
+          </w:p>
+        </w:tc>
+        <w:tc>
+          <w:tcPr>
+            <w:tcW w:w="1471" w:type="dxa"/>
+            <w:vAlign w:val="center"/>
+          </w:tcPr>
+          <w:p>
+            <w:pPr>
+              <w:jc w:val="center"/>
+              <w:rPr>
+                <w:rFonts w:ascii="Times New Roman" w:hAnsi="Times New Roman" w:cs="Times New Roman"/>
+                <w:sz w:val="24"/>
+                <w:szCs w:val="24"/>
+              </w:rPr>
+            </w:pPr>
+            <w:r>
+              <w:rPr>
+                <w:rFonts w:ascii="Times New Roman" w:hAnsi="Times New Roman" w:cs="Times New Roman"/>
+                <w:sz w:val="24"/>
+                <w:szCs w:val="24"/>
+              </w:rPr>
+              <w:t>4</w:t>
+            </w:r>
+          </w:p>
+        </w:tc>
+        <w:tc>
+          <w:tcPr>
+            <w:tcW w:w="1471" w:type="dxa"/>
+            <w:vAlign w:val="center"/>
+          </w:tcPr>
+          <w:p>
+            <w:pPr>
+              <w:jc w:val="center"/>
+              <w:rPr>
+                <w:rFonts w:ascii="Times New Roman" w:hAnsi="Times New Roman" w:cs="Times New Roman"/>
+                <w:sz w:val="24"/>
+                <w:szCs w:val="24"/>
+              </w:rPr>
+            </w:pPr>
+            <w:r>
+              <w:rPr>
+                <w:rFonts w:ascii="Times New Roman" w:hAnsi="Times New Roman" w:cs="Times New Roman"/>
+                <w:sz w:val="24"/>
+                <w:szCs w:val="24"/>
+              </w:rPr>
+              <w:t>4</w:t>
+            </w:r>
+          </w:p>
+        </w:tc>
+        <w:tc>
+          <w:tcPr>
+            <w:tcW w:w="1472" w:type="dxa"/>
+            <w:vAlign w:val="center"/>
+          </w:tcPr>
+          <w:p>
+            <w:pPr>
+              <w:jc w:val="center"/>
+              <w:rPr>
+                <w:rFonts w:ascii="Times New Roman" w:hAnsi="Times New Roman" w:cs="Times New Roman"/>
+                <w:sz w:val="24"/>
+                <w:szCs w:val="24"/>
+              </w:rPr>
+            </w:pPr>
+            <w:r>
+              <w:rPr>
+                <w:rFonts w:ascii="Times New Roman" w:hAnsi="Times New Roman" w:cs="Times New Roman"/>
+                <w:sz w:val="24"/>
+                <w:szCs w:val="24"/>
+              </w:rPr>
+              <w:t>2</w:t>
+            </w:r>
+          </w:p>
+        </w:tc>
+        <w:tc>
+          <w:tcPr>
+            <w:tcW w:w="1472" w:type="dxa"/>
+            <w:vAlign w:val="center"/>
+          </w:tcPr>
+          <w:p>
+            <w:pPr>
+              <w:jc w:val="center"/>
+              <w:rPr>
+                <w:rFonts w:ascii="Times New Roman" w:hAnsi="Times New Roman" w:cs="Times New Roman"/>
+                <w:sz w:val="24"/>
+                <w:szCs w:val="24"/>
+              </w:rPr>
+            </w:pPr>
+            <w:r>
+              <w:rPr>
+                <w:rFonts w:ascii="Times New Roman" w:hAnsi="Times New Roman" w:cs="Times New Roman"/>
+                <w:sz w:val="24"/>
+                <w:szCs w:val="24"/>
+              </w:rPr>
+              <w:t>14</w:t>
+            </w:r>
+          </w:p>
+        </w:tc>
+      </w:tr>
+      <w:tr>
+        <w:tc>
+          <w:tcPr>
+            <w:tcW w:w="1471" w:type="dxa"/>
+          </w:tcPr>
+          <w:p>
+            <w:pPr>
+              <w:jc w:val="center"/>
+              <w:rPr>
+                <w:rFonts w:ascii="Times New Roman" w:hAnsi="Times New Roman" w:cs="Times New Roman"/>
+                <w:b/>
+                <w:bCs/>
+                <w:sz w:val="24"/>
+                <w:szCs w:val="24"/>
+              </w:rPr>
+            </w:pPr>
+            <w:r>
+              <w:rPr>
+                <w:rFonts w:ascii="Times New Roman" w:hAnsi="Times New Roman" w:cs="Times New Roman"/>
+                <w:b/>
+                <w:bCs/>
+                <w:sz w:val="24"/>
+                <w:szCs w:val="24"/>
+              </w:rPr>
+              <w:t>Mejora y Personalización de Naves</w:t>
+            </w:r>
+          </w:p>
+        </w:tc>
+        <w:tc>
+          <w:tcPr>
+            <w:tcW w:w="1471" w:type="dxa"/>
+            <w:vAlign w:val="center"/>
+          </w:tcPr>
+          <w:p>
+            <w:pPr>
+              <w:jc w:val="center"/>
+              <w:rPr>
+                <w:rFonts w:ascii="Times New Roman" w:hAnsi="Times New Roman" w:cs="Times New Roman"/>
+                <w:sz w:val="24"/>
+                <w:szCs w:val="24"/>
+              </w:rPr>
+            </w:pPr>
+            <w:r>
+              <w:rPr>
+                <w:rFonts w:ascii="Times New Roman" w:hAnsi="Times New Roman" w:cs="Times New Roman"/>
+                <w:sz w:val="24"/>
+                <w:szCs w:val="24"/>
+              </w:rPr>
+              <w:t>3</w:t>
+            </w:r>
+          </w:p>
+        </w:tc>
+        <w:tc>
+          <w:tcPr>
+            <w:tcW w:w="1471" w:type="dxa"/>
+            <w:vAlign w:val="center"/>
+          </w:tcPr>
+          <w:p>
+            <w:pPr>
+              <w:jc w:val="center"/>
+              <w:rPr>
+                <w:rFonts w:ascii="Times New Roman" w:hAnsi="Times New Roman" w:cs="Times New Roman"/>
+                <w:sz w:val="24"/>
+                <w:szCs w:val="24"/>
+              </w:rPr>
+            </w:pPr>
+            <w:r>
+              <w:rPr>
+                <w:rFonts w:ascii="Times New Roman" w:hAnsi="Times New Roman" w:cs="Times New Roman"/>
+                <w:sz w:val="24"/>
+                <w:szCs w:val="24"/>
+              </w:rPr>
+              <w:t>2</w:t>
+            </w:r>
+          </w:p>
+        </w:tc>
+        <w:tc>
+          <w:tcPr>
+            <w:tcW w:w="1471" w:type="dxa"/>
+            <w:vAlign w:val="center"/>
+          </w:tcPr>
+          <w:p>
+            <w:pPr>
+              <w:jc w:val="center"/>
+              <w:rPr>
+                <w:rFonts w:ascii="Times New Roman" w:hAnsi="Times New Roman" w:cs="Times New Roman"/>
+                <w:sz w:val="24"/>
+                <w:szCs w:val="24"/>
+              </w:rPr>
+            </w:pPr>
+            <w:r>
+              <w:rPr>
+                <w:rFonts w:ascii="Times New Roman" w:hAnsi="Times New Roman" w:cs="Times New Roman"/>
+                <w:sz w:val="24"/>
+                <w:szCs w:val="24"/>
+              </w:rPr>
+              <w:t>4</w:t>
+            </w:r>
+          </w:p>
+        </w:tc>
+        <w:tc>
+          <w:tcPr>
+            <w:tcW w:w="1472" w:type="dxa"/>
+            <w:vAlign w:val="center"/>
+          </w:tcPr>
+          <w:p>
+            <w:pPr>
+              <w:jc w:val="center"/>
+              <w:rPr>
+                <w:rFonts w:ascii="Times New Roman" w:hAnsi="Times New Roman" w:cs="Times New Roman"/>
+                <w:sz w:val="24"/>
+                <w:szCs w:val="24"/>
+              </w:rPr>
+            </w:pPr>
+            <w:r>
+              <w:rPr>
+                <w:rFonts w:ascii="Times New Roman" w:hAnsi="Times New Roman" w:cs="Times New Roman"/>
+                <w:sz w:val="24"/>
+                <w:szCs w:val="24"/>
+              </w:rPr>
+              <w:t>2</w:t>
+            </w:r>
+          </w:p>
+        </w:tc>
+        <w:tc>
+          <w:tcPr>
+            <w:tcW w:w="1472" w:type="dxa"/>
+            <w:vAlign w:val="center"/>
+          </w:tcPr>
+          <w:p>
+            <w:pPr>
+              <w:jc w:val="center"/>
+              <w:rPr>
+                <w:rFonts w:ascii="Times New Roman" w:hAnsi="Times New Roman" w:cs="Times New Roman"/>
+                <w:sz w:val="24"/>
+                <w:szCs w:val="24"/>
+              </w:rPr>
+            </w:pPr>
+            <w:r>
+              <w:rPr>
+                <w:rFonts w:ascii="Times New Roman" w:hAnsi="Times New Roman" w:cs="Times New Roman"/>
+                <w:sz w:val="24"/>
+                <w:szCs w:val="24"/>
+              </w:rPr>
+              <w:t>11</w:t>
+            </w:r>
+          </w:p>
+        </w:tc>
+      </w:tr>
+      <w:tr>
+        <w:tc>
+          <w:tcPr>
+            <w:tcW w:w="1471" w:type="dxa"/>
+          </w:tcPr>
+          <w:p>
+            <w:pPr>
+              <w:jc w:val="center"/>
+              <w:rPr>
+                <w:rFonts w:ascii="Times New Roman" w:hAnsi="Times New Roman" w:cs="Times New Roman"/>
+                <w:b/>
+                <w:bCs/>
+                <w:sz w:val="24"/>
+                <w:szCs w:val="24"/>
+              </w:rPr>
+            </w:pPr>
+            <w:r>
+              <w:rPr>
+                <w:rFonts w:ascii="Times New Roman" w:hAnsi="Times New Roman" w:cs="Times New Roman"/>
+                <w:b/>
+                <w:bCs/>
+                <w:sz w:val="24"/>
+                <w:szCs w:val="24"/>
+              </w:rPr>
+              <w:t>Sistema de Puntuación Dinámico</w:t>
+            </w:r>
+          </w:p>
+        </w:tc>
+        <w:tc>
+          <w:tcPr>
+            <w:tcW w:w="1471" w:type="dxa"/>
+            <w:vAlign w:val="center"/>
+          </w:tcPr>
+          <w:p>
+            <w:pPr>
+              <w:jc w:val="center"/>
+              <w:rPr>
+                <w:rFonts w:ascii="Times New Roman" w:hAnsi="Times New Roman" w:cs="Times New Roman"/>
+                <w:sz w:val="24"/>
+                <w:szCs w:val="24"/>
+              </w:rPr>
+            </w:pPr>
+            <w:r>
+              <w:rPr>
+                <w:rFonts w:ascii="Times New Roman" w:hAnsi="Times New Roman" w:cs="Times New Roman"/>
+                <w:sz w:val="24"/>
+                <w:szCs w:val="24"/>
+              </w:rPr>
+              <w:t>4</w:t>
+            </w:r>
+          </w:p>
+        </w:tc>
+        <w:tc>
+          <w:tcPr>
+            <w:tcW w:w="1471" w:type="dxa"/>
+            <w:vAlign w:val="center"/>
+          </w:tcPr>
+          <w:p>
+            <w:pPr>
+              <w:jc w:val="center"/>
+              <w:rPr>
+                <w:rFonts w:ascii="Times New Roman" w:hAnsi="Times New Roman" w:cs="Times New Roman"/>
+                <w:sz w:val="24"/>
+                <w:szCs w:val="24"/>
+              </w:rPr>
+            </w:pPr>
+            <w:r>
+              <w:rPr>
+                <w:rFonts w:ascii="Times New Roman" w:hAnsi="Times New Roman" w:cs="Times New Roman"/>
+                <w:sz w:val="24"/>
+                <w:szCs w:val="24"/>
+              </w:rPr>
+              <w:t>3</w:t>
+            </w:r>
+          </w:p>
+        </w:tc>
+        <w:tc>
+          <w:tcPr>
+            <w:tcW w:w="1471" w:type="dxa"/>
+            <w:vAlign w:val="center"/>
+          </w:tcPr>
+          <w:p>
+            <w:pPr>
+              <w:jc w:val="center"/>
+              <w:rPr>
+                <w:rFonts w:ascii="Times New Roman" w:hAnsi="Times New Roman" w:cs="Times New Roman"/>
+                <w:sz w:val="24"/>
+                <w:szCs w:val="24"/>
+              </w:rPr>
+            </w:pPr>
+            <w:r>
+              <w:rPr>
+                <w:rFonts w:ascii="Times New Roman" w:hAnsi="Times New Roman" w:cs="Times New Roman"/>
+                <w:sz w:val="24"/>
+                <w:szCs w:val="24"/>
+              </w:rPr>
+              <w:t>4</w:t>
+            </w:r>
+          </w:p>
+        </w:tc>
+        <w:tc>
+          <w:tcPr>
+            <w:tcW w:w="1472" w:type="dxa"/>
+            <w:vAlign w:val="center"/>
+          </w:tcPr>
+          <w:p>
+            <w:pPr>
+              <w:jc w:val="center"/>
+              <w:rPr>
+                <w:rFonts w:ascii="Times New Roman" w:hAnsi="Times New Roman" w:cs="Times New Roman"/>
+                <w:sz w:val="24"/>
+                <w:szCs w:val="24"/>
+              </w:rPr>
+            </w:pPr>
+            <w:r>
+              <w:rPr>
+                <w:rFonts w:ascii="Times New Roman" w:hAnsi="Times New Roman" w:cs="Times New Roman"/>
+                <w:sz w:val="24"/>
+                <w:szCs w:val="24"/>
+              </w:rPr>
+              <w:t>2</w:t>
+            </w:r>
+          </w:p>
+        </w:tc>
+        <w:tc>
+          <w:tcPr>
+            <w:tcW w:w="1472" w:type="dxa"/>
+            <w:vAlign w:val="center"/>
+          </w:tcPr>
+          <w:p>
+            <w:pPr>
+              <w:jc w:val="center"/>
+              <w:rPr>
+                <w:rFonts w:ascii="Times New Roman" w:hAnsi="Times New Roman" w:cs="Times New Roman"/>
+                <w:sz w:val="24"/>
+                <w:szCs w:val="24"/>
+              </w:rPr>
+            </w:pPr>
+            <w:r>
+              <w:rPr>
+                <w:rFonts w:ascii="Times New Roman" w:hAnsi="Times New Roman" w:cs="Times New Roman"/>
+                <w:sz w:val="24"/>
+                <w:szCs w:val="24"/>
+              </w:rPr>
+              <w:t>13</w:t>
+            </w:r>
+          </w:p>
+        </w:tc>
+      </w:tr>
+      <w:tr>
+        <w:tc>
+          <w:tcPr>
+            <w:tcW w:w="1471" w:type="dxa"/>
+          </w:tcPr>
+          <w:p>
+            <w:pPr>
+              <w:jc w:val="center"/>
+              <w:rPr>
+                <w:rFonts w:ascii="Times New Roman" w:hAnsi="Times New Roman" w:cs="Times New Roman"/>
+                <w:b/>
+                <w:bCs/>
+                <w:sz w:val="24"/>
+                <w:szCs w:val="24"/>
+              </w:rPr>
+            </w:pPr>
+            <w:r>
+              <w:rPr>
+                <w:rFonts w:ascii="Times New Roman" w:hAnsi="Times New Roman" w:cs="Times New Roman"/>
+                <w:b/>
+                <w:bCs/>
+                <w:sz w:val="24"/>
+                <w:szCs w:val="24"/>
+              </w:rPr>
+              <w:t>Desarrollo de Misiones y Objetivos</w:t>
+            </w:r>
+          </w:p>
+        </w:tc>
+        <w:tc>
+          <w:tcPr>
+            <w:tcW w:w="1471" w:type="dxa"/>
+            <w:vAlign w:val="center"/>
+          </w:tcPr>
+          <w:p>
+            <w:pPr>
+              <w:jc w:val="center"/>
+              <w:rPr>
+                <w:rFonts w:ascii="Times New Roman" w:hAnsi="Times New Roman" w:cs="Times New Roman"/>
+                <w:sz w:val="24"/>
+                <w:szCs w:val="24"/>
+              </w:rPr>
+            </w:pPr>
+            <w:r>
+              <w:rPr>
+                <w:rFonts w:ascii="Times New Roman" w:hAnsi="Times New Roman" w:cs="Times New Roman"/>
+                <w:sz w:val="24"/>
+                <w:szCs w:val="24"/>
+              </w:rPr>
+              <w:t>3</w:t>
+            </w:r>
+          </w:p>
+        </w:tc>
+        <w:tc>
+          <w:tcPr>
+            <w:tcW w:w="1471" w:type="dxa"/>
+            <w:vAlign w:val="center"/>
+          </w:tcPr>
+          <w:p>
+            <w:pPr>
+              <w:jc w:val="center"/>
+              <w:rPr>
+                <w:rFonts w:ascii="Times New Roman" w:hAnsi="Times New Roman" w:cs="Times New Roman"/>
+                <w:sz w:val="24"/>
+                <w:szCs w:val="24"/>
+              </w:rPr>
+            </w:pPr>
+            <w:r>
+              <w:rPr>
+                <w:rFonts w:ascii="Times New Roman" w:hAnsi="Times New Roman" w:cs="Times New Roman"/>
+                <w:sz w:val="24"/>
+                <w:szCs w:val="24"/>
+              </w:rPr>
+              <w:t>3</w:t>
+            </w:r>
+          </w:p>
+        </w:tc>
+        <w:tc>
+          <w:tcPr>
+            <w:tcW w:w="1471" w:type="dxa"/>
+            <w:vAlign w:val="center"/>
+          </w:tcPr>
+          <w:p>
+            <w:pPr>
+              <w:jc w:val="center"/>
+              <w:rPr>
+                <w:rFonts w:ascii="Times New Roman" w:hAnsi="Times New Roman" w:cs="Times New Roman"/>
+                <w:sz w:val="24"/>
+                <w:szCs w:val="24"/>
+              </w:rPr>
+            </w:pPr>
+            <w:r>
+              <w:rPr>
+                <w:rFonts w:ascii="Times New Roman" w:hAnsi="Times New Roman" w:cs="Times New Roman"/>
+                <w:sz w:val="24"/>
+                <w:szCs w:val="24"/>
+              </w:rPr>
+              <w:t>3</w:t>
+            </w:r>
+          </w:p>
+        </w:tc>
+        <w:tc>
+          <w:tcPr>
+            <w:tcW w:w="1472" w:type="dxa"/>
+            <w:vAlign w:val="center"/>
+          </w:tcPr>
+          <w:p>
+            <w:pPr>
+              <w:jc w:val="center"/>
+              <w:rPr>
+                <w:rFonts w:ascii="Times New Roman" w:hAnsi="Times New Roman" w:cs="Times New Roman"/>
+                <w:sz w:val="24"/>
+                <w:szCs w:val="24"/>
+              </w:rPr>
+            </w:pPr>
+            <w:r>
+              <w:rPr>
+                <w:rFonts w:ascii="Times New Roman" w:hAnsi="Times New Roman" w:cs="Times New Roman"/>
+                <w:sz w:val="24"/>
+                <w:szCs w:val="24"/>
+              </w:rPr>
+              <w:t>2</w:t>
+            </w:r>
+          </w:p>
+        </w:tc>
+        <w:tc>
+          <w:tcPr>
+            <w:tcW w:w="1472" w:type="dxa"/>
+            <w:vAlign w:val="center"/>
+          </w:tcPr>
+          <w:p>
+            <w:pPr>
+              <w:jc w:val="center"/>
+              <w:rPr>
+                <w:rFonts w:ascii="Times New Roman" w:hAnsi="Times New Roman" w:cs="Times New Roman"/>
+                <w:sz w:val="24"/>
+                <w:szCs w:val="24"/>
+              </w:rPr>
+            </w:pPr>
+            <w:r>
+              <w:rPr>
+                <w:rFonts w:ascii="Times New Roman" w:hAnsi="Times New Roman" w:cs="Times New Roman"/>
+                <w:sz w:val="24"/>
+                <w:szCs w:val="24"/>
+              </w:rPr>
+              <w:t>11</w:t>
+            </w:r>
+          </w:p>
+        </w:tc>
+      </w:tr>
+      <w:tr>
+        <w:tc>
+          <w:tcPr>
+            <w:tcW w:w="1471" w:type="dxa"/>
+          </w:tcPr>
+          <w:p>
+            <w:pPr>
+              <w:jc w:val="center"/>
+              <w:rPr>
+                <w:rFonts w:ascii="Times New Roman" w:hAnsi="Times New Roman" w:cs="Times New Roman"/>
+                <w:b/>
+                <w:bCs/>
+                <w:sz w:val="24"/>
+                <w:szCs w:val="24"/>
+              </w:rPr>
+            </w:pPr>
+            <w:r>
+              <w:rPr>
+                <w:rFonts w:ascii="Times New Roman" w:hAnsi="Times New Roman" w:cs="Times New Roman"/>
+                <w:b/>
+                <w:bCs/>
+                <w:sz w:val="24"/>
+                <w:szCs w:val="24"/>
+              </w:rPr>
+              <w:t>Prototipado Inicial</w:t>
+            </w:r>
+          </w:p>
+        </w:tc>
+        <w:tc>
+          <w:tcPr>
+            <w:tcW w:w="1471" w:type="dxa"/>
+            <w:vAlign w:val="center"/>
+          </w:tcPr>
+          <w:p>
+            <w:pPr>
+              <w:jc w:val="center"/>
+              <w:rPr>
+                <w:rFonts w:ascii="Times New Roman" w:hAnsi="Times New Roman" w:cs="Times New Roman"/>
+                <w:sz w:val="24"/>
+                <w:szCs w:val="24"/>
+              </w:rPr>
+            </w:pPr>
+            <w:r>
+              <w:rPr>
+                <w:rFonts w:ascii="Times New Roman" w:hAnsi="Times New Roman" w:cs="Times New Roman"/>
+                <w:sz w:val="24"/>
+                <w:szCs w:val="24"/>
+              </w:rPr>
+              <w:t>2</w:t>
+            </w:r>
+          </w:p>
+        </w:tc>
+        <w:tc>
+          <w:tcPr>
+            <w:tcW w:w="1471" w:type="dxa"/>
+            <w:vAlign w:val="center"/>
+          </w:tcPr>
+          <w:p>
+            <w:pPr>
+              <w:jc w:val="center"/>
+              <w:rPr>
+                <w:rFonts w:ascii="Times New Roman" w:hAnsi="Times New Roman" w:cs="Times New Roman"/>
+                <w:sz w:val="24"/>
+                <w:szCs w:val="24"/>
+              </w:rPr>
+            </w:pPr>
+            <w:r>
+              <w:rPr>
+                <w:rFonts w:ascii="Times New Roman" w:hAnsi="Times New Roman" w:cs="Times New Roman"/>
+                <w:sz w:val="24"/>
+                <w:szCs w:val="24"/>
+              </w:rPr>
+              <w:t>2</w:t>
+            </w:r>
+          </w:p>
+        </w:tc>
+        <w:tc>
+          <w:tcPr>
+            <w:tcW w:w="1471" w:type="dxa"/>
+            <w:vAlign w:val="center"/>
+          </w:tcPr>
+          <w:p>
+            <w:pPr>
+              <w:jc w:val="center"/>
+              <w:rPr>
+                <w:rFonts w:ascii="Times New Roman" w:hAnsi="Times New Roman" w:cs="Times New Roman"/>
+                <w:sz w:val="24"/>
+                <w:szCs w:val="24"/>
+              </w:rPr>
+            </w:pPr>
+            <w:r>
+              <w:rPr>
+                <w:rFonts w:ascii="Times New Roman" w:hAnsi="Times New Roman" w:cs="Times New Roman"/>
+                <w:sz w:val="24"/>
+                <w:szCs w:val="24"/>
+              </w:rPr>
+              <w:t>2</w:t>
+            </w:r>
+          </w:p>
+        </w:tc>
+        <w:tc>
+          <w:tcPr>
+            <w:tcW w:w="1472" w:type="dxa"/>
+            <w:vAlign w:val="center"/>
+          </w:tcPr>
+          <w:p>
+            <w:pPr>
+              <w:jc w:val="center"/>
+              <w:rPr>
+                <w:rFonts w:ascii="Times New Roman" w:hAnsi="Times New Roman" w:cs="Times New Roman"/>
+                <w:sz w:val="24"/>
+                <w:szCs w:val="24"/>
+              </w:rPr>
+            </w:pPr>
+            <w:r>
+              <w:rPr>
+                <w:rFonts w:ascii="Times New Roman" w:hAnsi="Times New Roman" w:cs="Times New Roman"/>
+                <w:sz w:val="24"/>
+                <w:szCs w:val="24"/>
+              </w:rPr>
+              <w:t>2</w:t>
+            </w:r>
+          </w:p>
+        </w:tc>
+        <w:tc>
+          <w:tcPr>
+            <w:tcW w:w="1472" w:type="dxa"/>
+            <w:vAlign w:val="center"/>
+          </w:tcPr>
+          <w:p>
+            <w:pPr>
+              <w:jc w:val="center"/>
+              <w:rPr>
+                <w:rFonts w:ascii="Times New Roman" w:hAnsi="Times New Roman" w:cs="Times New Roman"/>
+                <w:sz w:val="24"/>
+                <w:szCs w:val="24"/>
+              </w:rPr>
+            </w:pPr>
+            <w:r>
+              <w:rPr>
+                <w:rFonts w:ascii="Times New Roman" w:hAnsi="Times New Roman" w:cs="Times New Roman"/>
+                <w:sz w:val="24"/>
+                <w:szCs w:val="24"/>
+              </w:rPr>
+              <w:t>8</w:t>
+            </w:r>
+          </w:p>
+        </w:tc>
+      </w:tr>
+      <w:tr>
+        <w:tc>
+          <w:tcPr>
+            <w:tcW w:w="1471" w:type="dxa"/>
+          </w:tcPr>
+          <w:p>
+            <w:pPr>
+              <w:jc w:val="center"/>
+              <w:rPr>
+                <w:rFonts w:ascii="Times New Roman" w:hAnsi="Times New Roman" w:cs="Times New Roman"/>
+                <w:b/>
+                <w:bCs/>
+                <w:sz w:val="24"/>
+                <w:szCs w:val="24"/>
+              </w:rPr>
+            </w:pPr>
+            <w:r>
+              <w:rPr>
+                <w:rFonts w:ascii="Times New Roman" w:hAnsi="Times New Roman" w:cs="Times New Roman"/>
+                <w:b/>
+                <w:bCs/>
+                <w:sz w:val="24"/>
+                <w:szCs w:val="24"/>
+              </w:rPr>
+              <w:t>Pruebas Internas</w:t>
+            </w:r>
+          </w:p>
+        </w:tc>
+        <w:tc>
+          <w:tcPr>
+            <w:tcW w:w="1471" w:type="dxa"/>
+            <w:vAlign w:val="center"/>
+          </w:tcPr>
+          <w:p>
+            <w:pPr>
+              <w:jc w:val="center"/>
+              <w:rPr>
+                <w:rFonts w:ascii="Times New Roman" w:hAnsi="Times New Roman" w:cs="Times New Roman"/>
+                <w:sz w:val="24"/>
+                <w:szCs w:val="24"/>
+              </w:rPr>
+            </w:pPr>
+            <w:r>
+              <w:rPr>
+                <w:rFonts w:ascii="Times New Roman" w:hAnsi="Times New Roman" w:cs="Times New Roman"/>
+                <w:sz w:val="24"/>
+                <w:szCs w:val="24"/>
+              </w:rPr>
+              <w:t>3</w:t>
+            </w:r>
+          </w:p>
+        </w:tc>
+        <w:tc>
+          <w:tcPr>
+            <w:tcW w:w="1471" w:type="dxa"/>
+            <w:vAlign w:val="center"/>
+          </w:tcPr>
+          <w:p>
+            <w:pPr>
+              <w:jc w:val="center"/>
+              <w:rPr>
+                <w:rFonts w:ascii="Times New Roman" w:hAnsi="Times New Roman" w:cs="Times New Roman"/>
+                <w:sz w:val="24"/>
+                <w:szCs w:val="24"/>
+              </w:rPr>
+            </w:pPr>
+            <w:r>
+              <w:rPr>
+                <w:rFonts w:ascii="Times New Roman" w:hAnsi="Times New Roman" w:cs="Times New Roman"/>
+                <w:sz w:val="24"/>
+                <w:szCs w:val="24"/>
+              </w:rPr>
+              <w:t>3</w:t>
+            </w:r>
+          </w:p>
+        </w:tc>
+        <w:tc>
+          <w:tcPr>
+            <w:tcW w:w="1471" w:type="dxa"/>
+            <w:vAlign w:val="center"/>
+          </w:tcPr>
+          <w:p>
+            <w:pPr>
+              <w:jc w:val="center"/>
+              <w:rPr>
+                <w:rFonts w:ascii="Times New Roman" w:hAnsi="Times New Roman" w:cs="Times New Roman"/>
+                <w:sz w:val="24"/>
+                <w:szCs w:val="24"/>
+              </w:rPr>
+            </w:pPr>
+            <w:r>
+              <w:rPr>
+                <w:rFonts w:ascii="Times New Roman" w:hAnsi="Times New Roman" w:cs="Times New Roman"/>
+                <w:sz w:val="24"/>
+                <w:szCs w:val="24"/>
+              </w:rPr>
+              <w:t>3</w:t>
+            </w:r>
+          </w:p>
+        </w:tc>
+        <w:tc>
+          <w:tcPr>
+            <w:tcW w:w="1472" w:type="dxa"/>
+            <w:vAlign w:val="center"/>
+          </w:tcPr>
+          <w:p>
+            <w:pPr>
+              <w:jc w:val="center"/>
+              <w:rPr>
+                <w:rFonts w:ascii="Times New Roman" w:hAnsi="Times New Roman" w:cs="Times New Roman"/>
+                <w:sz w:val="24"/>
+                <w:szCs w:val="24"/>
+              </w:rPr>
+            </w:pPr>
+            <w:r>
+              <w:rPr>
+                <w:rFonts w:ascii="Times New Roman" w:hAnsi="Times New Roman" w:cs="Times New Roman"/>
+                <w:sz w:val="24"/>
+                <w:szCs w:val="24"/>
+              </w:rPr>
+              <w:t>2</w:t>
+            </w:r>
+          </w:p>
+        </w:tc>
+        <w:tc>
+          <w:tcPr>
+            <w:tcW w:w="1472" w:type="dxa"/>
+            <w:vAlign w:val="center"/>
+          </w:tcPr>
+          <w:p>
+            <w:pPr>
+              <w:jc w:val="center"/>
+              <w:rPr>
+                <w:rFonts w:ascii="Times New Roman" w:hAnsi="Times New Roman" w:cs="Times New Roman"/>
+                <w:sz w:val="24"/>
+                <w:szCs w:val="24"/>
+              </w:rPr>
+            </w:pPr>
+            <w:r>
+              <w:rPr>
+                <w:rFonts w:ascii="Times New Roman" w:hAnsi="Times New Roman" w:cs="Times New Roman"/>
+                <w:sz w:val="24"/>
+                <w:szCs w:val="24"/>
+              </w:rPr>
+              <w:t>11</w:t>
+            </w:r>
+          </w:p>
+        </w:tc>
+      </w:tr>
+      <w:tr>
+        <w:trPr>
+          <w:trHeight w:val="216"/>
+        </w:trPr>
+        <w:tc>
+          <w:tcPr>
+            <w:tcW w:w="1471" w:type="dxa"/>
+          </w:tcPr>
+          <w:p>
+            <w:pPr>
+              <w:jc w:val="center"/>
+              <w:rPr>
+                <w:rFonts w:ascii="Times New Roman" w:hAnsi="Times New Roman" w:cs="Times New Roman"/>
+                <w:b/>
+                <w:bCs/>
+                <w:sz w:val="24"/>
+                <w:szCs w:val="24"/>
+              </w:rPr>
+            </w:pPr>
+            <w:r>
+              <w:rPr>
+                <w:rFonts w:ascii="Times New Roman" w:hAnsi="Times New Roman" w:cs="Times New Roman"/>
+                <w:b/>
+                <w:bCs/>
+                <w:sz w:val="24"/>
+                <w:szCs w:val="24"/>
+              </w:rPr>
+              <w:t>Ajustes Iterativos</w:t>
+            </w:r>
+          </w:p>
+        </w:tc>
+        <w:tc>
+          <w:tcPr>
+            <w:tcW w:w="1471" w:type="dxa"/>
+            <w:vAlign w:val="center"/>
+          </w:tcPr>
+          <w:p>
+            <w:pPr>
+              <w:jc w:val="center"/>
+              <w:rPr>
+                <w:rFonts w:ascii="Times New Roman" w:hAnsi="Times New Roman" w:cs="Times New Roman"/>
+                <w:sz w:val="24"/>
+                <w:szCs w:val="24"/>
+              </w:rPr>
+            </w:pPr>
+            <w:r>
+              <w:rPr>
+                <w:rFonts w:ascii="Times New Roman" w:hAnsi="Times New Roman" w:cs="Times New Roman"/>
+                <w:sz w:val="24"/>
+                <w:szCs w:val="24"/>
+              </w:rPr>
+              <w:t>3</w:t>
+            </w:r>
+          </w:p>
+        </w:tc>
+        <w:tc>
+          <w:tcPr>
+            <w:tcW w:w="1471" w:type="dxa"/>
+            <w:vAlign w:val="center"/>
+          </w:tcPr>
+          <w:p>
+            <w:pPr>
+              <w:jc w:val="center"/>
+              <w:rPr>
+                <w:rFonts w:ascii="Times New Roman" w:hAnsi="Times New Roman" w:cs="Times New Roman"/>
+                <w:sz w:val="24"/>
+                <w:szCs w:val="24"/>
+              </w:rPr>
+            </w:pPr>
+            <w:r>
+              <w:rPr>
+                <w:rFonts w:ascii="Times New Roman" w:hAnsi="Times New Roman" w:cs="Times New Roman"/>
+                <w:sz w:val="24"/>
+                <w:szCs w:val="24"/>
+              </w:rPr>
+              <w:t>3</w:t>
+            </w:r>
+          </w:p>
+        </w:tc>
+        <w:tc>
+          <w:tcPr>
+            <w:tcW w:w="1471" w:type="dxa"/>
+            <w:vAlign w:val="center"/>
+          </w:tcPr>
+          <w:p>
+            <w:pPr>
+              <w:jc w:val="center"/>
+              <w:rPr>
+                <w:rFonts w:ascii="Times New Roman" w:hAnsi="Times New Roman" w:cs="Times New Roman"/>
+                <w:sz w:val="24"/>
+                <w:szCs w:val="24"/>
+              </w:rPr>
+            </w:pPr>
+            <w:r>
+              <w:rPr>
+                <w:rFonts w:ascii="Times New Roman" w:hAnsi="Times New Roman" w:cs="Times New Roman"/>
+                <w:sz w:val="24"/>
+                <w:szCs w:val="24"/>
+              </w:rPr>
+              <w:t>4</w:t>
+            </w:r>
+          </w:p>
+        </w:tc>
+        <w:tc>
+          <w:tcPr>
+            <w:tcW w:w="1472" w:type="dxa"/>
+            <w:vAlign w:val="center"/>
+          </w:tcPr>
+          <w:p>
+            <w:pPr>
+              <w:jc w:val="center"/>
+              <w:rPr>
+                <w:rFonts w:ascii="Times New Roman" w:hAnsi="Times New Roman" w:cs="Times New Roman"/>
+                <w:sz w:val="24"/>
+                <w:szCs w:val="24"/>
+              </w:rPr>
+            </w:pPr>
+            <w:r>
+              <w:rPr>
+                <w:rFonts w:ascii="Times New Roman" w:hAnsi="Times New Roman" w:cs="Times New Roman"/>
+                <w:sz w:val="24"/>
+                <w:szCs w:val="24"/>
+              </w:rPr>
+              <w:t>2</w:t>
+            </w:r>
+          </w:p>
+        </w:tc>
+        <w:tc>
+          <w:tcPr>
+            <w:tcW w:w="1472" w:type="dxa"/>
+            <w:vAlign w:val="center"/>
+          </w:tcPr>
+          <w:p>
+            <w:pPr>
+              <w:jc w:val="center"/>
+              <w:rPr>
+                <w:rFonts w:ascii="Times New Roman" w:hAnsi="Times New Roman" w:cs="Times New Roman"/>
+                <w:sz w:val="24"/>
+                <w:szCs w:val="24"/>
+              </w:rPr>
+            </w:pPr>
+            <w:r>
+              <w:rPr>
+                <w:rFonts w:ascii="Times New Roman" w:hAnsi="Times New Roman" w:cs="Times New Roman"/>
+                <w:sz w:val="24"/>
+                <w:szCs w:val="24"/>
+              </w:rPr>
+              <w:t>12</w:t>
+            </w:r>
+          </w:p>
+        </w:tc>
+      </w:tr>
+    </w:tbl>
+    <w:p>
+      <w:pPr>
+        <w:jc w:val="both"/>
+        <w:rPr>
+          <w:rFonts w:ascii="Times New Roman" w:hAnsi="Times New Roman" w:cs="Times New Roman"/>
+          <w:sz w:val="24"/>
+          <w:szCs w:val="24"/>
+        </w:rPr>
+      </w:pPr>
+    </w:p>
+    <w:p>
+      <w:pPr>
+        <w:jc w:val="both"/>
+        <w:rPr>
+          <w:rFonts w:ascii="Times New Roman" w:hAnsi="Times New Roman" w:cs="Times New Roman"/>
+          <w:sz w:val="24"/>
+          <w:szCs w:val="24"/>
+        </w:rPr>
+      </w:pPr>
+      <w:r>
+        <w:rPr>
+          <w:rFonts w:ascii="Times New Roman" w:hAnsi="Times New Roman" w:cs="Times New Roman"/>
+          <w:sz w:val="24"/>
+          <w:szCs w:val="24"/>
+        </w:rPr>
+        <w:t>Todas las soluciones propuestas parecen viables según los criterios definidos. Esto sugiere que cada solución tiene sus méritos y se puede considerar en función de las necesidades específicas y las prioridades individuales del juego.</w:t>
       </w:r>
     </w:p>
     <w:p>

</xml_diff>